<commit_message>
TStack methods were discribed
</commit_message>
<xml_diff>
--- a/Отчёт 8 (стек) Тимакин Н.Е. 381606-2.docx
+++ b/Отчёт 8 (стек) Тимакин Н.Е. 381606-2.docx
@@ -604,17 +604,8 @@
           <w:sz w:val="28"/>
           <w:szCs w:val="28"/>
         </w:rPr>
-        <w:t>Стек – это абстрактный тип данных, представляющий собой список элементов и организованный по принципу «последний пришёл – первым ушёл»</w:t>
-      </w:r>
-      <w:proofErr w:type="gramStart"/>
-      <w:r>
-        <w:rPr>
-          <w:sz w:val="28"/>
-          <w:szCs w:val="28"/>
-        </w:rPr>
-        <w:t>.</w:t>
-      </w:r>
-      <w:proofErr w:type="gramEnd"/>
+        <w:t>Стек – это абстрактный тип данных, представляющий собой список элементов и организованный по принципу «последний пришёл – первым ушёл».</w:t>
+      </w:r>
       <w:r>
         <w:rPr>
           <w:sz w:val="28"/>
@@ -2036,17 +2027,7 @@
           <w:szCs w:val="28"/>
           <w:lang w:eastAsia="en-US"/>
         </w:rPr>
-        <w:t xml:space="preserve"> </w:t>
-      </w:r>
-      <w:r>
-        <w:rPr>
-          <w:rFonts w:eastAsiaTheme="minorHAnsi"/>
-          <w:color w:val="000000"/>
-          <w:sz w:val="28"/>
-          <w:szCs w:val="28"/>
-          <w:lang w:eastAsia="en-US"/>
-        </w:rPr>
-        <w:t xml:space="preserve">(добавлен для работы с </w:t>
+        <w:t xml:space="preserve"> (добавлен для работы с </w:t>
       </w:r>
       <w:proofErr w:type="spellStart"/>
       <w:r>
@@ -2163,7 +2144,7 @@
           <w:color w:val="000000"/>
           <w:sz w:val="28"/>
           <w:szCs w:val="28"/>
-          <w:lang w:val="en-US" w:eastAsia="en-US"/>
+          <w:lang w:eastAsia="en-US"/>
         </w:rPr>
       </w:pPr>
       <w:r>
@@ -2182,7 +2163,7 @@
           <w:color w:val="000000"/>
           <w:sz w:val="28"/>
           <w:szCs w:val="28"/>
-          <w:lang w:val="en-US" w:eastAsia="en-US"/>
+          <w:lang w:eastAsia="en-US"/>
         </w:rPr>
         <w:t>:</w:t>
       </w:r>
@@ -3361,7 +3342,7 @@
           <w:color w:val="000000"/>
           <w:sz w:val="22"/>
           <w:szCs w:val="22"/>
-          <w:lang w:eastAsia="en-US"/>
+          <w:lang w:val="en-US" w:eastAsia="en-US"/>
         </w:rPr>
       </w:pPr>
       <w:r>
@@ -3375,24 +3356,26 @@
         <w:tab/>
       </w:r>
       <w:proofErr w:type="spellStart"/>
+      <w:proofErr w:type="gramStart"/>
       <w:r>
         <w:rPr>
           <w:rFonts w:ascii="Consolas" w:eastAsiaTheme="minorHAnsi" w:hAnsi="Consolas" w:cs="Consolas"/>
           <w:color w:val="0000FF"/>
           <w:sz w:val="22"/>
           <w:szCs w:val="22"/>
-          <w:lang w:eastAsia="en-US"/>
+          <w:lang w:val="en-US" w:eastAsia="en-US"/>
         </w:rPr>
         <w:t>int</w:t>
       </w:r>
       <w:proofErr w:type="spellEnd"/>
-      <w:r>
-        <w:rPr>
-          <w:rFonts w:ascii="Consolas" w:eastAsiaTheme="minorHAnsi" w:hAnsi="Consolas" w:cs="Consolas"/>
-          <w:color w:val="000000"/>
-          <w:sz w:val="22"/>
-          <w:szCs w:val="22"/>
-          <w:lang w:eastAsia="en-US"/>
+      <w:proofErr w:type="gramEnd"/>
+      <w:r>
+        <w:rPr>
+          <w:rFonts w:ascii="Consolas" w:eastAsiaTheme="minorHAnsi" w:hAnsi="Consolas" w:cs="Consolas"/>
+          <w:color w:val="000000"/>
+          <w:sz w:val="22"/>
+          <w:szCs w:val="22"/>
+          <w:lang w:val="en-US" w:eastAsia="en-US"/>
         </w:rPr>
         <w:t xml:space="preserve"> </w:t>
       </w:r>
@@ -3403,7 +3386,7 @@
           <w:color w:val="000000"/>
           <w:sz w:val="22"/>
           <w:szCs w:val="22"/>
-          <w:lang w:eastAsia="en-US"/>
+          <w:lang w:val="en-US" w:eastAsia="en-US"/>
         </w:rPr>
         <w:t>getmaxsize</w:t>
       </w:r>
@@ -3414,6 +3397,549 @@
           <w:color w:val="000000"/>
           <w:sz w:val="22"/>
           <w:szCs w:val="22"/>
+          <w:lang w:val="en-US" w:eastAsia="en-US"/>
+        </w:rPr>
+        <w:t xml:space="preserve">() – </w:t>
+      </w:r>
+      <w:r>
+        <w:rPr>
+          <w:rFonts w:ascii="Consolas" w:eastAsiaTheme="minorHAnsi" w:hAnsi="Consolas" w:cs="Consolas"/>
+          <w:color w:val="000000"/>
+          <w:sz w:val="22"/>
+          <w:szCs w:val="22"/>
+          <w:lang w:eastAsia="en-US"/>
+        </w:rPr>
+        <w:t>возвращение</w:t>
+      </w:r>
+      <w:r>
+        <w:rPr>
+          <w:rFonts w:ascii="Consolas" w:eastAsiaTheme="minorHAnsi" w:hAnsi="Consolas" w:cs="Consolas"/>
+          <w:color w:val="000000"/>
+          <w:sz w:val="22"/>
+          <w:szCs w:val="22"/>
+          <w:lang w:val="en-US" w:eastAsia="en-US"/>
+        </w:rPr>
+        <w:t xml:space="preserve"> </w:t>
+      </w:r>
+      <w:r>
+        <w:rPr>
+          <w:rFonts w:ascii="Consolas" w:eastAsiaTheme="minorHAnsi" w:hAnsi="Consolas" w:cs="Consolas"/>
+          <w:color w:val="000000"/>
+          <w:sz w:val="22"/>
+          <w:szCs w:val="22"/>
+          <w:lang w:eastAsia="en-US"/>
+        </w:rPr>
+        <w:t>максимального</w:t>
+      </w:r>
+      <w:r>
+        <w:rPr>
+          <w:rFonts w:ascii="Consolas" w:eastAsiaTheme="minorHAnsi" w:hAnsi="Consolas" w:cs="Consolas"/>
+          <w:color w:val="000000"/>
+          <w:sz w:val="22"/>
+          <w:szCs w:val="22"/>
+          <w:lang w:val="en-US" w:eastAsia="en-US"/>
+        </w:rPr>
+        <w:t xml:space="preserve"> </w:t>
+      </w:r>
+      <w:r>
+        <w:rPr>
+          <w:rFonts w:ascii="Consolas" w:eastAsiaTheme="minorHAnsi" w:hAnsi="Consolas" w:cs="Consolas"/>
+          <w:color w:val="000000"/>
+          <w:sz w:val="22"/>
+          <w:szCs w:val="22"/>
+          <w:lang w:eastAsia="en-US"/>
+        </w:rPr>
+        <w:t>размера</w:t>
+      </w:r>
+    </w:p>
+    <w:p>
+      <w:pPr>
+        <w:rPr>
+          <w:rFonts w:ascii="Consolas" w:eastAsiaTheme="minorHAnsi" w:hAnsi="Consolas" w:cs="Consolas"/>
+          <w:sz w:val="22"/>
+          <w:szCs w:val="22"/>
+          <w:lang w:val="en-US" w:eastAsia="en-US"/>
+        </w:rPr>
+      </w:pPr>
+      <w:r>
+        <w:rPr>
+          <w:rFonts w:ascii="Consolas" w:eastAsiaTheme="minorHAnsi" w:hAnsi="Consolas" w:cs="Consolas"/>
+          <w:color w:val="0000FF"/>
+          <w:sz w:val="22"/>
+          <w:szCs w:val="22"/>
+          <w:lang w:val="en-US" w:eastAsia="en-US"/>
+        </w:rPr>
+        <w:tab/>
+      </w:r>
+      <w:proofErr w:type="spellStart"/>
+      <w:proofErr w:type="gramStart"/>
+      <w:r>
+        <w:rPr>
+          <w:rFonts w:ascii="Consolas" w:eastAsiaTheme="minorHAnsi" w:hAnsi="Consolas" w:cs="Consolas"/>
+          <w:color w:val="0000FF"/>
+          <w:sz w:val="22"/>
+          <w:szCs w:val="22"/>
+          <w:lang w:val="en-US" w:eastAsia="en-US"/>
+        </w:rPr>
+        <w:t>int</w:t>
+      </w:r>
+      <w:proofErr w:type="spellEnd"/>
+      <w:proofErr w:type="gramEnd"/>
+      <w:r>
+        <w:rPr>
+          <w:rFonts w:ascii="Consolas" w:eastAsiaTheme="minorHAnsi" w:hAnsi="Consolas" w:cs="Consolas"/>
+          <w:color w:val="000000"/>
+          <w:sz w:val="22"/>
+          <w:szCs w:val="22"/>
+          <w:lang w:val="en-US" w:eastAsia="en-US"/>
+        </w:rPr>
+        <w:t xml:space="preserve"> </w:t>
+      </w:r>
+      <w:r>
+        <w:rPr>
+          <w:rFonts w:ascii="Consolas" w:eastAsiaTheme="minorHAnsi" w:hAnsi="Consolas" w:cs="Consolas"/>
+          <w:color w:val="008080"/>
+          <w:sz w:val="22"/>
+          <w:szCs w:val="22"/>
+          <w:lang w:val="en-US" w:eastAsia="en-US"/>
+        </w:rPr>
+        <w:t>operator==</w:t>
+      </w:r>
+      <w:r>
+        <w:rPr>
+          <w:rFonts w:ascii="Consolas" w:eastAsiaTheme="minorHAnsi" w:hAnsi="Consolas" w:cs="Consolas"/>
+          <w:color w:val="000000"/>
+          <w:sz w:val="22"/>
+          <w:szCs w:val="22"/>
+          <w:lang w:val="en-US" w:eastAsia="en-US"/>
+        </w:rPr>
+        <w:t>(</w:t>
+      </w:r>
+      <w:proofErr w:type="spellStart"/>
+      <w:r>
+        <w:rPr>
+          <w:rFonts w:ascii="Consolas" w:eastAsiaTheme="minorHAnsi" w:hAnsi="Consolas" w:cs="Consolas"/>
+          <w:color w:val="0000FF"/>
+          <w:sz w:val="22"/>
+          <w:szCs w:val="22"/>
+          <w:lang w:val="en-US" w:eastAsia="en-US"/>
+        </w:rPr>
+        <w:t>const</w:t>
+      </w:r>
+      <w:proofErr w:type="spellEnd"/>
+      <w:r>
+        <w:rPr>
+          <w:rFonts w:ascii="Consolas" w:eastAsiaTheme="minorHAnsi" w:hAnsi="Consolas" w:cs="Consolas"/>
+          <w:color w:val="000000"/>
+          <w:sz w:val="22"/>
+          <w:szCs w:val="22"/>
+          <w:lang w:val="en-US" w:eastAsia="en-US"/>
+        </w:rPr>
+        <w:t xml:space="preserve"> </w:t>
+      </w:r>
+      <w:proofErr w:type="spellStart"/>
+      <w:r>
+        <w:rPr>
+          <w:rFonts w:ascii="Consolas" w:eastAsiaTheme="minorHAnsi" w:hAnsi="Consolas" w:cs="Consolas"/>
+          <w:color w:val="2B91AF"/>
+          <w:sz w:val="22"/>
+          <w:szCs w:val="22"/>
+          <w:lang w:val="en-US" w:eastAsia="en-US"/>
+        </w:rPr>
+        <w:t>TStack</w:t>
+      </w:r>
+      <w:proofErr w:type="spellEnd"/>
+      <w:r>
+        <w:rPr>
+          <w:rFonts w:ascii="Consolas" w:eastAsiaTheme="minorHAnsi" w:hAnsi="Consolas" w:cs="Consolas"/>
+          <w:color w:val="000000"/>
+          <w:sz w:val="22"/>
+          <w:szCs w:val="22"/>
+          <w:lang w:val="en-US" w:eastAsia="en-US"/>
+        </w:rPr>
+        <w:t xml:space="preserve">&amp; </w:t>
+      </w:r>
+      <w:proofErr w:type="spellStart"/>
+      <w:r>
+        <w:rPr>
+          <w:rFonts w:ascii="Consolas" w:eastAsiaTheme="minorHAnsi" w:hAnsi="Consolas" w:cs="Consolas"/>
+          <w:color w:val="808080"/>
+          <w:sz w:val="22"/>
+          <w:szCs w:val="22"/>
+          <w:lang w:val="en-US" w:eastAsia="en-US"/>
+        </w:rPr>
+        <w:t>st</w:t>
+      </w:r>
+      <w:proofErr w:type="spellEnd"/>
+      <w:r>
+        <w:rPr>
+          <w:rFonts w:ascii="Consolas" w:eastAsiaTheme="minorHAnsi" w:hAnsi="Consolas" w:cs="Consolas"/>
+          <w:color w:val="000000"/>
+          <w:sz w:val="22"/>
+          <w:szCs w:val="22"/>
+          <w:lang w:val="en-US" w:eastAsia="en-US"/>
+        </w:rPr>
+        <w:t xml:space="preserve">) </w:t>
+      </w:r>
+      <w:proofErr w:type="spellStart"/>
+      <w:r>
+        <w:rPr>
+          <w:rFonts w:ascii="Consolas" w:eastAsiaTheme="minorHAnsi" w:hAnsi="Consolas" w:cs="Consolas"/>
+          <w:color w:val="0000FF"/>
+          <w:sz w:val="22"/>
+          <w:szCs w:val="22"/>
+          <w:lang w:val="en-US" w:eastAsia="en-US"/>
+        </w:rPr>
+        <w:t>const</w:t>
+      </w:r>
+      <w:proofErr w:type="spellEnd"/>
+      <w:r>
+        <w:rPr>
+          <w:rFonts w:ascii="Consolas" w:eastAsiaTheme="minorHAnsi" w:hAnsi="Consolas" w:cs="Consolas"/>
+          <w:color w:val="0000FF"/>
+          <w:sz w:val="22"/>
+          <w:szCs w:val="22"/>
+          <w:lang w:val="en-US" w:eastAsia="en-US"/>
+        </w:rPr>
+        <w:t xml:space="preserve"> </w:t>
+      </w:r>
+      <w:r>
+        <w:rPr>
+          <w:rFonts w:ascii="Consolas" w:eastAsiaTheme="minorHAnsi" w:hAnsi="Consolas" w:cs="Consolas"/>
+          <w:sz w:val="22"/>
+          <w:szCs w:val="22"/>
+          <w:lang w:val="en-US" w:eastAsia="en-US"/>
+        </w:rPr>
+        <w:t xml:space="preserve">– </w:t>
+      </w:r>
+      <w:r>
+        <w:rPr>
+          <w:rFonts w:ascii="Consolas" w:eastAsiaTheme="minorHAnsi" w:hAnsi="Consolas" w:cs="Consolas"/>
+          <w:sz w:val="22"/>
+          <w:szCs w:val="22"/>
+          <w:lang w:eastAsia="en-US"/>
+        </w:rPr>
+        <w:t>перегрузка</w:t>
+      </w:r>
+      <w:r>
+        <w:rPr>
+          <w:rFonts w:ascii="Consolas" w:eastAsiaTheme="minorHAnsi" w:hAnsi="Consolas" w:cs="Consolas"/>
+          <w:sz w:val="22"/>
+          <w:szCs w:val="22"/>
+          <w:lang w:val="en-US" w:eastAsia="en-US"/>
+        </w:rPr>
+        <w:t xml:space="preserve"> </w:t>
+      </w:r>
+      <w:r>
+        <w:rPr>
+          <w:rFonts w:ascii="Consolas" w:eastAsiaTheme="minorHAnsi" w:hAnsi="Consolas" w:cs="Consolas"/>
+          <w:sz w:val="22"/>
+          <w:szCs w:val="22"/>
+          <w:lang w:eastAsia="en-US"/>
+        </w:rPr>
+        <w:t>операции</w:t>
+      </w:r>
+      <w:r>
+        <w:rPr>
+          <w:rFonts w:ascii="Consolas" w:eastAsiaTheme="minorHAnsi" w:hAnsi="Consolas" w:cs="Consolas"/>
+          <w:sz w:val="22"/>
+          <w:szCs w:val="22"/>
+          <w:lang w:val="en-US" w:eastAsia="en-US"/>
+        </w:rPr>
+        <w:t xml:space="preserve"> </w:t>
+      </w:r>
+      <w:r>
+        <w:rPr>
+          <w:rFonts w:ascii="Consolas" w:eastAsiaTheme="minorHAnsi" w:hAnsi="Consolas" w:cs="Consolas"/>
+          <w:sz w:val="22"/>
+          <w:szCs w:val="22"/>
+          <w:lang w:eastAsia="en-US"/>
+        </w:rPr>
+        <w:t>сравнения</w:t>
+      </w:r>
+    </w:p>
+    <w:p>
+      <w:pPr>
+        <w:rPr>
+          <w:rFonts w:ascii="Consolas" w:eastAsiaTheme="minorHAnsi" w:hAnsi="Consolas" w:cs="Consolas"/>
+          <w:color w:val="0000FF"/>
+          <w:sz w:val="22"/>
+          <w:szCs w:val="22"/>
+          <w:lang w:val="en-US" w:eastAsia="en-US"/>
+        </w:rPr>
+      </w:pPr>
+      <w:r>
+        <w:rPr>
+          <w:rFonts w:ascii="Consolas" w:eastAsiaTheme="minorHAnsi" w:hAnsi="Consolas" w:cs="Consolas"/>
+          <w:color w:val="0000FF"/>
+          <w:sz w:val="22"/>
+          <w:szCs w:val="22"/>
+          <w:lang w:val="en-US" w:eastAsia="en-US"/>
+        </w:rPr>
+        <w:tab/>
+      </w:r>
+      <w:proofErr w:type="spellStart"/>
+      <w:proofErr w:type="gramStart"/>
+      <w:r>
+        <w:rPr>
+          <w:rFonts w:ascii="Consolas" w:eastAsiaTheme="minorHAnsi" w:hAnsi="Consolas" w:cs="Consolas"/>
+          <w:color w:val="0000FF"/>
+          <w:sz w:val="22"/>
+          <w:szCs w:val="22"/>
+          <w:lang w:val="en-US" w:eastAsia="en-US"/>
+        </w:rPr>
+        <w:t>int</w:t>
+      </w:r>
+      <w:proofErr w:type="spellEnd"/>
+      <w:proofErr w:type="gramEnd"/>
+      <w:r>
+        <w:rPr>
+          <w:rFonts w:ascii="Consolas" w:eastAsiaTheme="minorHAnsi" w:hAnsi="Consolas" w:cs="Consolas"/>
+          <w:color w:val="000000"/>
+          <w:sz w:val="22"/>
+          <w:szCs w:val="22"/>
+          <w:lang w:val="en-US" w:eastAsia="en-US"/>
+        </w:rPr>
+        <w:t xml:space="preserve"> </w:t>
+      </w:r>
+      <w:r>
+        <w:rPr>
+          <w:rFonts w:ascii="Consolas" w:eastAsiaTheme="minorHAnsi" w:hAnsi="Consolas" w:cs="Consolas"/>
+          <w:color w:val="008080"/>
+          <w:sz w:val="22"/>
+          <w:szCs w:val="22"/>
+          <w:lang w:val="en-US" w:eastAsia="en-US"/>
+        </w:rPr>
+        <w:t>operator!=</w:t>
+      </w:r>
+      <w:r>
+        <w:rPr>
+          <w:rFonts w:ascii="Consolas" w:eastAsiaTheme="minorHAnsi" w:hAnsi="Consolas" w:cs="Consolas"/>
+          <w:color w:val="000000"/>
+          <w:sz w:val="22"/>
+          <w:szCs w:val="22"/>
+          <w:lang w:val="en-US" w:eastAsia="en-US"/>
+        </w:rPr>
+        <w:t>(</w:t>
+      </w:r>
+      <w:proofErr w:type="spellStart"/>
+      <w:r>
+        <w:rPr>
+          <w:rFonts w:ascii="Consolas" w:eastAsiaTheme="minorHAnsi" w:hAnsi="Consolas" w:cs="Consolas"/>
+          <w:color w:val="0000FF"/>
+          <w:sz w:val="22"/>
+          <w:szCs w:val="22"/>
+          <w:lang w:val="en-US" w:eastAsia="en-US"/>
+        </w:rPr>
+        <w:t>const</w:t>
+      </w:r>
+      <w:proofErr w:type="spellEnd"/>
+      <w:r>
+        <w:rPr>
+          <w:rFonts w:ascii="Consolas" w:eastAsiaTheme="minorHAnsi" w:hAnsi="Consolas" w:cs="Consolas"/>
+          <w:color w:val="000000"/>
+          <w:sz w:val="22"/>
+          <w:szCs w:val="22"/>
+          <w:lang w:val="en-US" w:eastAsia="en-US"/>
+        </w:rPr>
+        <w:t xml:space="preserve"> </w:t>
+      </w:r>
+      <w:proofErr w:type="spellStart"/>
+      <w:r>
+        <w:rPr>
+          <w:rFonts w:ascii="Consolas" w:eastAsiaTheme="minorHAnsi" w:hAnsi="Consolas" w:cs="Consolas"/>
+          <w:color w:val="2B91AF"/>
+          <w:sz w:val="22"/>
+          <w:szCs w:val="22"/>
+          <w:lang w:val="en-US" w:eastAsia="en-US"/>
+        </w:rPr>
+        <w:t>TStack</w:t>
+      </w:r>
+      <w:proofErr w:type="spellEnd"/>
+      <w:r>
+        <w:rPr>
+          <w:rFonts w:ascii="Consolas" w:eastAsiaTheme="minorHAnsi" w:hAnsi="Consolas" w:cs="Consolas"/>
+          <w:color w:val="000000"/>
+          <w:sz w:val="22"/>
+          <w:szCs w:val="22"/>
+          <w:lang w:val="en-US" w:eastAsia="en-US"/>
+        </w:rPr>
+        <w:t xml:space="preserve">&amp; </w:t>
+      </w:r>
+      <w:proofErr w:type="spellStart"/>
+      <w:r>
+        <w:rPr>
+          <w:rFonts w:ascii="Consolas" w:eastAsiaTheme="minorHAnsi" w:hAnsi="Consolas" w:cs="Consolas"/>
+          <w:color w:val="808080"/>
+          <w:sz w:val="22"/>
+          <w:szCs w:val="22"/>
+          <w:lang w:val="en-US" w:eastAsia="en-US"/>
+        </w:rPr>
+        <w:t>st</w:t>
+      </w:r>
+      <w:proofErr w:type="spellEnd"/>
+      <w:r>
+        <w:rPr>
+          <w:rFonts w:ascii="Consolas" w:eastAsiaTheme="minorHAnsi" w:hAnsi="Consolas" w:cs="Consolas"/>
+          <w:color w:val="000000"/>
+          <w:sz w:val="22"/>
+          <w:szCs w:val="22"/>
+          <w:lang w:val="en-US" w:eastAsia="en-US"/>
+        </w:rPr>
+        <w:t xml:space="preserve">) </w:t>
+      </w:r>
+      <w:proofErr w:type="spellStart"/>
+      <w:r>
+        <w:rPr>
+          <w:rFonts w:ascii="Consolas" w:eastAsiaTheme="minorHAnsi" w:hAnsi="Consolas" w:cs="Consolas"/>
+          <w:color w:val="0000FF"/>
+          <w:sz w:val="22"/>
+          <w:szCs w:val="22"/>
+          <w:lang w:val="en-US" w:eastAsia="en-US"/>
+        </w:rPr>
+        <w:t>const</w:t>
+      </w:r>
+      <w:proofErr w:type="spellEnd"/>
+      <w:r>
+        <w:rPr>
+          <w:rFonts w:ascii="Consolas" w:eastAsiaTheme="minorHAnsi" w:hAnsi="Consolas" w:cs="Consolas"/>
+          <w:color w:val="0000FF"/>
+          <w:sz w:val="22"/>
+          <w:szCs w:val="22"/>
+          <w:lang w:val="en-US" w:eastAsia="en-US"/>
+        </w:rPr>
+        <w:t xml:space="preserve"> </w:t>
+      </w:r>
+      <w:r>
+        <w:rPr>
+          <w:rFonts w:ascii="Consolas" w:eastAsiaTheme="minorHAnsi" w:hAnsi="Consolas" w:cs="Consolas"/>
+          <w:sz w:val="22"/>
+          <w:szCs w:val="22"/>
+          <w:lang w:val="en-US" w:eastAsia="en-US"/>
+        </w:rPr>
+        <w:t xml:space="preserve">– </w:t>
+      </w:r>
+      <w:r>
+        <w:rPr>
+          <w:rFonts w:ascii="Consolas" w:eastAsiaTheme="minorHAnsi" w:hAnsi="Consolas" w:cs="Consolas"/>
+          <w:sz w:val="22"/>
+          <w:szCs w:val="22"/>
+          <w:lang w:eastAsia="en-US"/>
+        </w:rPr>
+        <w:t>перегрузка</w:t>
+      </w:r>
+      <w:r>
+        <w:rPr>
+          <w:rFonts w:ascii="Consolas" w:eastAsiaTheme="minorHAnsi" w:hAnsi="Consolas" w:cs="Consolas"/>
+          <w:sz w:val="22"/>
+          <w:szCs w:val="22"/>
+          <w:lang w:val="en-US" w:eastAsia="en-US"/>
+        </w:rPr>
+        <w:t xml:space="preserve"> </w:t>
+      </w:r>
+      <w:r>
+        <w:rPr>
+          <w:rFonts w:ascii="Consolas" w:eastAsiaTheme="minorHAnsi" w:hAnsi="Consolas" w:cs="Consolas"/>
+          <w:sz w:val="22"/>
+          <w:szCs w:val="22"/>
+          <w:lang w:eastAsia="en-US"/>
+        </w:rPr>
+        <w:t>операции</w:t>
+      </w:r>
+      <w:r>
+        <w:rPr>
+          <w:rFonts w:ascii="Consolas" w:eastAsiaTheme="minorHAnsi" w:hAnsi="Consolas" w:cs="Consolas"/>
+          <w:sz w:val="22"/>
+          <w:szCs w:val="22"/>
+          <w:lang w:val="en-US" w:eastAsia="en-US"/>
+        </w:rPr>
+        <w:t xml:space="preserve"> </w:t>
+      </w:r>
+      <w:r>
+        <w:rPr>
+          <w:rFonts w:ascii="Consolas" w:eastAsiaTheme="minorHAnsi" w:hAnsi="Consolas" w:cs="Consolas"/>
+          <w:sz w:val="22"/>
+          <w:szCs w:val="22"/>
+          <w:lang w:eastAsia="en-US"/>
+        </w:rPr>
+        <w:t>не</w:t>
+      </w:r>
+      <w:r>
+        <w:rPr>
+          <w:rFonts w:ascii="Consolas" w:eastAsiaTheme="minorHAnsi" w:hAnsi="Consolas" w:cs="Consolas"/>
+          <w:sz w:val="22"/>
+          <w:szCs w:val="22"/>
+          <w:lang w:val="en-US" w:eastAsia="en-US"/>
+        </w:rPr>
+        <w:t xml:space="preserve"> </w:t>
+      </w:r>
+      <w:r>
+        <w:rPr>
+          <w:rFonts w:ascii="Consolas" w:eastAsiaTheme="minorHAnsi" w:hAnsi="Consolas" w:cs="Consolas"/>
+          <w:sz w:val="22"/>
+          <w:szCs w:val="22"/>
+          <w:lang w:eastAsia="en-US"/>
+        </w:rPr>
+        <w:t>равно</w:t>
+      </w:r>
+    </w:p>
+    <w:p>
+      <w:pPr>
+        <w:rPr>
+          <w:sz w:val="22"/>
+          <w:szCs w:val="22"/>
+        </w:rPr>
+      </w:pPr>
+      <w:r>
+        <w:rPr>
+          <w:rFonts w:ascii="Consolas" w:eastAsiaTheme="minorHAnsi" w:hAnsi="Consolas" w:cs="Consolas"/>
+          <w:color w:val="0000FF"/>
+          <w:sz w:val="22"/>
+          <w:szCs w:val="22"/>
+          <w:lang w:val="en-US" w:eastAsia="en-US"/>
+        </w:rPr>
+        <w:tab/>
+      </w:r>
+      <w:proofErr w:type="spellStart"/>
+      <w:r>
+        <w:rPr>
+          <w:rFonts w:ascii="Consolas" w:eastAsiaTheme="minorHAnsi" w:hAnsi="Consolas" w:cs="Consolas"/>
+          <w:color w:val="0000FF"/>
+          <w:sz w:val="22"/>
+          <w:szCs w:val="22"/>
+          <w:lang w:eastAsia="en-US"/>
+        </w:rPr>
+        <w:t>void</w:t>
+      </w:r>
+      <w:proofErr w:type="spellEnd"/>
+      <w:r>
+        <w:rPr>
+          <w:rFonts w:ascii="Consolas" w:eastAsiaTheme="minorHAnsi" w:hAnsi="Consolas" w:cs="Consolas"/>
+          <w:color w:val="000000"/>
+          <w:sz w:val="22"/>
+          <w:szCs w:val="22"/>
+          <w:lang w:eastAsia="en-US"/>
+        </w:rPr>
+        <w:t xml:space="preserve"> </w:t>
+      </w:r>
+      <w:proofErr w:type="spellStart"/>
+      <w:r>
+        <w:rPr>
+          <w:rFonts w:ascii="Consolas" w:eastAsiaTheme="minorHAnsi" w:hAnsi="Consolas" w:cs="Consolas"/>
+          <w:color w:val="000000"/>
+          <w:sz w:val="22"/>
+          <w:szCs w:val="22"/>
+          <w:lang w:eastAsia="en-US"/>
+        </w:rPr>
+        <w:t>clear</w:t>
+      </w:r>
+      <w:proofErr w:type="spellEnd"/>
+      <w:r>
+        <w:rPr>
+          <w:rFonts w:ascii="Consolas" w:eastAsiaTheme="minorHAnsi" w:hAnsi="Consolas" w:cs="Consolas"/>
+          <w:color w:val="000000"/>
+          <w:sz w:val="22"/>
+          <w:szCs w:val="22"/>
           <w:lang w:eastAsia="en-US"/>
         </w:rPr>
         <w:t>()</w:t>
@@ -3426,7 +3952,7 @@
           <w:szCs w:val="22"/>
           <w:lang w:eastAsia="en-US"/>
         </w:rPr>
-        <w:t xml:space="preserve"> – возвращение максимального размера</w:t>
+        <w:t xml:space="preserve"> – очистка стека</w:t>
       </w:r>
       <w:bookmarkStart w:id="0" w:name="_GoBack"/>
       <w:bookmarkEnd w:id="0"/>
@@ -3434,357 +3960,8 @@
     <w:p>
       <w:pPr>
         <w:rPr>
-          <w:rFonts w:ascii="Consolas" w:eastAsiaTheme="minorHAnsi" w:hAnsi="Consolas" w:cs="Consolas"/>
-          <w:color w:val="0000FF"/>
-          <w:sz w:val="22"/>
-          <w:szCs w:val="22"/>
-          <w:lang w:eastAsia="en-US"/>
-        </w:rPr>
-      </w:pPr>
-      <w:r>
-        <w:rPr>
-          <w:rFonts w:ascii="Consolas" w:eastAsiaTheme="minorHAnsi" w:hAnsi="Consolas" w:cs="Consolas"/>
-          <w:color w:val="0000FF"/>
-          <w:sz w:val="22"/>
-          <w:szCs w:val="22"/>
-          <w:lang w:eastAsia="en-US"/>
-        </w:rPr>
-        <w:tab/>
-      </w:r>
-      <w:proofErr w:type="spellStart"/>
-      <w:proofErr w:type="gramStart"/>
-      <w:r>
-        <w:rPr>
-          <w:rFonts w:ascii="Consolas" w:eastAsiaTheme="minorHAnsi" w:hAnsi="Consolas" w:cs="Consolas"/>
-          <w:color w:val="0000FF"/>
-          <w:sz w:val="22"/>
-          <w:szCs w:val="22"/>
-          <w:lang w:val="en-US" w:eastAsia="en-US"/>
-        </w:rPr>
-        <w:t>int</w:t>
-      </w:r>
-      <w:proofErr w:type="spellEnd"/>
-      <w:proofErr w:type="gramEnd"/>
-      <w:r>
-        <w:rPr>
-          <w:rFonts w:ascii="Consolas" w:eastAsiaTheme="minorHAnsi" w:hAnsi="Consolas" w:cs="Consolas"/>
-          <w:color w:val="000000"/>
-          <w:sz w:val="22"/>
-          <w:szCs w:val="22"/>
-          <w:lang w:val="en-US" w:eastAsia="en-US"/>
-        </w:rPr>
-        <w:t xml:space="preserve"> </w:t>
-      </w:r>
-      <w:r>
-        <w:rPr>
-          <w:rFonts w:ascii="Consolas" w:eastAsiaTheme="minorHAnsi" w:hAnsi="Consolas" w:cs="Consolas"/>
-          <w:color w:val="008080"/>
-          <w:sz w:val="22"/>
-          <w:szCs w:val="22"/>
-          <w:lang w:val="en-US" w:eastAsia="en-US"/>
-        </w:rPr>
-        <w:t>operator==</w:t>
-      </w:r>
-      <w:r>
-        <w:rPr>
-          <w:rFonts w:ascii="Consolas" w:eastAsiaTheme="minorHAnsi" w:hAnsi="Consolas" w:cs="Consolas"/>
-          <w:color w:val="000000"/>
-          <w:sz w:val="22"/>
-          <w:szCs w:val="22"/>
-          <w:lang w:val="en-US" w:eastAsia="en-US"/>
-        </w:rPr>
-        <w:t>(</w:t>
-      </w:r>
-      <w:proofErr w:type="spellStart"/>
-      <w:r>
-        <w:rPr>
-          <w:rFonts w:ascii="Consolas" w:eastAsiaTheme="minorHAnsi" w:hAnsi="Consolas" w:cs="Consolas"/>
-          <w:color w:val="0000FF"/>
-          <w:sz w:val="22"/>
-          <w:szCs w:val="22"/>
-          <w:lang w:val="en-US" w:eastAsia="en-US"/>
-        </w:rPr>
-        <w:t>const</w:t>
-      </w:r>
-      <w:proofErr w:type="spellEnd"/>
-      <w:r>
-        <w:rPr>
-          <w:rFonts w:ascii="Consolas" w:eastAsiaTheme="minorHAnsi" w:hAnsi="Consolas" w:cs="Consolas"/>
-          <w:color w:val="000000"/>
-          <w:sz w:val="22"/>
-          <w:szCs w:val="22"/>
-          <w:lang w:val="en-US" w:eastAsia="en-US"/>
-        </w:rPr>
-        <w:t xml:space="preserve"> </w:t>
-      </w:r>
-      <w:proofErr w:type="spellStart"/>
-      <w:r>
-        <w:rPr>
-          <w:rFonts w:ascii="Consolas" w:eastAsiaTheme="minorHAnsi" w:hAnsi="Consolas" w:cs="Consolas"/>
-          <w:color w:val="2B91AF"/>
-          <w:sz w:val="22"/>
-          <w:szCs w:val="22"/>
-          <w:lang w:val="en-US" w:eastAsia="en-US"/>
-        </w:rPr>
-        <w:t>TStack</w:t>
-      </w:r>
-      <w:proofErr w:type="spellEnd"/>
-      <w:r>
-        <w:rPr>
-          <w:rFonts w:ascii="Consolas" w:eastAsiaTheme="minorHAnsi" w:hAnsi="Consolas" w:cs="Consolas"/>
-          <w:color w:val="000000"/>
-          <w:sz w:val="22"/>
-          <w:szCs w:val="22"/>
-          <w:lang w:val="en-US" w:eastAsia="en-US"/>
-        </w:rPr>
-        <w:t xml:space="preserve">&amp; </w:t>
-      </w:r>
-      <w:proofErr w:type="spellStart"/>
-      <w:r>
-        <w:rPr>
-          <w:rFonts w:ascii="Consolas" w:eastAsiaTheme="minorHAnsi" w:hAnsi="Consolas" w:cs="Consolas"/>
-          <w:color w:val="808080"/>
-          <w:sz w:val="22"/>
-          <w:szCs w:val="22"/>
-          <w:lang w:val="en-US" w:eastAsia="en-US"/>
-        </w:rPr>
-        <w:t>st</w:t>
-      </w:r>
-      <w:proofErr w:type="spellEnd"/>
-      <w:r>
-        <w:rPr>
-          <w:rFonts w:ascii="Consolas" w:eastAsiaTheme="minorHAnsi" w:hAnsi="Consolas" w:cs="Consolas"/>
-          <w:color w:val="000000"/>
-          <w:sz w:val="22"/>
-          <w:szCs w:val="22"/>
-          <w:lang w:val="en-US" w:eastAsia="en-US"/>
-        </w:rPr>
-        <w:t xml:space="preserve">) </w:t>
-      </w:r>
-      <w:proofErr w:type="spellStart"/>
-      <w:r>
-        <w:rPr>
-          <w:rFonts w:ascii="Consolas" w:eastAsiaTheme="minorHAnsi" w:hAnsi="Consolas" w:cs="Consolas"/>
-          <w:color w:val="0000FF"/>
-          <w:sz w:val="22"/>
-          <w:szCs w:val="22"/>
-          <w:lang w:val="en-US" w:eastAsia="en-US"/>
-        </w:rPr>
-        <w:t>const</w:t>
-      </w:r>
-      <w:proofErr w:type="spellEnd"/>
-    </w:p>
-    <w:p>
-      <w:pPr>
-        <w:rPr>
-          <w:rFonts w:ascii="Consolas" w:eastAsiaTheme="minorHAnsi" w:hAnsi="Consolas" w:cs="Consolas"/>
-          <w:color w:val="0000FF"/>
-          <w:sz w:val="22"/>
-          <w:szCs w:val="22"/>
-          <w:lang w:eastAsia="en-US"/>
-        </w:rPr>
-      </w:pPr>
-      <w:r>
-        <w:rPr>
-          <w:rFonts w:ascii="Consolas" w:eastAsiaTheme="minorHAnsi" w:hAnsi="Consolas" w:cs="Consolas"/>
-          <w:color w:val="0000FF"/>
-          <w:sz w:val="22"/>
-          <w:szCs w:val="22"/>
-          <w:lang w:eastAsia="en-US"/>
-        </w:rPr>
-        <w:tab/>
-      </w:r>
-      <w:proofErr w:type="spellStart"/>
-      <w:proofErr w:type="gramStart"/>
-      <w:r>
-        <w:rPr>
-          <w:rFonts w:ascii="Consolas" w:eastAsiaTheme="minorHAnsi" w:hAnsi="Consolas" w:cs="Consolas"/>
-          <w:color w:val="0000FF"/>
-          <w:sz w:val="22"/>
-          <w:szCs w:val="22"/>
-          <w:lang w:val="en-US" w:eastAsia="en-US"/>
-        </w:rPr>
-        <w:t>int</w:t>
-      </w:r>
-      <w:proofErr w:type="spellEnd"/>
-      <w:proofErr w:type="gramEnd"/>
-      <w:r>
-        <w:rPr>
-          <w:rFonts w:ascii="Consolas" w:eastAsiaTheme="minorHAnsi" w:hAnsi="Consolas" w:cs="Consolas"/>
-          <w:color w:val="000000"/>
-          <w:sz w:val="22"/>
-          <w:szCs w:val="22"/>
-          <w:lang w:val="en-US" w:eastAsia="en-US"/>
-        </w:rPr>
-        <w:t xml:space="preserve"> </w:t>
-      </w:r>
-      <w:r>
-        <w:rPr>
-          <w:rFonts w:ascii="Consolas" w:eastAsiaTheme="minorHAnsi" w:hAnsi="Consolas" w:cs="Consolas"/>
-          <w:color w:val="008080"/>
-          <w:sz w:val="22"/>
-          <w:szCs w:val="22"/>
-          <w:lang w:val="en-US" w:eastAsia="en-US"/>
-        </w:rPr>
-        <w:t>operator!=</w:t>
-      </w:r>
-      <w:r>
-        <w:rPr>
-          <w:rFonts w:ascii="Consolas" w:eastAsiaTheme="minorHAnsi" w:hAnsi="Consolas" w:cs="Consolas"/>
-          <w:color w:val="000000"/>
-          <w:sz w:val="22"/>
-          <w:szCs w:val="22"/>
-          <w:lang w:val="en-US" w:eastAsia="en-US"/>
-        </w:rPr>
-        <w:t>(</w:t>
-      </w:r>
-      <w:proofErr w:type="spellStart"/>
-      <w:r>
-        <w:rPr>
-          <w:rFonts w:ascii="Consolas" w:eastAsiaTheme="minorHAnsi" w:hAnsi="Consolas" w:cs="Consolas"/>
-          <w:color w:val="0000FF"/>
-          <w:sz w:val="22"/>
-          <w:szCs w:val="22"/>
-          <w:lang w:val="en-US" w:eastAsia="en-US"/>
-        </w:rPr>
-        <w:t>const</w:t>
-      </w:r>
-      <w:proofErr w:type="spellEnd"/>
-      <w:r>
-        <w:rPr>
-          <w:rFonts w:ascii="Consolas" w:eastAsiaTheme="minorHAnsi" w:hAnsi="Consolas" w:cs="Consolas"/>
-          <w:color w:val="000000"/>
-          <w:sz w:val="22"/>
-          <w:szCs w:val="22"/>
-          <w:lang w:val="en-US" w:eastAsia="en-US"/>
-        </w:rPr>
-        <w:t xml:space="preserve"> </w:t>
-      </w:r>
-      <w:proofErr w:type="spellStart"/>
-      <w:r>
-        <w:rPr>
-          <w:rFonts w:ascii="Consolas" w:eastAsiaTheme="minorHAnsi" w:hAnsi="Consolas" w:cs="Consolas"/>
-          <w:color w:val="2B91AF"/>
-          <w:sz w:val="22"/>
-          <w:szCs w:val="22"/>
-          <w:lang w:val="en-US" w:eastAsia="en-US"/>
-        </w:rPr>
-        <w:t>TStack</w:t>
-      </w:r>
-      <w:proofErr w:type="spellEnd"/>
-      <w:r>
-        <w:rPr>
-          <w:rFonts w:ascii="Consolas" w:eastAsiaTheme="minorHAnsi" w:hAnsi="Consolas" w:cs="Consolas"/>
-          <w:color w:val="000000"/>
-          <w:sz w:val="22"/>
-          <w:szCs w:val="22"/>
-          <w:lang w:val="en-US" w:eastAsia="en-US"/>
-        </w:rPr>
-        <w:t xml:space="preserve">&amp; </w:t>
-      </w:r>
-      <w:proofErr w:type="spellStart"/>
-      <w:r>
-        <w:rPr>
-          <w:rFonts w:ascii="Consolas" w:eastAsiaTheme="minorHAnsi" w:hAnsi="Consolas" w:cs="Consolas"/>
-          <w:color w:val="808080"/>
-          <w:sz w:val="22"/>
-          <w:szCs w:val="22"/>
-          <w:lang w:val="en-US" w:eastAsia="en-US"/>
-        </w:rPr>
-        <w:t>st</w:t>
-      </w:r>
-      <w:proofErr w:type="spellEnd"/>
-      <w:r>
-        <w:rPr>
-          <w:rFonts w:ascii="Consolas" w:eastAsiaTheme="minorHAnsi" w:hAnsi="Consolas" w:cs="Consolas"/>
-          <w:color w:val="000000"/>
-          <w:sz w:val="22"/>
-          <w:szCs w:val="22"/>
-          <w:lang w:val="en-US" w:eastAsia="en-US"/>
-        </w:rPr>
-        <w:t xml:space="preserve">) </w:t>
-      </w:r>
-      <w:proofErr w:type="spellStart"/>
-      <w:r>
-        <w:rPr>
-          <w:rFonts w:ascii="Consolas" w:eastAsiaTheme="minorHAnsi" w:hAnsi="Consolas" w:cs="Consolas"/>
-          <w:color w:val="0000FF"/>
-          <w:sz w:val="22"/>
-          <w:szCs w:val="22"/>
-          <w:lang w:val="en-US" w:eastAsia="en-US"/>
-        </w:rPr>
-        <w:t>const</w:t>
-      </w:r>
-      <w:proofErr w:type="spellEnd"/>
-    </w:p>
-    <w:p>
-      <w:pPr>
-        <w:rPr>
-          <w:sz w:val="22"/>
-          <w:szCs w:val="22"/>
-        </w:rPr>
-      </w:pPr>
-      <w:r>
-        <w:rPr>
-          <w:rFonts w:ascii="Consolas" w:eastAsiaTheme="minorHAnsi" w:hAnsi="Consolas" w:cs="Consolas"/>
-          <w:color w:val="0000FF"/>
-          <w:sz w:val="22"/>
-          <w:szCs w:val="22"/>
-          <w:lang w:eastAsia="en-US"/>
-        </w:rPr>
-        <w:tab/>
-      </w:r>
-      <w:proofErr w:type="spellStart"/>
-      <w:r>
-        <w:rPr>
-          <w:rFonts w:ascii="Consolas" w:eastAsiaTheme="minorHAnsi" w:hAnsi="Consolas" w:cs="Consolas"/>
-          <w:color w:val="0000FF"/>
-          <w:sz w:val="22"/>
-          <w:szCs w:val="22"/>
-          <w:lang w:eastAsia="en-US"/>
-        </w:rPr>
-        <w:t>void</w:t>
-      </w:r>
-      <w:proofErr w:type="spellEnd"/>
-      <w:r>
-        <w:rPr>
-          <w:rFonts w:ascii="Consolas" w:eastAsiaTheme="minorHAnsi" w:hAnsi="Consolas" w:cs="Consolas"/>
-          <w:color w:val="000000"/>
-          <w:sz w:val="22"/>
-          <w:szCs w:val="22"/>
-          <w:lang w:eastAsia="en-US"/>
-        </w:rPr>
-        <w:t xml:space="preserve"> </w:t>
-      </w:r>
-      <w:proofErr w:type="spellStart"/>
-      <w:r>
-        <w:rPr>
-          <w:rFonts w:ascii="Consolas" w:eastAsiaTheme="minorHAnsi" w:hAnsi="Consolas" w:cs="Consolas"/>
-          <w:color w:val="000000"/>
-          <w:sz w:val="22"/>
-          <w:szCs w:val="22"/>
-          <w:lang w:eastAsia="en-US"/>
-        </w:rPr>
-        <w:t>clear</w:t>
-      </w:r>
-      <w:proofErr w:type="spellEnd"/>
-      <w:r>
-        <w:rPr>
-          <w:rFonts w:ascii="Consolas" w:eastAsiaTheme="minorHAnsi" w:hAnsi="Consolas" w:cs="Consolas"/>
-          <w:color w:val="000000"/>
-          <w:sz w:val="22"/>
-          <w:szCs w:val="22"/>
-          <w:lang w:eastAsia="en-US"/>
-        </w:rPr>
-        <w:t>()</w:t>
-      </w:r>
-    </w:p>
-    <w:p>
-      <w:pPr>
-        <w:rPr>
-          <w:sz w:val="28"/>
-          <w:szCs w:val="28"/>
-          <w:lang w:val="en-US"/>
+          <w:sz w:val="28"/>
+          <w:szCs w:val="28"/>
         </w:rPr>
       </w:pPr>
     </w:p>
@@ -3801,7 +3978,6 @@
           <w:b/>
           <w:sz w:val="36"/>
           <w:szCs w:val="36"/>
-          <w:lang w:val="en-US"/>
         </w:rPr>
         <w:t xml:space="preserve">                         </w:t>
       </w:r>

</xml_diff>

<commit_message>
TCalculator's methods were discribed
</commit_message>
<xml_diff>
--- a/Отчёт 8 (стек) Тимакин Н.Е. 381606-2.docx
+++ b/Отчёт 8 (стек) Тимакин Н.Е. 381606-2.docx
@@ -3886,8 +3886,11 @@
     <w:p>
       <w:pPr>
         <w:rPr>
-          <w:sz w:val="22"/>
-          <w:szCs w:val="22"/>
+          <w:rFonts w:ascii="Consolas" w:eastAsiaTheme="minorHAnsi" w:hAnsi="Consolas" w:cs="Consolas"/>
+          <w:color w:val="000000"/>
+          <w:sz w:val="22"/>
+          <w:szCs w:val="22"/>
+          <w:lang w:val="en-US" w:eastAsia="en-US"/>
         </w:rPr>
       </w:pPr>
       <w:r>
@@ -3953,6 +3956,1319 @@
           <w:lang w:eastAsia="en-US"/>
         </w:rPr>
         <w:t xml:space="preserve"> – очистка стека</w:t>
+      </w:r>
+    </w:p>
+    <w:p>
+      <w:pPr>
+        <w:rPr>
+          <w:rFonts w:ascii="Consolas" w:eastAsiaTheme="minorHAnsi" w:hAnsi="Consolas" w:cs="Consolas"/>
+          <w:color w:val="000000"/>
+          <w:sz w:val="28"/>
+          <w:szCs w:val="28"/>
+          <w:lang w:val="en-US" w:eastAsia="en-US"/>
+        </w:rPr>
+      </w:pPr>
+    </w:p>
+    <w:p>
+      <w:pPr>
+        <w:rPr>
+          <w:rFonts w:ascii="Consolas" w:eastAsiaTheme="minorHAnsi" w:hAnsi="Consolas" w:cs="Consolas"/>
+          <w:color w:val="000000"/>
+          <w:sz w:val="28"/>
+          <w:szCs w:val="28"/>
+          <w:lang w:val="en-US" w:eastAsia="en-US"/>
+        </w:rPr>
+      </w:pPr>
+    </w:p>
+    <w:p>
+      <w:pPr>
+        <w:rPr>
+          <w:b/>
+          <w:sz w:val="28"/>
+          <w:szCs w:val="28"/>
+          <w:lang w:val="en-US"/>
+        </w:rPr>
+      </w:pPr>
+      <w:r>
+        <w:rPr>
+          <w:b/>
+          <w:sz w:val="28"/>
+          <w:szCs w:val="28"/>
+          <w:lang w:val="en-US"/>
+        </w:rPr>
+        <w:t xml:space="preserve">                                              </w:t>
+      </w:r>
+      <w:r>
+        <w:rPr>
+          <w:b/>
+          <w:sz w:val="28"/>
+          <w:szCs w:val="28"/>
+        </w:rPr>
+        <w:t>Класс</w:t>
+      </w:r>
+      <w:r>
+        <w:rPr>
+          <w:b/>
+          <w:sz w:val="28"/>
+          <w:szCs w:val="28"/>
+          <w:lang w:val="en-US"/>
+        </w:rPr>
+        <w:t xml:space="preserve"> </w:t>
+      </w:r>
+      <w:proofErr w:type="spellStart"/>
+      <w:r>
+        <w:rPr>
+          <w:b/>
+          <w:sz w:val="28"/>
+          <w:szCs w:val="28"/>
+          <w:lang w:val="en-US"/>
+        </w:rPr>
+        <w:t>TCalculator</w:t>
+      </w:r>
+      <w:proofErr w:type="spellEnd"/>
+    </w:p>
+    <w:p>
+      <w:pPr>
+        <w:rPr>
+          <w:b/>
+          <w:sz w:val="28"/>
+          <w:szCs w:val="28"/>
+          <w:lang w:val="en-US"/>
+        </w:rPr>
+      </w:pPr>
+    </w:p>
+    <w:p>
+      <w:pPr>
+        <w:rPr>
+          <w:sz w:val="28"/>
+          <w:szCs w:val="28"/>
+          <w:lang w:val="en-US"/>
+        </w:rPr>
+      </w:pPr>
+      <w:r>
+        <w:rPr>
+          <w:sz w:val="28"/>
+          <w:szCs w:val="28"/>
+        </w:rPr>
+        <w:t>Поля</w:t>
+      </w:r>
+      <w:r>
+        <w:rPr>
+          <w:sz w:val="28"/>
+          <w:szCs w:val="28"/>
+          <w:lang w:val="en-US"/>
+        </w:rPr>
+        <w:t>:</w:t>
+      </w:r>
+    </w:p>
+    <w:p>
+      <w:pPr>
+        <w:suppressAutoHyphens w:val="0"/>
+        <w:autoSpaceDE w:val="0"/>
+        <w:autoSpaceDN w:val="0"/>
+        <w:adjustRightInd w:val="0"/>
+        <w:jc w:val="left"/>
+        <w:rPr>
+          <w:rFonts w:ascii="Consolas" w:eastAsiaTheme="minorHAnsi" w:hAnsi="Consolas" w:cs="Consolas"/>
+          <w:color w:val="000000"/>
+          <w:sz w:val="22"/>
+          <w:szCs w:val="22"/>
+          <w:lang w:eastAsia="en-US"/>
+        </w:rPr>
+      </w:pPr>
+      <w:r>
+        <w:rPr>
+          <w:rFonts w:ascii="Consolas" w:eastAsiaTheme="minorHAnsi" w:hAnsi="Consolas" w:cs="Consolas"/>
+          <w:color w:val="2B91AF"/>
+          <w:sz w:val="19"/>
+          <w:szCs w:val="19"/>
+          <w:lang w:eastAsia="en-US"/>
+        </w:rPr>
+        <w:tab/>
+      </w:r>
+      <w:proofErr w:type="gramStart"/>
+      <w:r>
+        <w:rPr>
+          <w:rFonts w:ascii="Consolas" w:eastAsiaTheme="minorHAnsi" w:hAnsi="Consolas" w:cs="Consolas"/>
+          <w:color w:val="2B91AF"/>
+          <w:sz w:val="22"/>
+          <w:szCs w:val="22"/>
+          <w:lang w:val="en-US" w:eastAsia="en-US"/>
+        </w:rPr>
+        <w:t>string</w:t>
+      </w:r>
+      <w:proofErr w:type="gramEnd"/>
+      <w:r>
+        <w:rPr>
+          <w:rFonts w:ascii="Consolas" w:eastAsiaTheme="minorHAnsi" w:hAnsi="Consolas" w:cs="Consolas"/>
+          <w:color w:val="000000"/>
+          <w:sz w:val="22"/>
+          <w:szCs w:val="22"/>
+          <w:lang w:eastAsia="en-US"/>
+        </w:rPr>
+        <w:t xml:space="preserve"> </w:t>
+      </w:r>
+      <w:r>
+        <w:rPr>
+          <w:rFonts w:ascii="Consolas" w:eastAsiaTheme="minorHAnsi" w:hAnsi="Consolas" w:cs="Consolas"/>
+          <w:color w:val="000000"/>
+          <w:sz w:val="22"/>
+          <w:szCs w:val="22"/>
+          <w:lang w:val="en-US" w:eastAsia="en-US"/>
+        </w:rPr>
+        <w:t>infix</w:t>
+      </w:r>
+      <w:r>
+        <w:rPr>
+          <w:rFonts w:ascii="Consolas" w:eastAsiaTheme="minorHAnsi" w:hAnsi="Consolas" w:cs="Consolas"/>
+          <w:color w:val="000000"/>
+          <w:sz w:val="22"/>
+          <w:szCs w:val="22"/>
+          <w:lang w:eastAsia="en-US"/>
+        </w:rPr>
+        <w:t xml:space="preserve"> – инфиксная </w:t>
+      </w:r>
+      <w:r>
+        <w:rPr>
+          <w:rFonts w:ascii="Consolas" w:eastAsiaTheme="minorHAnsi" w:hAnsi="Consolas" w:cs="Consolas"/>
+          <w:color w:val="000000"/>
+          <w:sz w:val="22"/>
+          <w:szCs w:val="22"/>
+          <w:lang w:eastAsia="en-US"/>
+        </w:rPr>
+        <w:t>строка</w:t>
+      </w:r>
+    </w:p>
+    <w:p>
+      <w:pPr>
+        <w:suppressAutoHyphens w:val="0"/>
+        <w:autoSpaceDE w:val="0"/>
+        <w:autoSpaceDN w:val="0"/>
+        <w:adjustRightInd w:val="0"/>
+        <w:jc w:val="left"/>
+        <w:rPr>
+          <w:rFonts w:ascii="Consolas" w:eastAsiaTheme="minorHAnsi" w:hAnsi="Consolas" w:cs="Consolas"/>
+          <w:color w:val="000000"/>
+          <w:sz w:val="22"/>
+          <w:szCs w:val="22"/>
+          <w:lang w:eastAsia="en-US"/>
+        </w:rPr>
+      </w:pPr>
+      <w:r>
+        <w:rPr>
+          <w:rFonts w:ascii="Consolas" w:eastAsiaTheme="minorHAnsi" w:hAnsi="Consolas" w:cs="Consolas"/>
+          <w:color w:val="000000"/>
+          <w:sz w:val="22"/>
+          <w:szCs w:val="22"/>
+          <w:lang w:eastAsia="en-US"/>
+        </w:rPr>
+        <w:tab/>
+      </w:r>
+      <w:proofErr w:type="gramStart"/>
+      <w:r>
+        <w:rPr>
+          <w:rFonts w:ascii="Consolas" w:eastAsiaTheme="minorHAnsi" w:hAnsi="Consolas" w:cs="Consolas"/>
+          <w:color w:val="2B91AF"/>
+          <w:sz w:val="22"/>
+          <w:szCs w:val="22"/>
+          <w:lang w:val="en-US" w:eastAsia="en-US"/>
+        </w:rPr>
+        <w:t>string</w:t>
+      </w:r>
+      <w:proofErr w:type="gramEnd"/>
+      <w:r>
+        <w:rPr>
+          <w:rFonts w:ascii="Consolas" w:eastAsiaTheme="minorHAnsi" w:hAnsi="Consolas" w:cs="Consolas"/>
+          <w:color w:val="000000"/>
+          <w:sz w:val="22"/>
+          <w:szCs w:val="22"/>
+          <w:lang w:eastAsia="en-US"/>
+        </w:rPr>
+        <w:t xml:space="preserve"> </w:t>
+      </w:r>
+      <w:r>
+        <w:rPr>
+          <w:rFonts w:ascii="Consolas" w:eastAsiaTheme="minorHAnsi" w:hAnsi="Consolas" w:cs="Consolas"/>
+          <w:color w:val="000000"/>
+          <w:sz w:val="22"/>
+          <w:szCs w:val="22"/>
+          <w:lang w:val="en-US" w:eastAsia="en-US"/>
+        </w:rPr>
+        <w:t>postfix</w:t>
+      </w:r>
+      <w:r>
+        <w:rPr>
+          <w:rFonts w:ascii="Consolas" w:eastAsiaTheme="minorHAnsi" w:hAnsi="Consolas" w:cs="Consolas"/>
+          <w:color w:val="000000"/>
+          <w:sz w:val="22"/>
+          <w:szCs w:val="22"/>
+          <w:lang w:eastAsia="en-US"/>
+        </w:rPr>
+        <w:t xml:space="preserve"> </w:t>
+      </w:r>
+      <w:r>
+        <w:rPr>
+          <w:rFonts w:ascii="Consolas" w:eastAsiaTheme="minorHAnsi" w:hAnsi="Consolas" w:cs="Consolas"/>
+          <w:color w:val="000000"/>
+          <w:sz w:val="22"/>
+          <w:szCs w:val="22"/>
+          <w:lang w:eastAsia="en-US"/>
+        </w:rPr>
+        <w:t>–</w:t>
+      </w:r>
+      <w:r>
+        <w:rPr>
+          <w:rFonts w:ascii="Consolas" w:eastAsiaTheme="minorHAnsi" w:hAnsi="Consolas" w:cs="Consolas"/>
+          <w:color w:val="000000"/>
+          <w:sz w:val="22"/>
+          <w:szCs w:val="22"/>
+          <w:lang w:eastAsia="en-US"/>
+        </w:rPr>
+        <w:t xml:space="preserve"> постфиксная</w:t>
+      </w:r>
+      <w:r>
+        <w:rPr>
+          <w:rFonts w:ascii="Consolas" w:eastAsiaTheme="minorHAnsi" w:hAnsi="Consolas" w:cs="Consolas"/>
+          <w:color w:val="000000"/>
+          <w:sz w:val="22"/>
+          <w:szCs w:val="22"/>
+          <w:lang w:eastAsia="en-US"/>
+        </w:rPr>
+        <w:t xml:space="preserve"> </w:t>
+      </w:r>
+      <w:r>
+        <w:rPr>
+          <w:rFonts w:ascii="Consolas" w:eastAsiaTheme="minorHAnsi" w:hAnsi="Consolas" w:cs="Consolas"/>
+          <w:color w:val="000000"/>
+          <w:sz w:val="22"/>
+          <w:szCs w:val="22"/>
+          <w:lang w:eastAsia="en-US"/>
+        </w:rPr>
+        <w:t>строка</w:t>
+      </w:r>
+    </w:p>
+    <w:p>
+      <w:pPr>
+        <w:suppressAutoHyphens w:val="0"/>
+        <w:autoSpaceDE w:val="0"/>
+        <w:autoSpaceDN w:val="0"/>
+        <w:adjustRightInd w:val="0"/>
+        <w:jc w:val="left"/>
+        <w:rPr>
+          <w:rFonts w:ascii="Consolas" w:eastAsiaTheme="minorHAnsi" w:hAnsi="Consolas" w:cs="Consolas"/>
+          <w:color w:val="000000"/>
+          <w:sz w:val="22"/>
+          <w:szCs w:val="22"/>
+          <w:lang w:eastAsia="en-US"/>
+        </w:rPr>
+      </w:pPr>
+      <w:r>
+        <w:rPr>
+          <w:rFonts w:ascii="Consolas" w:eastAsiaTheme="minorHAnsi" w:hAnsi="Consolas" w:cs="Consolas"/>
+          <w:color w:val="000000"/>
+          <w:sz w:val="22"/>
+          <w:szCs w:val="22"/>
+          <w:lang w:eastAsia="en-US"/>
+        </w:rPr>
+        <w:tab/>
+      </w:r>
+      <w:proofErr w:type="spellStart"/>
+      <w:r>
+        <w:rPr>
+          <w:rFonts w:ascii="Consolas" w:eastAsiaTheme="minorHAnsi" w:hAnsi="Consolas" w:cs="Consolas"/>
+          <w:color w:val="2B91AF"/>
+          <w:sz w:val="22"/>
+          <w:szCs w:val="22"/>
+          <w:lang w:eastAsia="en-US"/>
+        </w:rPr>
+        <w:t>TStack</w:t>
+      </w:r>
+      <w:proofErr w:type="spellEnd"/>
+      <w:r>
+        <w:rPr>
+          <w:rFonts w:ascii="Consolas" w:eastAsiaTheme="minorHAnsi" w:hAnsi="Consolas" w:cs="Consolas"/>
+          <w:color w:val="000000"/>
+          <w:sz w:val="22"/>
+          <w:szCs w:val="22"/>
+          <w:lang w:eastAsia="en-US"/>
+        </w:rPr>
+        <w:t>&lt;</w:t>
+      </w:r>
+      <w:proofErr w:type="spellStart"/>
+      <w:r>
+        <w:rPr>
+          <w:rFonts w:ascii="Consolas" w:eastAsiaTheme="minorHAnsi" w:hAnsi="Consolas" w:cs="Consolas"/>
+          <w:color w:val="0000FF"/>
+          <w:sz w:val="22"/>
+          <w:szCs w:val="22"/>
+          <w:lang w:eastAsia="en-US"/>
+        </w:rPr>
+        <w:t>char</w:t>
+      </w:r>
+      <w:proofErr w:type="spellEnd"/>
+      <w:r>
+        <w:rPr>
+          <w:rFonts w:ascii="Consolas" w:eastAsiaTheme="minorHAnsi" w:hAnsi="Consolas" w:cs="Consolas"/>
+          <w:color w:val="000000"/>
+          <w:sz w:val="22"/>
+          <w:szCs w:val="22"/>
+          <w:lang w:eastAsia="en-US"/>
+        </w:rPr>
+        <w:t xml:space="preserve">&gt; </w:t>
+      </w:r>
+      <w:proofErr w:type="spellStart"/>
+      <w:r>
+        <w:rPr>
+          <w:rFonts w:ascii="Consolas" w:eastAsiaTheme="minorHAnsi" w:hAnsi="Consolas" w:cs="Consolas"/>
+          <w:color w:val="000000"/>
+          <w:sz w:val="22"/>
+          <w:szCs w:val="22"/>
+          <w:lang w:eastAsia="en-US"/>
+        </w:rPr>
+        <w:t>stc</w:t>
+      </w:r>
+      <w:proofErr w:type="spellEnd"/>
+      <w:r>
+        <w:rPr>
+          <w:rFonts w:ascii="Consolas" w:eastAsiaTheme="minorHAnsi" w:hAnsi="Consolas" w:cs="Consolas"/>
+          <w:color w:val="000000"/>
+          <w:sz w:val="22"/>
+          <w:szCs w:val="22"/>
+          <w:lang w:eastAsia="en-US"/>
+        </w:rPr>
+        <w:t xml:space="preserve"> </w:t>
+      </w:r>
+      <w:r>
+        <w:rPr>
+          <w:rFonts w:ascii="Consolas" w:eastAsiaTheme="minorHAnsi" w:hAnsi="Consolas" w:cs="Consolas"/>
+          <w:color w:val="000000"/>
+          <w:sz w:val="22"/>
+          <w:szCs w:val="22"/>
+          <w:lang w:eastAsia="en-US"/>
+        </w:rPr>
+        <w:t>–</w:t>
+      </w:r>
+      <w:r>
+        <w:rPr>
+          <w:rFonts w:ascii="Consolas" w:eastAsiaTheme="minorHAnsi" w:hAnsi="Consolas" w:cs="Consolas"/>
+          <w:color w:val="000000"/>
+          <w:sz w:val="22"/>
+          <w:szCs w:val="22"/>
+          <w:lang w:eastAsia="en-US"/>
+        </w:rPr>
+        <w:t xml:space="preserve"> </w:t>
+      </w:r>
+      <w:r>
+        <w:rPr>
+          <w:rFonts w:ascii="Consolas" w:eastAsiaTheme="minorHAnsi" w:hAnsi="Consolas" w:cs="Consolas"/>
+          <w:color w:val="000000"/>
+          <w:sz w:val="22"/>
+          <w:szCs w:val="22"/>
+          <w:lang w:eastAsia="en-US"/>
+        </w:rPr>
+        <w:t>стек для знаков</w:t>
+      </w:r>
+    </w:p>
+    <w:p>
+      <w:pPr>
+        <w:rPr>
+          <w:sz w:val="22"/>
+          <w:szCs w:val="22"/>
+          <w:lang w:val="en-US"/>
+        </w:rPr>
+      </w:pPr>
+      <w:r>
+        <w:rPr>
+          <w:rFonts w:ascii="Consolas" w:eastAsiaTheme="minorHAnsi" w:hAnsi="Consolas" w:cs="Consolas"/>
+          <w:color w:val="000000"/>
+          <w:sz w:val="22"/>
+          <w:szCs w:val="22"/>
+          <w:lang w:eastAsia="en-US"/>
+        </w:rPr>
+        <w:tab/>
+      </w:r>
+      <w:proofErr w:type="spellStart"/>
+      <w:r>
+        <w:rPr>
+          <w:rFonts w:ascii="Consolas" w:eastAsiaTheme="minorHAnsi" w:hAnsi="Consolas" w:cs="Consolas"/>
+          <w:color w:val="2B91AF"/>
+          <w:sz w:val="22"/>
+          <w:szCs w:val="22"/>
+          <w:lang w:val="en-US" w:eastAsia="en-US"/>
+        </w:rPr>
+        <w:t>TStack</w:t>
+      </w:r>
+      <w:proofErr w:type="spellEnd"/>
+      <w:r>
+        <w:rPr>
+          <w:rFonts w:ascii="Consolas" w:eastAsiaTheme="minorHAnsi" w:hAnsi="Consolas" w:cs="Consolas"/>
+          <w:color w:val="000000"/>
+          <w:sz w:val="22"/>
+          <w:szCs w:val="22"/>
+          <w:lang w:val="en-US" w:eastAsia="en-US"/>
+        </w:rPr>
+        <w:t>&lt;</w:t>
+      </w:r>
+      <w:r>
+        <w:rPr>
+          <w:rFonts w:ascii="Consolas" w:eastAsiaTheme="minorHAnsi" w:hAnsi="Consolas" w:cs="Consolas"/>
+          <w:color w:val="0000FF"/>
+          <w:sz w:val="22"/>
+          <w:szCs w:val="22"/>
+          <w:lang w:val="en-US" w:eastAsia="en-US"/>
+        </w:rPr>
+        <w:t>double</w:t>
+      </w:r>
+      <w:r>
+        <w:rPr>
+          <w:rFonts w:ascii="Consolas" w:eastAsiaTheme="minorHAnsi" w:hAnsi="Consolas" w:cs="Consolas"/>
+          <w:color w:val="000000"/>
+          <w:sz w:val="22"/>
+          <w:szCs w:val="22"/>
+          <w:lang w:val="en-US" w:eastAsia="en-US"/>
+        </w:rPr>
+        <w:t xml:space="preserve">&gt; </w:t>
+      </w:r>
+      <w:proofErr w:type="spellStart"/>
+      <w:proofErr w:type="gramStart"/>
+      <w:r>
+        <w:rPr>
+          <w:rFonts w:ascii="Consolas" w:eastAsiaTheme="minorHAnsi" w:hAnsi="Consolas" w:cs="Consolas"/>
+          <w:color w:val="000000"/>
+          <w:sz w:val="22"/>
+          <w:szCs w:val="22"/>
+          <w:lang w:val="en-US" w:eastAsia="en-US"/>
+        </w:rPr>
+        <w:t>StD</w:t>
+      </w:r>
+      <w:proofErr w:type="spellEnd"/>
+      <w:proofErr w:type="gramEnd"/>
+      <w:r>
+        <w:rPr>
+          <w:rFonts w:ascii="Consolas" w:eastAsiaTheme="minorHAnsi" w:hAnsi="Consolas" w:cs="Consolas"/>
+          <w:color w:val="000000"/>
+          <w:sz w:val="22"/>
+          <w:szCs w:val="22"/>
+          <w:lang w:val="en-US" w:eastAsia="en-US"/>
+        </w:rPr>
+        <w:t xml:space="preserve"> – </w:t>
+      </w:r>
+      <w:r>
+        <w:rPr>
+          <w:rFonts w:ascii="Consolas" w:eastAsiaTheme="minorHAnsi" w:hAnsi="Consolas" w:cs="Consolas"/>
+          <w:color w:val="000000"/>
+          <w:sz w:val="22"/>
+          <w:szCs w:val="22"/>
+          <w:lang w:eastAsia="en-US"/>
+        </w:rPr>
+        <w:t>стек</w:t>
+      </w:r>
+      <w:r>
+        <w:rPr>
+          <w:rFonts w:ascii="Consolas" w:eastAsiaTheme="minorHAnsi" w:hAnsi="Consolas" w:cs="Consolas"/>
+          <w:color w:val="000000"/>
+          <w:sz w:val="22"/>
+          <w:szCs w:val="22"/>
+          <w:lang w:val="en-US" w:eastAsia="en-US"/>
+        </w:rPr>
+        <w:t xml:space="preserve"> </w:t>
+      </w:r>
+      <w:r>
+        <w:rPr>
+          <w:rFonts w:ascii="Consolas" w:eastAsiaTheme="minorHAnsi" w:hAnsi="Consolas" w:cs="Consolas"/>
+          <w:color w:val="000000"/>
+          <w:sz w:val="22"/>
+          <w:szCs w:val="22"/>
+          <w:lang w:eastAsia="en-US"/>
+        </w:rPr>
+        <w:t>для</w:t>
+      </w:r>
+      <w:r>
+        <w:rPr>
+          <w:rFonts w:ascii="Consolas" w:eastAsiaTheme="minorHAnsi" w:hAnsi="Consolas" w:cs="Consolas"/>
+          <w:color w:val="000000"/>
+          <w:sz w:val="22"/>
+          <w:szCs w:val="22"/>
+          <w:lang w:val="en-US" w:eastAsia="en-US"/>
+        </w:rPr>
+        <w:t xml:space="preserve"> </w:t>
+      </w:r>
+      <w:r>
+        <w:rPr>
+          <w:rFonts w:ascii="Consolas" w:eastAsiaTheme="minorHAnsi" w:hAnsi="Consolas" w:cs="Consolas"/>
+          <w:color w:val="000000"/>
+          <w:sz w:val="22"/>
+          <w:szCs w:val="22"/>
+          <w:lang w:eastAsia="en-US"/>
+        </w:rPr>
+        <w:t>чисел</w:t>
+      </w:r>
+    </w:p>
+    <w:p>
+      <w:pPr>
+        <w:rPr>
+          <w:sz w:val="28"/>
+          <w:szCs w:val="28"/>
+        </w:rPr>
+      </w:pPr>
+      <w:r>
+        <w:rPr>
+          <w:sz w:val="28"/>
+          <w:szCs w:val="28"/>
+        </w:rPr>
+        <w:t>Методы:</w:t>
+      </w:r>
+    </w:p>
+    <w:p>
+      <w:pPr>
+        <w:rPr>
+          <w:rFonts w:ascii="Consolas" w:eastAsiaTheme="minorHAnsi" w:hAnsi="Consolas" w:cs="Consolas"/>
+          <w:color w:val="000000"/>
+          <w:sz w:val="22"/>
+          <w:szCs w:val="22"/>
+          <w:lang w:eastAsia="en-US"/>
+        </w:rPr>
+      </w:pPr>
+      <w:r>
+        <w:rPr>
+          <w:rFonts w:ascii="Consolas" w:eastAsiaTheme="minorHAnsi" w:hAnsi="Consolas" w:cs="Consolas"/>
+          <w:color w:val="000000"/>
+          <w:sz w:val="19"/>
+          <w:szCs w:val="19"/>
+          <w:lang w:eastAsia="en-US"/>
+        </w:rPr>
+        <w:tab/>
+      </w:r>
+      <w:proofErr w:type="spellStart"/>
+      <w:proofErr w:type="gramStart"/>
+      <w:r>
+        <w:rPr>
+          <w:rFonts w:ascii="Consolas" w:eastAsiaTheme="minorHAnsi" w:hAnsi="Consolas" w:cs="Consolas"/>
+          <w:color w:val="000000"/>
+          <w:sz w:val="22"/>
+          <w:szCs w:val="22"/>
+          <w:lang w:val="en-US" w:eastAsia="en-US"/>
+        </w:rPr>
+        <w:t>TCalculator</w:t>
+      </w:r>
+      <w:proofErr w:type="spellEnd"/>
+      <w:r>
+        <w:rPr>
+          <w:rFonts w:ascii="Consolas" w:eastAsiaTheme="minorHAnsi" w:hAnsi="Consolas" w:cs="Consolas"/>
+          <w:color w:val="000000"/>
+          <w:sz w:val="22"/>
+          <w:szCs w:val="22"/>
+          <w:lang w:eastAsia="en-US"/>
+        </w:rPr>
+        <w:t>(</w:t>
+      </w:r>
+      <w:proofErr w:type="gramEnd"/>
+      <w:r>
+        <w:rPr>
+          <w:rFonts w:ascii="Consolas" w:eastAsiaTheme="minorHAnsi" w:hAnsi="Consolas" w:cs="Consolas"/>
+          <w:color w:val="2B91AF"/>
+          <w:sz w:val="22"/>
+          <w:szCs w:val="22"/>
+          <w:lang w:val="en-US" w:eastAsia="en-US"/>
+        </w:rPr>
+        <w:t>string</w:t>
+      </w:r>
+      <w:r>
+        <w:rPr>
+          <w:rFonts w:ascii="Consolas" w:eastAsiaTheme="minorHAnsi" w:hAnsi="Consolas" w:cs="Consolas"/>
+          <w:color w:val="000000"/>
+          <w:sz w:val="22"/>
+          <w:szCs w:val="22"/>
+          <w:lang w:eastAsia="en-US"/>
+        </w:rPr>
+        <w:t xml:space="preserve"> </w:t>
+      </w:r>
+      <w:r>
+        <w:rPr>
+          <w:rFonts w:ascii="Consolas" w:eastAsiaTheme="minorHAnsi" w:hAnsi="Consolas" w:cs="Consolas"/>
+          <w:color w:val="808080"/>
+          <w:sz w:val="22"/>
+          <w:szCs w:val="22"/>
+          <w:lang w:eastAsia="en-US"/>
+        </w:rPr>
+        <w:t>_</w:t>
+      </w:r>
+      <w:r>
+        <w:rPr>
+          <w:rFonts w:ascii="Consolas" w:eastAsiaTheme="minorHAnsi" w:hAnsi="Consolas" w:cs="Consolas"/>
+          <w:color w:val="808080"/>
+          <w:sz w:val="22"/>
+          <w:szCs w:val="22"/>
+          <w:lang w:val="en-US" w:eastAsia="en-US"/>
+        </w:rPr>
+        <w:t>infix</w:t>
+      </w:r>
+      <w:r>
+        <w:rPr>
+          <w:rFonts w:ascii="Consolas" w:eastAsiaTheme="minorHAnsi" w:hAnsi="Consolas" w:cs="Consolas"/>
+          <w:color w:val="000000"/>
+          <w:sz w:val="22"/>
+          <w:szCs w:val="22"/>
+          <w:lang w:eastAsia="en-US"/>
+        </w:rPr>
+        <w:t xml:space="preserve"> = </w:t>
+      </w:r>
+      <w:r>
+        <w:rPr>
+          <w:rFonts w:ascii="Consolas" w:eastAsiaTheme="minorHAnsi" w:hAnsi="Consolas" w:cs="Consolas"/>
+          <w:color w:val="A31515"/>
+          <w:sz w:val="22"/>
+          <w:szCs w:val="22"/>
+          <w:lang w:eastAsia="en-US"/>
+        </w:rPr>
+        <w:t>""</w:t>
+      </w:r>
+      <w:r>
+        <w:rPr>
+          <w:rFonts w:ascii="Consolas" w:eastAsiaTheme="minorHAnsi" w:hAnsi="Consolas" w:cs="Consolas"/>
+          <w:color w:val="000000"/>
+          <w:sz w:val="22"/>
+          <w:szCs w:val="22"/>
+          <w:lang w:eastAsia="en-US"/>
+        </w:rPr>
+        <w:t>)</w:t>
+      </w:r>
+      <w:r>
+        <w:rPr>
+          <w:rFonts w:ascii="Consolas" w:eastAsiaTheme="minorHAnsi" w:hAnsi="Consolas" w:cs="Consolas"/>
+          <w:color w:val="000000"/>
+          <w:sz w:val="22"/>
+          <w:szCs w:val="22"/>
+          <w:lang w:eastAsia="en-US"/>
+        </w:rPr>
+        <w:t xml:space="preserve"> – конструктор по умолчанию</w:t>
+      </w:r>
+    </w:p>
+    <w:p>
+      <w:pPr>
+        <w:rPr>
+          <w:rFonts w:ascii="Consolas" w:eastAsiaTheme="minorHAnsi" w:hAnsi="Consolas" w:cs="Consolas"/>
+          <w:color w:val="000000"/>
+          <w:sz w:val="22"/>
+          <w:szCs w:val="22"/>
+          <w:lang w:eastAsia="en-US"/>
+        </w:rPr>
+      </w:pPr>
+      <w:r>
+        <w:rPr>
+          <w:rFonts w:ascii="Consolas" w:eastAsiaTheme="minorHAnsi" w:hAnsi="Consolas" w:cs="Consolas"/>
+          <w:color w:val="0000FF"/>
+          <w:sz w:val="22"/>
+          <w:szCs w:val="22"/>
+          <w:lang w:eastAsia="en-US"/>
+        </w:rPr>
+        <w:tab/>
+      </w:r>
+      <w:proofErr w:type="gramStart"/>
+      <w:r>
+        <w:rPr>
+          <w:rFonts w:ascii="Consolas" w:eastAsiaTheme="minorHAnsi" w:hAnsi="Consolas" w:cs="Consolas"/>
+          <w:color w:val="0000FF"/>
+          <w:sz w:val="22"/>
+          <w:szCs w:val="22"/>
+          <w:lang w:val="en-US" w:eastAsia="en-US"/>
+        </w:rPr>
+        <w:t>void</w:t>
+      </w:r>
+      <w:proofErr w:type="gramEnd"/>
+      <w:r>
+        <w:rPr>
+          <w:rFonts w:ascii="Consolas" w:eastAsiaTheme="minorHAnsi" w:hAnsi="Consolas" w:cs="Consolas"/>
+          <w:color w:val="000000"/>
+          <w:sz w:val="22"/>
+          <w:szCs w:val="22"/>
+          <w:lang w:eastAsia="en-US"/>
+        </w:rPr>
+        <w:t xml:space="preserve"> </w:t>
+      </w:r>
+      <w:proofErr w:type="spellStart"/>
+      <w:r>
+        <w:rPr>
+          <w:rFonts w:ascii="Consolas" w:eastAsiaTheme="minorHAnsi" w:hAnsi="Consolas" w:cs="Consolas"/>
+          <w:color w:val="000000"/>
+          <w:sz w:val="22"/>
+          <w:szCs w:val="22"/>
+          <w:lang w:val="en-US" w:eastAsia="en-US"/>
+        </w:rPr>
+        <w:t>setinfix</w:t>
+      </w:r>
+      <w:proofErr w:type="spellEnd"/>
+      <w:r>
+        <w:rPr>
+          <w:rFonts w:ascii="Consolas" w:eastAsiaTheme="minorHAnsi" w:hAnsi="Consolas" w:cs="Consolas"/>
+          <w:color w:val="000000"/>
+          <w:sz w:val="22"/>
+          <w:szCs w:val="22"/>
+          <w:lang w:eastAsia="en-US"/>
+        </w:rPr>
+        <w:t>(</w:t>
+      </w:r>
+      <w:r>
+        <w:rPr>
+          <w:rFonts w:ascii="Consolas" w:eastAsiaTheme="minorHAnsi" w:hAnsi="Consolas" w:cs="Consolas"/>
+          <w:color w:val="2B91AF"/>
+          <w:sz w:val="22"/>
+          <w:szCs w:val="22"/>
+          <w:lang w:val="en-US" w:eastAsia="en-US"/>
+        </w:rPr>
+        <w:t>string</w:t>
+      </w:r>
+      <w:r>
+        <w:rPr>
+          <w:rFonts w:ascii="Consolas" w:eastAsiaTheme="minorHAnsi" w:hAnsi="Consolas" w:cs="Consolas"/>
+          <w:color w:val="000000"/>
+          <w:sz w:val="22"/>
+          <w:szCs w:val="22"/>
+          <w:lang w:eastAsia="en-US"/>
+        </w:rPr>
+        <w:t xml:space="preserve"> </w:t>
+      </w:r>
+      <w:r>
+        <w:rPr>
+          <w:rFonts w:ascii="Consolas" w:eastAsiaTheme="minorHAnsi" w:hAnsi="Consolas" w:cs="Consolas"/>
+          <w:color w:val="808080"/>
+          <w:sz w:val="22"/>
+          <w:szCs w:val="22"/>
+          <w:lang w:eastAsia="en-US"/>
+        </w:rPr>
+        <w:t>_</w:t>
+      </w:r>
+      <w:r>
+        <w:rPr>
+          <w:rFonts w:ascii="Consolas" w:eastAsiaTheme="minorHAnsi" w:hAnsi="Consolas" w:cs="Consolas"/>
+          <w:color w:val="808080"/>
+          <w:sz w:val="22"/>
+          <w:szCs w:val="22"/>
+          <w:lang w:val="en-US" w:eastAsia="en-US"/>
+        </w:rPr>
+        <w:t>infix</w:t>
+      </w:r>
+      <w:r>
+        <w:rPr>
+          <w:rFonts w:ascii="Consolas" w:eastAsiaTheme="minorHAnsi" w:hAnsi="Consolas" w:cs="Consolas"/>
+          <w:color w:val="000000"/>
+          <w:sz w:val="22"/>
+          <w:szCs w:val="22"/>
+          <w:lang w:eastAsia="en-US"/>
+        </w:rPr>
+        <w:t>)</w:t>
+      </w:r>
+      <w:r>
+        <w:rPr>
+          <w:rFonts w:ascii="Consolas" w:eastAsiaTheme="minorHAnsi" w:hAnsi="Consolas" w:cs="Consolas"/>
+          <w:color w:val="000000"/>
+          <w:sz w:val="22"/>
+          <w:szCs w:val="22"/>
+          <w:lang w:eastAsia="en-US"/>
+        </w:rPr>
+        <w:t xml:space="preserve"> – задание инфиксной строки</w:t>
+      </w:r>
+    </w:p>
+    <w:p>
+      <w:pPr>
+        <w:rPr>
+          <w:rFonts w:ascii="Consolas" w:eastAsiaTheme="minorHAnsi" w:hAnsi="Consolas" w:cs="Consolas"/>
+          <w:color w:val="000000"/>
+          <w:sz w:val="22"/>
+          <w:szCs w:val="22"/>
+          <w:lang w:eastAsia="en-US"/>
+        </w:rPr>
+      </w:pPr>
+      <w:r>
+        <w:rPr>
+          <w:rFonts w:ascii="Consolas" w:eastAsiaTheme="minorHAnsi" w:hAnsi="Consolas" w:cs="Consolas"/>
+          <w:color w:val="2B91AF"/>
+          <w:sz w:val="22"/>
+          <w:szCs w:val="22"/>
+          <w:lang w:eastAsia="en-US"/>
+        </w:rPr>
+        <w:tab/>
+      </w:r>
+      <w:proofErr w:type="gramStart"/>
+      <w:r>
+        <w:rPr>
+          <w:rFonts w:ascii="Consolas" w:eastAsiaTheme="minorHAnsi" w:hAnsi="Consolas" w:cs="Consolas"/>
+          <w:color w:val="2B91AF"/>
+          <w:sz w:val="22"/>
+          <w:szCs w:val="22"/>
+          <w:lang w:val="en-US" w:eastAsia="en-US"/>
+        </w:rPr>
+        <w:t>string</w:t>
+      </w:r>
+      <w:proofErr w:type="gramEnd"/>
+      <w:r>
+        <w:rPr>
+          <w:rFonts w:ascii="Consolas" w:eastAsiaTheme="minorHAnsi" w:hAnsi="Consolas" w:cs="Consolas"/>
+          <w:color w:val="000000"/>
+          <w:sz w:val="22"/>
+          <w:szCs w:val="22"/>
+          <w:lang w:eastAsia="en-US"/>
+        </w:rPr>
+        <w:t xml:space="preserve"> </w:t>
+      </w:r>
+      <w:proofErr w:type="spellStart"/>
+      <w:r>
+        <w:rPr>
+          <w:rFonts w:ascii="Consolas" w:eastAsiaTheme="minorHAnsi" w:hAnsi="Consolas" w:cs="Consolas"/>
+          <w:color w:val="000000"/>
+          <w:sz w:val="22"/>
+          <w:szCs w:val="22"/>
+          <w:lang w:val="en-US" w:eastAsia="en-US"/>
+        </w:rPr>
+        <w:t>getinfix</w:t>
+      </w:r>
+      <w:proofErr w:type="spellEnd"/>
+      <w:r>
+        <w:rPr>
+          <w:rFonts w:ascii="Consolas" w:eastAsiaTheme="minorHAnsi" w:hAnsi="Consolas" w:cs="Consolas"/>
+          <w:color w:val="000000"/>
+          <w:sz w:val="22"/>
+          <w:szCs w:val="22"/>
+          <w:lang w:eastAsia="en-US"/>
+        </w:rPr>
+        <w:t>()</w:t>
+      </w:r>
+      <w:r>
+        <w:rPr>
+          <w:rFonts w:ascii="Consolas" w:eastAsiaTheme="minorHAnsi" w:hAnsi="Consolas" w:cs="Consolas"/>
+          <w:color w:val="000000"/>
+          <w:sz w:val="22"/>
+          <w:szCs w:val="22"/>
+          <w:lang w:eastAsia="en-US"/>
+        </w:rPr>
+        <w:t xml:space="preserve"> – получение инфиксной строки</w:t>
+      </w:r>
+    </w:p>
+    <w:p>
+      <w:pPr>
+        <w:rPr>
+          <w:rFonts w:ascii="Consolas" w:eastAsiaTheme="minorHAnsi" w:hAnsi="Consolas" w:cs="Consolas"/>
+          <w:color w:val="000000"/>
+          <w:sz w:val="22"/>
+          <w:szCs w:val="22"/>
+          <w:lang w:eastAsia="en-US"/>
+        </w:rPr>
+      </w:pPr>
+      <w:r>
+        <w:rPr>
+          <w:rFonts w:ascii="Consolas" w:eastAsiaTheme="minorHAnsi" w:hAnsi="Consolas" w:cs="Consolas"/>
+          <w:color w:val="2B91AF"/>
+          <w:sz w:val="22"/>
+          <w:szCs w:val="22"/>
+          <w:lang w:eastAsia="en-US"/>
+        </w:rPr>
+        <w:tab/>
+      </w:r>
+      <w:proofErr w:type="gramStart"/>
+      <w:r>
+        <w:rPr>
+          <w:rFonts w:ascii="Consolas" w:eastAsiaTheme="minorHAnsi" w:hAnsi="Consolas" w:cs="Consolas"/>
+          <w:color w:val="2B91AF"/>
+          <w:sz w:val="22"/>
+          <w:szCs w:val="22"/>
+          <w:lang w:val="en-US" w:eastAsia="en-US"/>
+        </w:rPr>
+        <w:t>string</w:t>
+      </w:r>
+      <w:proofErr w:type="gramEnd"/>
+      <w:r>
+        <w:rPr>
+          <w:rFonts w:ascii="Consolas" w:eastAsiaTheme="minorHAnsi" w:hAnsi="Consolas" w:cs="Consolas"/>
+          <w:color w:val="000000"/>
+          <w:sz w:val="22"/>
+          <w:szCs w:val="22"/>
+          <w:lang w:eastAsia="en-US"/>
+        </w:rPr>
+        <w:t xml:space="preserve"> </w:t>
+      </w:r>
+      <w:proofErr w:type="spellStart"/>
+      <w:r>
+        <w:rPr>
+          <w:rFonts w:ascii="Consolas" w:eastAsiaTheme="minorHAnsi" w:hAnsi="Consolas" w:cs="Consolas"/>
+          <w:color w:val="000000"/>
+          <w:sz w:val="22"/>
+          <w:szCs w:val="22"/>
+          <w:lang w:val="en-US" w:eastAsia="en-US"/>
+        </w:rPr>
+        <w:t>getpostfix</w:t>
+      </w:r>
+      <w:proofErr w:type="spellEnd"/>
+      <w:r>
+        <w:rPr>
+          <w:rFonts w:ascii="Consolas" w:eastAsiaTheme="minorHAnsi" w:hAnsi="Consolas" w:cs="Consolas"/>
+          <w:color w:val="000000"/>
+          <w:sz w:val="22"/>
+          <w:szCs w:val="22"/>
+          <w:lang w:eastAsia="en-US"/>
+        </w:rPr>
+        <w:t>()</w:t>
+      </w:r>
+      <w:r>
+        <w:rPr>
+          <w:rFonts w:ascii="Consolas" w:eastAsiaTheme="minorHAnsi" w:hAnsi="Consolas" w:cs="Consolas"/>
+          <w:color w:val="000000"/>
+          <w:sz w:val="22"/>
+          <w:szCs w:val="22"/>
+          <w:lang w:eastAsia="en-US"/>
+        </w:rPr>
+        <w:t xml:space="preserve"> – получение постфиксной строки</w:t>
+      </w:r>
+    </w:p>
+    <w:p>
+      <w:pPr>
+        <w:suppressAutoHyphens w:val="0"/>
+        <w:autoSpaceDE w:val="0"/>
+        <w:autoSpaceDN w:val="0"/>
+        <w:adjustRightInd w:val="0"/>
+        <w:jc w:val="left"/>
+        <w:rPr>
+          <w:rFonts w:ascii="Consolas" w:eastAsiaTheme="minorHAnsi" w:hAnsi="Consolas" w:cs="Consolas"/>
+          <w:color w:val="000000"/>
+          <w:sz w:val="22"/>
+          <w:szCs w:val="22"/>
+          <w:lang w:eastAsia="en-US"/>
+        </w:rPr>
+      </w:pPr>
+      <w:r>
+        <w:rPr>
+          <w:rFonts w:ascii="Consolas" w:eastAsiaTheme="minorHAnsi" w:hAnsi="Consolas" w:cs="Consolas"/>
+          <w:color w:val="0000FF"/>
+          <w:sz w:val="22"/>
+          <w:szCs w:val="22"/>
+          <w:lang w:eastAsia="en-US"/>
+        </w:rPr>
+        <w:tab/>
+      </w:r>
+      <w:proofErr w:type="spellStart"/>
+      <w:proofErr w:type="gramStart"/>
+      <w:r>
+        <w:rPr>
+          <w:rFonts w:ascii="Consolas" w:eastAsiaTheme="minorHAnsi" w:hAnsi="Consolas" w:cs="Consolas"/>
+          <w:color w:val="0000FF"/>
+          <w:sz w:val="22"/>
+          <w:szCs w:val="22"/>
+          <w:lang w:val="en-US" w:eastAsia="en-US"/>
+        </w:rPr>
+        <w:t>int</w:t>
+      </w:r>
+      <w:proofErr w:type="spellEnd"/>
+      <w:proofErr w:type="gramEnd"/>
+      <w:r>
+        <w:rPr>
+          <w:rFonts w:ascii="Consolas" w:eastAsiaTheme="minorHAnsi" w:hAnsi="Consolas" w:cs="Consolas"/>
+          <w:color w:val="000000"/>
+          <w:sz w:val="22"/>
+          <w:szCs w:val="22"/>
+          <w:lang w:eastAsia="en-US"/>
+        </w:rPr>
+        <w:t xml:space="preserve"> </w:t>
+      </w:r>
+      <w:r>
+        <w:rPr>
+          <w:rFonts w:ascii="Consolas" w:eastAsiaTheme="minorHAnsi" w:hAnsi="Consolas" w:cs="Consolas"/>
+          <w:color w:val="000000"/>
+          <w:sz w:val="22"/>
+          <w:szCs w:val="22"/>
+          <w:lang w:val="en-US" w:eastAsia="en-US"/>
+        </w:rPr>
+        <w:t>check</w:t>
+      </w:r>
+      <w:r>
+        <w:rPr>
+          <w:rFonts w:ascii="Consolas" w:eastAsiaTheme="minorHAnsi" w:hAnsi="Consolas" w:cs="Consolas"/>
+          <w:color w:val="000000"/>
+          <w:sz w:val="22"/>
+          <w:szCs w:val="22"/>
+          <w:lang w:eastAsia="en-US"/>
+        </w:rPr>
+        <w:t>()</w:t>
+      </w:r>
+      <w:r>
+        <w:rPr>
+          <w:rFonts w:ascii="Consolas" w:eastAsiaTheme="minorHAnsi" w:hAnsi="Consolas" w:cs="Consolas"/>
+          <w:color w:val="000000"/>
+          <w:sz w:val="22"/>
+          <w:szCs w:val="22"/>
+          <w:lang w:eastAsia="en-US"/>
+        </w:rPr>
+        <w:t xml:space="preserve"> – проверка на корректность инфиксной строки</w:t>
+      </w:r>
+    </w:p>
+    <w:p>
+      <w:pPr>
+        <w:suppressAutoHyphens w:val="0"/>
+        <w:autoSpaceDE w:val="0"/>
+        <w:autoSpaceDN w:val="0"/>
+        <w:adjustRightInd w:val="0"/>
+        <w:jc w:val="left"/>
+        <w:rPr>
+          <w:rFonts w:ascii="Consolas" w:eastAsiaTheme="minorHAnsi" w:hAnsi="Consolas" w:cs="Consolas"/>
+          <w:color w:val="000000"/>
+          <w:sz w:val="22"/>
+          <w:szCs w:val="22"/>
+          <w:lang w:eastAsia="en-US"/>
+        </w:rPr>
+      </w:pPr>
+      <w:r>
+        <w:rPr>
+          <w:rFonts w:ascii="Consolas" w:eastAsiaTheme="minorHAnsi" w:hAnsi="Consolas" w:cs="Consolas"/>
+          <w:color w:val="000000"/>
+          <w:sz w:val="22"/>
+          <w:szCs w:val="22"/>
+          <w:lang w:eastAsia="en-US"/>
+        </w:rPr>
+        <w:tab/>
+      </w:r>
+      <w:proofErr w:type="spellStart"/>
+      <w:proofErr w:type="gramStart"/>
+      <w:r>
+        <w:rPr>
+          <w:rFonts w:ascii="Consolas" w:eastAsiaTheme="minorHAnsi" w:hAnsi="Consolas" w:cs="Consolas"/>
+          <w:color w:val="0000FF"/>
+          <w:sz w:val="22"/>
+          <w:szCs w:val="22"/>
+          <w:lang w:val="en-US" w:eastAsia="en-US"/>
+        </w:rPr>
+        <w:t>int</w:t>
+      </w:r>
+      <w:proofErr w:type="spellEnd"/>
+      <w:proofErr w:type="gramEnd"/>
+      <w:r>
+        <w:rPr>
+          <w:rFonts w:ascii="Consolas" w:eastAsiaTheme="minorHAnsi" w:hAnsi="Consolas" w:cs="Consolas"/>
+          <w:color w:val="000000"/>
+          <w:sz w:val="22"/>
+          <w:szCs w:val="22"/>
+          <w:lang w:eastAsia="en-US"/>
+        </w:rPr>
+        <w:t xml:space="preserve"> </w:t>
+      </w:r>
+      <w:r>
+        <w:rPr>
+          <w:rFonts w:ascii="Consolas" w:eastAsiaTheme="minorHAnsi" w:hAnsi="Consolas" w:cs="Consolas"/>
+          <w:color w:val="000000"/>
+          <w:sz w:val="22"/>
+          <w:szCs w:val="22"/>
+          <w:lang w:val="en-US" w:eastAsia="en-US"/>
+        </w:rPr>
+        <w:t>priority</w:t>
+      </w:r>
+      <w:r>
+        <w:rPr>
+          <w:rFonts w:ascii="Consolas" w:eastAsiaTheme="minorHAnsi" w:hAnsi="Consolas" w:cs="Consolas"/>
+          <w:color w:val="000000"/>
+          <w:sz w:val="22"/>
+          <w:szCs w:val="22"/>
+          <w:lang w:eastAsia="en-US"/>
+        </w:rPr>
+        <w:t>(</w:t>
+      </w:r>
+      <w:r>
+        <w:rPr>
+          <w:rFonts w:ascii="Consolas" w:eastAsiaTheme="minorHAnsi" w:hAnsi="Consolas" w:cs="Consolas"/>
+          <w:color w:val="0000FF"/>
+          <w:sz w:val="22"/>
+          <w:szCs w:val="22"/>
+          <w:lang w:val="en-US" w:eastAsia="en-US"/>
+        </w:rPr>
+        <w:t>char</w:t>
+      </w:r>
+      <w:r>
+        <w:rPr>
+          <w:rFonts w:ascii="Consolas" w:eastAsiaTheme="minorHAnsi" w:hAnsi="Consolas" w:cs="Consolas"/>
+          <w:color w:val="000000"/>
+          <w:sz w:val="22"/>
+          <w:szCs w:val="22"/>
+          <w:lang w:eastAsia="en-US"/>
+        </w:rPr>
+        <w:t xml:space="preserve"> </w:t>
+      </w:r>
+      <w:proofErr w:type="spellStart"/>
+      <w:r>
+        <w:rPr>
+          <w:rFonts w:ascii="Consolas" w:eastAsiaTheme="minorHAnsi" w:hAnsi="Consolas" w:cs="Consolas"/>
+          <w:color w:val="808080"/>
+          <w:sz w:val="22"/>
+          <w:szCs w:val="22"/>
+          <w:lang w:val="en-US" w:eastAsia="en-US"/>
+        </w:rPr>
+        <w:t>sym</w:t>
+      </w:r>
+      <w:proofErr w:type="spellEnd"/>
+      <w:r>
+        <w:rPr>
+          <w:rFonts w:ascii="Consolas" w:eastAsiaTheme="minorHAnsi" w:hAnsi="Consolas" w:cs="Consolas"/>
+          <w:color w:val="000000"/>
+          <w:sz w:val="22"/>
+          <w:szCs w:val="22"/>
+          <w:lang w:eastAsia="en-US"/>
+        </w:rPr>
+        <w:t>)</w:t>
+      </w:r>
+      <w:r>
+        <w:rPr>
+          <w:rFonts w:ascii="Consolas" w:eastAsiaTheme="minorHAnsi" w:hAnsi="Consolas" w:cs="Consolas"/>
+          <w:color w:val="000000"/>
+          <w:sz w:val="22"/>
+          <w:szCs w:val="22"/>
+          <w:lang w:eastAsia="en-US"/>
+        </w:rPr>
+        <w:t xml:space="preserve">  - определение приоритета символа</w:t>
+      </w:r>
+    </w:p>
+    <w:p>
+      <w:pPr>
+        <w:suppressAutoHyphens w:val="0"/>
+        <w:autoSpaceDE w:val="0"/>
+        <w:autoSpaceDN w:val="0"/>
+        <w:adjustRightInd w:val="0"/>
+        <w:jc w:val="left"/>
+        <w:rPr>
+          <w:rFonts w:ascii="Consolas" w:eastAsiaTheme="minorHAnsi" w:hAnsi="Consolas" w:cs="Consolas"/>
+          <w:color w:val="000000"/>
+          <w:sz w:val="22"/>
+          <w:szCs w:val="22"/>
+          <w:lang w:eastAsia="en-US"/>
+        </w:rPr>
+      </w:pPr>
+      <w:r>
+        <w:rPr>
+          <w:rFonts w:ascii="Consolas" w:eastAsiaTheme="minorHAnsi" w:hAnsi="Consolas" w:cs="Consolas"/>
+          <w:color w:val="000000"/>
+          <w:sz w:val="22"/>
+          <w:szCs w:val="22"/>
+          <w:lang w:eastAsia="en-US"/>
+        </w:rPr>
+        <w:tab/>
+      </w:r>
+      <w:proofErr w:type="gramStart"/>
+      <w:r>
+        <w:rPr>
+          <w:rFonts w:ascii="Consolas" w:eastAsiaTheme="minorHAnsi" w:hAnsi="Consolas" w:cs="Consolas"/>
+          <w:color w:val="0000FF"/>
+          <w:sz w:val="22"/>
+          <w:szCs w:val="22"/>
+          <w:lang w:val="en-US" w:eastAsia="en-US"/>
+        </w:rPr>
+        <w:t>void</w:t>
+      </w:r>
+      <w:proofErr w:type="gramEnd"/>
+      <w:r>
+        <w:rPr>
+          <w:rFonts w:ascii="Consolas" w:eastAsiaTheme="minorHAnsi" w:hAnsi="Consolas" w:cs="Consolas"/>
+          <w:color w:val="000000"/>
+          <w:sz w:val="22"/>
+          <w:szCs w:val="22"/>
+          <w:lang w:eastAsia="en-US"/>
+        </w:rPr>
+        <w:t xml:space="preserve"> </w:t>
+      </w:r>
+      <w:proofErr w:type="spellStart"/>
+      <w:r>
+        <w:rPr>
+          <w:rFonts w:ascii="Consolas" w:eastAsiaTheme="minorHAnsi" w:hAnsi="Consolas" w:cs="Consolas"/>
+          <w:color w:val="000000"/>
+          <w:sz w:val="22"/>
+          <w:szCs w:val="22"/>
+          <w:lang w:val="en-US" w:eastAsia="en-US"/>
+        </w:rPr>
+        <w:t>topostfix</w:t>
+      </w:r>
+      <w:proofErr w:type="spellEnd"/>
+      <w:r>
+        <w:rPr>
+          <w:rFonts w:ascii="Consolas" w:eastAsiaTheme="minorHAnsi" w:hAnsi="Consolas" w:cs="Consolas"/>
+          <w:color w:val="000000"/>
+          <w:sz w:val="22"/>
+          <w:szCs w:val="22"/>
+          <w:lang w:eastAsia="en-US"/>
+        </w:rPr>
+        <w:t>()</w:t>
+      </w:r>
+      <w:r>
+        <w:rPr>
+          <w:rFonts w:ascii="Consolas" w:eastAsiaTheme="minorHAnsi" w:hAnsi="Consolas" w:cs="Consolas"/>
+          <w:color w:val="000000"/>
+          <w:sz w:val="22"/>
+          <w:szCs w:val="22"/>
+          <w:lang w:eastAsia="en-US"/>
+        </w:rPr>
+        <w:t xml:space="preserve"> – перевод инфиксной строки в постфиксную</w:t>
+      </w:r>
+    </w:p>
+    <w:p>
+      <w:pPr>
+        <w:rPr>
+          <w:sz w:val="22"/>
+          <w:szCs w:val="22"/>
+        </w:rPr>
+      </w:pPr>
+      <w:r>
+        <w:rPr>
+          <w:rFonts w:ascii="Consolas" w:eastAsiaTheme="minorHAnsi" w:hAnsi="Consolas" w:cs="Consolas"/>
+          <w:color w:val="000000"/>
+          <w:sz w:val="22"/>
+          <w:szCs w:val="22"/>
+          <w:lang w:eastAsia="en-US"/>
+        </w:rPr>
+        <w:tab/>
+      </w:r>
+      <w:r>
+        <w:rPr>
+          <w:rFonts w:ascii="Consolas" w:eastAsiaTheme="minorHAnsi" w:hAnsi="Consolas" w:cs="Consolas"/>
+          <w:color w:val="0000FF"/>
+          <w:sz w:val="22"/>
+          <w:szCs w:val="22"/>
+          <w:lang w:val="en-US" w:eastAsia="en-US"/>
+        </w:rPr>
+        <w:t>double</w:t>
+      </w:r>
+      <w:r>
+        <w:rPr>
+          <w:rFonts w:ascii="Consolas" w:eastAsiaTheme="minorHAnsi" w:hAnsi="Consolas" w:cs="Consolas"/>
+          <w:color w:val="000000"/>
+          <w:sz w:val="22"/>
+          <w:szCs w:val="22"/>
+          <w:lang w:val="en-US" w:eastAsia="en-US"/>
+        </w:rPr>
+        <w:t xml:space="preserve"> </w:t>
+      </w:r>
+      <w:proofErr w:type="spellStart"/>
+      <w:r>
+        <w:rPr>
+          <w:rFonts w:ascii="Consolas" w:eastAsiaTheme="minorHAnsi" w:hAnsi="Consolas" w:cs="Consolas"/>
+          <w:color w:val="000000"/>
+          <w:sz w:val="22"/>
+          <w:szCs w:val="22"/>
+          <w:lang w:val="en-US" w:eastAsia="en-US"/>
+        </w:rPr>
+        <w:t>calc</w:t>
+      </w:r>
+      <w:proofErr w:type="spellEnd"/>
+      <w:r>
+        <w:rPr>
+          <w:rFonts w:ascii="Consolas" w:eastAsiaTheme="minorHAnsi" w:hAnsi="Consolas" w:cs="Consolas"/>
+          <w:color w:val="000000"/>
+          <w:sz w:val="22"/>
+          <w:szCs w:val="22"/>
+          <w:lang w:val="en-US" w:eastAsia="en-US"/>
+        </w:rPr>
+        <w:t>()</w:t>
+      </w:r>
+      <w:r>
+        <w:rPr>
+          <w:rFonts w:ascii="Consolas" w:eastAsiaTheme="minorHAnsi" w:hAnsi="Consolas" w:cs="Consolas"/>
+          <w:color w:val="000000"/>
+          <w:sz w:val="22"/>
+          <w:szCs w:val="22"/>
+          <w:lang w:eastAsia="en-US"/>
+        </w:rPr>
+        <w:t xml:space="preserve"> – подсчёт результата</w:t>
       </w:r>
       <w:bookmarkStart w:id="0" w:name="_GoBack"/>
       <w:bookmarkEnd w:id="0"/>
@@ -3962,6 +5278,7 @@
         <w:rPr>
           <w:sz w:val="28"/>
           <w:szCs w:val="28"/>
+          <w:lang w:val="en-US"/>
         </w:rPr>
       </w:pPr>
     </w:p>
@@ -3978,6 +5295,7 @@
           <w:b/>
           <w:sz w:val="36"/>
           <w:szCs w:val="36"/>
+          <w:lang w:val="en-US"/>
         </w:rPr>
         <w:t xml:space="preserve">                         </w:t>
       </w:r>

</xml_diff>

<commit_message>
TStack's algorithms were discribed
</commit_message>
<xml_diff>
--- a/Отчёт 8 (стек) Тимакин Н.Е. 381606-2.docx
+++ b/Отчёт 8 (стек) Тимакин Н.Е. 381606-2.docx
@@ -604,7 +604,21 @@
           <w:sz w:val="28"/>
           <w:szCs w:val="28"/>
         </w:rPr>
-        <w:t>Стек – это абстрактный тип данных, представляющий собой список элементов и организованный по принципу «последний пришёл – первым ушёл».</w:t>
+        <w:t>Стек – это абстрактный тип данных, представляющий собой список элементов и организованный по принципу «последний пришёл – первым ушёл»</w:t>
+      </w:r>
+      <w:r>
+        <w:rPr>
+          <w:sz w:val="28"/>
+          <w:szCs w:val="28"/>
+        </w:rPr>
+        <w:t>, то есть добавлять или удалять элементы можно только с одного конца списка</w:t>
+      </w:r>
+      <w:r>
+        <w:rPr>
+          <w:sz w:val="28"/>
+          <w:szCs w:val="28"/>
+        </w:rPr>
+        <w:t>.</w:t>
       </w:r>
       <w:r>
         <w:rPr>
@@ -2072,7 +2086,6 @@
           <w:sz w:val="28"/>
           <w:szCs w:val="28"/>
         </w:rPr>
-        <w:lastRenderedPageBreak/>
         <w:t>Т - шаблон</w:t>
       </w:r>
     </w:p>
@@ -3342,7 +3355,7 @@
           <w:color w:val="000000"/>
           <w:sz w:val="22"/>
           <w:szCs w:val="22"/>
-          <w:lang w:val="en-US" w:eastAsia="en-US"/>
+          <w:lang w:eastAsia="en-US"/>
         </w:rPr>
       </w:pPr>
       <w:r>
@@ -3375,7 +3388,7 @@
           <w:color w:val="000000"/>
           <w:sz w:val="22"/>
           <w:szCs w:val="22"/>
-          <w:lang w:val="en-US" w:eastAsia="en-US"/>
+          <w:lang w:eastAsia="en-US"/>
         </w:rPr>
         <w:t xml:space="preserve"> </w:t>
       </w:r>
@@ -3397,7 +3410,7 @@
           <w:color w:val="000000"/>
           <w:sz w:val="22"/>
           <w:szCs w:val="22"/>
-          <w:lang w:val="en-US" w:eastAsia="en-US"/>
+          <w:lang w:eastAsia="en-US"/>
         </w:rPr>
         <w:t xml:space="preserve">() – </w:t>
       </w:r>
@@ -3417,7 +3430,7 @@
           <w:color w:val="000000"/>
           <w:sz w:val="22"/>
           <w:szCs w:val="22"/>
-          <w:lang w:val="en-US" w:eastAsia="en-US"/>
+          <w:lang w:eastAsia="en-US"/>
         </w:rPr>
         <w:t xml:space="preserve"> </w:t>
       </w:r>
@@ -3437,7 +3450,7 @@
           <w:color w:val="000000"/>
           <w:sz w:val="22"/>
           <w:szCs w:val="22"/>
-          <w:lang w:val="en-US" w:eastAsia="en-US"/>
+          <w:lang w:eastAsia="en-US"/>
         </w:rPr>
         <w:t xml:space="preserve"> </w:t>
       </w:r>
@@ -3458,7 +3471,7 @@
           <w:rFonts w:ascii="Consolas" w:eastAsiaTheme="minorHAnsi" w:hAnsi="Consolas" w:cs="Consolas"/>
           <w:sz w:val="22"/>
           <w:szCs w:val="22"/>
-          <w:lang w:val="en-US" w:eastAsia="en-US"/>
+          <w:lang w:eastAsia="en-US"/>
         </w:rPr>
       </w:pPr>
       <w:r>
@@ -3467,7 +3480,7 @@
           <w:color w:val="0000FF"/>
           <w:sz w:val="22"/>
           <w:szCs w:val="22"/>
-          <w:lang w:val="en-US" w:eastAsia="en-US"/>
+          <w:lang w:eastAsia="en-US"/>
         </w:rPr>
         <w:tab/>
       </w:r>
@@ -3491,7 +3504,7 @@
           <w:color w:val="000000"/>
           <w:sz w:val="22"/>
           <w:szCs w:val="22"/>
-          <w:lang w:val="en-US" w:eastAsia="en-US"/>
+          <w:lang w:eastAsia="en-US"/>
         </w:rPr>
         <w:t xml:space="preserve"> </w:t>
       </w:r>
@@ -3503,15 +3516,25 @@
           <w:szCs w:val="22"/>
           <w:lang w:val="en-US" w:eastAsia="en-US"/>
         </w:rPr>
-        <w:t>operator==</w:t>
-      </w:r>
-      <w:r>
-        <w:rPr>
-          <w:rFonts w:ascii="Consolas" w:eastAsiaTheme="minorHAnsi" w:hAnsi="Consolas" w:cs="Consolas"/>
-          <w:color w:val="000000"/>
-          <w:sz w:val="22"/>
-          <w:szCs w:val="22"/>
-          <w:lang w:val="en-US" w:eastAsia="en-US"/>
+        <w:t>operator</w:t>
+      </w:r>
+      <w:r>
+        <w:rPr>
+          <w:rFonts w:ascii="Consolas" w:eastAsiaTheme="minorHAnsi" w:hAnsi="Consolas" w:cs="Consolas"/>
+          <w:color w:val="008080"/>
+          <w:sz w:val="22"/>
+          <w:szCs w:val="22"/>
+          <w:lang w:eastAsia="en-US"/>
+        </w:rPr>
+        <w:t>==</w:t>
+      </w:r>
+      <w:r>
+        <w:rPr>
+          <w:rFonts w:ascii="Consolas" w:eastAsiaTheme="minorHAnsi" w:hAnsi="Consolas" w:cs="Consolas"/>
+          <w:color w:val="000000"/>
+          <w:sz w:val="22"/>
+          <w:szCs w:val="22"/>
+          <w:lang w:eastAsia="en-US"/>
         </w:rPr>
         <w:t>(</w:t>
       </w:r>
@@ -3533,7 +3556,7 @@
           <w:color w:val="000000"/>
           <w:sz w:val="22"/>
           <w:szCs w:val="22"/>
-          <w:lang w:val="en-US" w:eastAsia="en-US"/>
+          <w:lang w:eastAsia="en-US"/>
         </w:rPr>
         <w:t xml:space="preserve"> </w:t>
       </w:r>
@@ -3555,7 +3578,7 @@
           <w:color w:val="000000"/>
           <w:sz w:val="22"/>
           <w:szCs w:val="22"/>
-          <w:lang w:val="en-US" w:eastAsia="en-US"/>
+          <w:lang w:eastAsia="en-US"/>
         </w:rPr>
         <w:t xml:space="preserve">&amp; </w:t>
       </w:r>
@@ -3577,7 +3600,7 @@
           <w:color w:val="000000"/>
           <w:sz w:val="22"/>
           <w:szCs w:val="22"/>
-          <w:lang w:val="en-US" w:eastAsia="en-US"/>
+          <w:lang w:eastAsia="en-US"/>
         </w:rPr>
         <w:t xml:space="preserve">) </w:t>
       </w:r>
@@ -3599,16 +3622,16 @@
           <w:color w:val="0000FF"/>
           <w:sz w:val="22"/>
           <w:szCs w:val="22"/>
-          <w:lang w:val="en-US" w:eastAsia="en-US"/>
-        </w:rPr>
-        <w:t xml:space="preserve"> </w:t>
-      </w:r>
-      <w:r>
-        <w:rPr>
-          <w:rFonts w:ascii="Consolas" w:eastAsiaTheme="minorHAnsi" w:hAnsi="Consolas" w:cs="Consolas"/>
-          <w:sz w:val="22"/>
-          <w:szCs w:val="22"/>
-          <w:lang w:val="en-US" w:eastAsia="en-US"/>
+          <w:lang w:eastAsia="en-US"/>
+        </w:rPr>
+        <w:t xml:space="preserve"> </w:t>
+      </w:r>
+      <w:r>
+        <w:rPr>
+          <w:rFonts w:ascii="Consolas" w:eastAsiaTheme="minorHAnsi" w:hAnsi="Consolas" w:cs="Consolas"/>
+          <w:sz w:val="22"/>
+          <w:szCs w:val="22"/>
+          <w:lang w:eastAsia="en-US"/>
         </w:rPr>
         <w:t xml:space="preserve">– </w:t>
       </w:r>
@@ -3626,7 +3649,7 @@
           <w:rFonts w:ascii="Consolas" w:eastAsiaTheme="minorHAnsi" w:hAnsi="Consolas" w:cs="Consolas"/>
           <w:sz w:val="22"/>
           <w:szCs w:val="22"/>
-          <w:lang w:val="en-US" w:eastAsia="en-US"/>
+          <w:lang w:eastAsia="en-US"/>
         </w:rPr>
         <w:t xml:space="preserve"> </w:t>
       </w:r>
@@ -3644,7 +3667,7 @@
           <w:rFonts w:ascii="Consolas" w:eastAsiaTheme="minorHAnsi" w:hAnsi="Consolas" w:cs="Consolas"/>
           <w:sz w:val="22"/>
           <w:szCs w:val="22"/>
-          <w:lang w:val="en-US" w:eastAsia="en-US"/>
+          <w:lang w:eastAsia="en-US"/>
         </w:rPr>
         <w:t xml:space="preserve"> </w:t>
       </w:r>
@@ -3674,7 +3697,7 @@
           <w:color w:val="0000FF"/>
           <w:sz w:val="22"/>
           <w:szCs w:val="22"/>
-          <w:lang w:val="en-US" w:eastAsia="en-US"/>
+          <w:lang w:eastAsia="en-US"/>
         </w:rPr>
         <w:tab/>
       </w:r>
@@ -3903,59 +3926,67 @@
         </w:rPr>
         <w:tab/>
       </w:r>
-      <w:proofErr w:type="spellStart"/>
+      <w:proofErr w:type="gramStart"/>
       <w:r>
         <w:rPr>
           <w:rFonts w:ascii="Consolas" w:eastAsiaTheme="minorHAnsi" w:hAnsi="Consolas" w:cs="Consolas"/>
           <w:color w:val="0000FF"/>
           <w:sz w:val="22"/>
           <w:szCs w:val="22"/>
-          <w:lang w:eastAsia="en-US"/>
+          <w:lang w:val="en-US" w:eastAsia="en-US"/>
         </w:rPr>
         <w:t>void</w:t>
       </w:r>
-      <w:proofErr w:type="spellEnd"/>
-      <w:r>
-        <w:rPr>
-          <w:rFonts w:ascii="Consolas" w:eastAsiaTheme="minorHAnsi" w:hAnsi="Consolas" w:cs="Consolas"/>
-          <w:color w:val="000000"/>
-          <w:sz w:val="22"/>
-          <w:szCs w:val="22"/>
-          <w:lang w:eastAsia="en-US"/>
-        </w:rPr>
-        <w:t xml:space="preserve"> </w:t>
-      </w:r>
-      <w:proofErr w:type="spellStart"/>
-      <w:r>
-        <w:rPr>
-          <w:rFonts w:ascii="Consolas" w:eastAsiaTheme="minorHAnsi" w:hAnsi="Consolas" w:cs="Consolas"/>
-          <w:color w:val="000000"/>
-          <w:sz w:val="22"/>
-          <w:szCs w:val="22"/>
-          <w:lang w:eastAsia="en-US"/>
-        </w:rPr>
-        <w:t>clear</w:t>
-      </w:r>
-      <w:proofErr w:type="spellEnd"/>
-      <w:r>
-        <w:rPr>
-          <w:rFonts w:ascii="Consolas" w:eastAsiaTheme="minorHAnsi" w:hAnsi="Consolas" w:cs="Consolas"/>
-          <w:color w:val="000000"/>
-          <w:sz w:val="22"/>
-          <w:szCs w:val="22"/>
-          <w:lang w:eastAsia="en-US"/>
-        </w:rPr>
-        <w:t>()</w:t>
-      </w:r>
-      <w:r>
-        <w:rPr>
-          <w:rFonts w:ascii="Consolas" w:eastAsiaTheme="minorHAnsi" w:hAnsi="Consolas" w:cs="Consolas"/>
-          <w:color w:val="000000"/>
-          <w:sz w:val="22"/>
-          <w:szCs w:val="22"/>
-          <w:lang w:eastAsia="en-US"/>
-        </w:rPr>
-        <w:t xml:space="preserve"> – очистка стека</w:t>
+      <w:proofErr w:type="gramEnd"/>
+      <w:r>
+        <w:rPr>
+          <w:rFonts w:ascii="Consolas" w:eastAsiaTheme="minorHAnsi" w:hAnsi="Consolas" w:cs="Consolas"/>
+          <w:color w:val="000000"/>
+          <w:sz w:val="22"/>
+          <w:szCs w:val="22"/>
+          <w:lang w:val="en-US" w:eastAsia="en-US"/>
+        </w:rPr>
+        <w:t xml:space="preserve"> clear()</w:t>
+      </w:r>
+      <w:r>
+        <w:rPr>
+          <w:rFonts w:ascii="Consolas" w:eastAsiaTheme="minorHAnsi" w:hAnsi="Consolas" w:cs="Consolas"/>
+          <w:color w:val="000000"/>
+          <w:sz w:val="22"/>
+          <w:szCs w:val="22"/>
+          <w:lang w:val="en-US" w:eastAsia="en-US"/>
+        </w:rPr>
+        <w:t xml:space="preserve"> – </w:t>
+      </w:r>
+      <w:r>
+        <w:rPr>
+          <w:rFonts w:ascii="Consolas" w:eastAsiaTheme="minorHAnsi" w:hAnsi="Consolas" w:cs="Consolas"/>
+          <w:color w:val="000000"/>
+          <w:sz w:val="22"/>
+          <w:szCs w:val="22"/>
+          <w:lang w:eastAsia="en-US"/>
+        </w:rPr>
+        <w:t>очистка</w:t>
+      </w:r>
+      <w:r>
+        <w:rPr>
+          <w:rFonts w:ascii="Consolas" w:eastAsiaTheme="minorHAnsi" w:hAnsi="Consolas" w:cs="Consolas"/>
+          <w:color w:val="000000"/>
+          <w:sz w:val="22"/>
+          <w:szCs w:val="22"/>
+          <w:lang w:val="en-US" w:eastAsia="en-US"/>
+        </w:rPr>
+        <w:t xml:space="preserve"> </w:t>
+      </w:r>
+      <w:r>
+        <w:rPr>
+          <w:rFonts w:ascii="Consolas" w:eastAsiaTheme="minorHAnsi" w:hAnsi="Consolas" w:cs="Consolas"/>
+          <w:color w:val="000000"/>
+          <w:sz w:val="22"/>
+          <w:szCs w:val="22"/>
+          <w:lang w:eastAsia="en-US"/>
+        </w:rPr>
+        <w:t>стека</w:t>
       </w:r>
     </w:p>
     <w:p>
@@ -3986,63 +4017,352 @@
           <w:b/>
           <w:sz w:val="28"/>
           <w:szCs w:val="28"/>
+        </w:rPr>
+      </w:pPr>
+      <w:r>
+        <w:rPr>
+          <w:b/>
+          <w:sz w:val="28"/>
+          <w:szCs w:val="28"/>
           <w:lang w:val="en-US"/>
         </w:rPr>
-      </w:pPr>
+        <w:t xml:space="preserve">                                              </w:t>
+      </w:r>
       <w:r>
         <w:rPr>
           <w:b/>
           <w:sz w:val="28"/>
           <w:szCs w:val="28"/>
+        </w:rPr>
+        <w:t>Класс</w:t>
+      </w:r>
+      <w:r>
+        <w:rPr>
+          <w:b/>
+          <w:sz w:val="28"/>
+          <w:szCs w:val="28"/>
           <w:lang w:val="en-US"/>
         </w:rPr>
-        <w:t xml:space="preserve">                                              </w:t>
-      </w:r>
+        <w:t xml:space="preserve"> </w:t>
+      </w:r>
+      <w:proofErr w:type="spellStart"/>
       <w:r>
         <w:rPr>
           <w:b/>
           <w:sz w:val="28"/>
           <w:szCs w:val="28"/>
-        </w:rPr>
-        <w:t>Класс</w:t>
-      </w:r>
-      <w:r>
+          <w:lang w:val="en-US"/>
+        </w:rPr>
+        <w:t>TCalculator</w:t>
+      </w:r>
+      <w:proofErr w:type="spellEnd"/>
+    </w:p>
+    <w:p>
+      <w:pPr>
         <w:rPr>
           <w:b/>
           <w:sz w:val="28"/>
           <w:szCs w:val="28"/>
-          <w:lang w:val="en-US"/>
-        </w:rPr>
-        <w:t xml:space="preserve"> </w:t>
-      </w:r>
-      <w:proofErr w:type="spellStart"/>
-      <w:r>
+        </w:rPr>
+      </w:pPr>
+    </w:p>
+    <w:p>
+      <w:pPr>
+        <w:rPr>
+          <w:sz w:val="28"/>
+          <w:szCs w:val="28"/>
+        </w:rPr>
+      </w:pPr>
+      <w:r>
+        <w:rPr>
+          <w:sz w:val="28"/>
+          <w:szCs w:val="28"/>
+        </w:rPr>
+        <w:t xml:space="preserve">Выражение, которое необходимо посчитать, будет поступать в программу в виде строки. </w:t>
+      </w:r>
+      <w:proofErr w:type="gramStart"/>
+      <w:r>
+        <w:rPr>
+          <w:sz w:val="28"/>
+          <w:szCs w:val="28"/>
+        </w:rPr>
+        <w:t xml:space="preserve">Чтобы эту строку символов превратить в последовательность математических операций, а затем и в вычисление результата, воспользуемся постфиксной записью, то есть вместо привычной для нас инфиксной строки </w:t>
+      </w:r>
+      <w:r>
+        <w:rPr>
+          <w:sz w:val="28"/>
+          <w:szCs w:val="28"/>
+        </w:rPr>
+        <w:t>&lt;</w:t>
+      </w:r>
+      <w:r>
+        <w:rPr>
+          <w:sz w:val="28"/>
+          <w:szCs w:val="28"/>
+        </w:rPr>
+        <w:t>операнд 1</w:t>
+      </w:r>
+      <w:r>
+        <w:rPr>
+          <w:sz w:val="28"/>
+          <w:szCs w:val="28"/>
+        </w:rPr>
+        <w:t>&gt; &lt;</w:t>
+      </w:r>
+      <w:r>
+        <w:rPr>
+          <w:sz w:val="28"/>
+          <w:szCs w:val="28"/>
+        </w:rPr>
+        <w:t>оператор</w:t>
+      </w:r>
+      <w:r>
+        <w:rPr>
+          <w:sz w:val="28"/>
+          <w:szCs w:val="28"/>
+        </w:rPr>
+        <w:t>&gt; &lt;</w:t>
+      </w:r>
+      <w:r>
+        <w:rPr>
+          <w:sz w:val="28"/>
+          <w:szCs w:val="28"/>
+        </w:rPr>
+        <w:t>операнд 2</w:t>
+      </w:r>
+      <w:r>
+        <w:rPr>
+          <w:sz w:val="28"/>
+          <w:szCs w:val="28"/>
+        </w:rPr>
+        <w:t>&gt;</w:t>
+      </w:r>
+      <w:r>
+        <w:rPr>
+          <w:sz w:val="28"/>
+          <w:szCs w:val="28"/>
+        </w:rPr>
+        <w:t xml:space="preserve"> будем использовать такую:       </w:t>
+      </w:r>
+      <w:r>
+        <w:rPr>
+          <w:sz w:val="28"/>
+          <w:szCs w:val="28"/>
+        </w:rPr>
+        <w:t>&lt;</w:t>
+      </w:r>
+      <w:r>
+        <w:rPr>
+          <w:sz w:val="28"/>
+          <w:szCs w:val="28"/>
+        </w:rPr>
+        <w:t>операнд 1</w:t>
+      </w:r>
+      <w:r>
+        <w:rPr>
+          <w:sz w:val="28"/>
+          <w:szCs w:val="28"/>
+        </w:rPr>
+        <w:t xml:space="preserve">&gt; </w:t>
+      </w:r>
+      <w:r>
+        <w:rPr>
+          <w:sz w:val="28"/>
+          <w:szCs w:val="28"/>
+        </w:rPr>
+        <w:t xml:space="preserve"> </w:t>
+      </w:r>
+      <w:r>
+        <w:rPr>
+          <w:sz w:val="28"/>
+          <w:szCs w:val="28"/>
+        </w:rPr>
+        <w:t>&lt;</w:t>
+      </w:r>
+      <w:r>
+        <w:rPr>
+          <w:sz w:val="28"/>
+          <w:szCs w:val="28"/>
+        </w:rPr>
+        <w:t>операнд 2</w:t>
+      </w:r>
+      <w:r>
+        <w:rPr>
+          <w:sz w:val="28"/>
+          <w:szCs w:val="28"/>
+        </w:rPr>
+        <w:t>&gt;</w:t>
+      </w:r>
+      <w:r>
+        <w:rPr>
+          <w:sz w:val="28"/>
+          <w:szCs w:val="28"/>
+        </w:rPr>
+        <w:t xml:space="preserve"> </w:t>
+      </w:r>
+      <w:r>
+        <w:rPr>
+          <w:sz w:val="28"/>
+          <w:szCs w:val="28"/>
+        </w:rPr>
+        <w:t xml:space="preserve"> &lt;</w:t>
+      </w:r>
+      <w:r>
+        <w:rPr>
+          <w:sz w:val="28"/>
+          <w:szCs w:val="28"/>
+        </w:rPr>
+        <w:t>оператор</w:t>
+      </w:r>
+      <w:r>
+        <w:rPr>
+          <w:sz w:val="28"/>
+          <w:szCs w:val="28"/>
+        </w:rPr>
+        <w:t>&gt;</w:t>
+      </w:r>
+      <w:r>
+        <w:rPr>
+          <w:sz w:val="28"/>
+          <w:szCs w:val="28"/>
+        </w:rPr>
+        <w:t>. Например</w:t>
+      </w:r>
+      <w:r>
+        <w:rPr>
+          <w:sz w:val="28"/>
+          <w:szCs w:val="28"/>
+        </w:rPr>
+        <w:t>,</w:t>
+      </w:r>
+      <w:r>
+        <w:rPr>
+          <w:sz w:val="28"/>
+          <w:szCs w:val="28"/>
+        </w:rPr>
+        <w:t xml:space="preserve"> строка </w:t>
+      </w:r>
+      <w:r>
+        <w:rPr>
+          <w:sz w:val="28"/>
+          <w:szCs w:val="28"/>
+        </w:rPr>
+        <w:t xml:space="preserve">“2+4” </w:t>
+      </w:r>
+      <w:r>
+        <w:rPr>
+          <w:sz w:val="28"/>
+          <w:szCs w:val="28"/>
+        </w:rPr>
+        <w:t xml:space="preserve">превратится в </w:t>
+      </w:r>
+      <w:r>
+        <w:rPr>
+          <w:sz w:val="28"/>
+          <w:szCs w:val="28"/>
+        </w:rPr>
+        <w:t>“2 4+”</w:t>
+      </w:r>
+      <w:r>
+        <w:rPr>
+          <w:sz w:val="28"/>
+          <w:szCs w:val="28"/>
+        </w:rPr>
+        <w:t>,</w:t>
+      </w:r>
+      <w:r>
+        <w:rPr>
+          <w:sz w:val="28"/>
+          <w:szCs w:val="28"/>
+        </w:rPr>
+        <w:t xml:space="preserve"> </w:t>
+      </w:r>
+      <w:r>
+        <w:rPr>
+          <w:sz w:val="28"/>
+          <w:szCs w:val="28"/>
+        </w:rPr>
+        <w:t xml:space="preserve">или </w:t>
+      </w:r>
+      <w:r>
+        <w:rPr>
+          <w:sz w:val="28"/>
+          <w:szCs w:val="28"/>
+        </w:rPr>
+        <w:t>“5-3*6” – “5 3 6*-“</w:t>
+      </w:r>
+      <w:r>
+        <w:rPr>
+          <w:sz w:val="28"/>
+          <w:szCs w:val="28"/>
+        </w:rPr>
+        <w:t xml:space="preserve">, или </w:t>
+      </w:r>
+      <w:r>
+        <w:rPr>
+          <w:sz w:val="28"/>
+          <w:szCs w:val="28"/>
+        </w:rPr>
+        <w:t>“(</w:t>
+      </w:r>
+      <w:r>
+        <w:rPr>
+          <w:sz w:val="28"/>
+          <w:szCs w:val="28"/>
+        </w:rPr>
+        <w:t>1.1+</w:t>
+      </w:r>
+      <w:r>
+        <w:rPr>
+          <w:sz w:val="28"/>
+          <w:szCs w:val="28"/>
+        </w:rPr>
+        <w:t>2.7/3)^2”</w:t>
+      </w:r>
+      <w:r>
+        <w:rPr>
+          <w:sz w:val="28"/>
+          <w:szCs w:val="28"/>
+        </w:rPr>
+        <w:t xml:space="preserve"> </w:t>
+      </w:r>
+      <w:r>
+        <w:rPr>
+          <w:sz w:val="28"/>
+          <w:szCs w:val="28"/>
+        </w:rPr>
+        <w:t>– “1.1 2.7</w:t>
+      </w:r>
+      <w:proofErr w:type="gramEnd"/>
+      <w:r>
+        <w:rPr>
+          <w:sz w:val="28"/>
+          <w:szCs w:val="28"/>
+        </w:rPr>
+        <w:t xml:space="preserve"> 3/+ 2 ^”.</w:t>
+      </w:r>
+      <w:r>
+        <w:rPr>
+          <w:sz w:val="28"/>
+          <w:szCs w:val="28"/>
+        </w:rPr>
+        <w:t xml:space="preserve"> Это позволит нам реализовать калькулятор именно с помощью стека.</w:t>
+      </w:r>
+    </w:p>
+    <w:p>
+      <w:pPr>
         <w:rPr>
           <w:b/>
           <w:sz w:val="28"/>
           <w:szCs w:val="28"/>
-          <w:lang w:val="en-US"/>
-        </w:rPr>
-        <w:t>TCalculator</w:t>
-      </w:r>
-      <w:proofErr w:type="spellEnd"/>
-    </w:p>
-    <w:p>
-      <w:pPr>
-        <w:rPr>
-          <w:b/>
-          <w:sz w:val="28"/>
-          <w:szCs w:val="28"/>
-          <w:lang w:val="en-US"/>
-        </w:rPr>
-      </w:pPr>
-    </w:p>
-    <w:p>
-      <w:pPr>
-        <w:rPr>
-          <w:sz w:val="28"/>
-          <w:szCs w:val="28"/>
-          <w:lang w:val="en-US"/>
+        </w:rPr>
+      </w:pPr>
+    </w:p>
+    <w:p>
+      <w:pPr>
+        <w:rPr>
+          <w:sz w:val="28"/>
+          <w:szCs w:val="28"/>
         </w:rPr>
       </w:pPr>
       <w:r>
@@ -4056,7 +4376,6 @@
         <w:rPr>
           <w:sz w:val="28"/>
           <w:szCs w:val="28"/>
-          <w:lang w:val="en-US"/>
         </w:rPr>
         <w:t>:</w:t>
       </w:r>
@@ -4405,7 +4724,7 @@
           <w:color w:val="000000"/>
           <w:sz w:val="22"/>
           <w:szCs w:val="22"/>
-          <w:lang w:val="en-US" w:eastAsia="en-US"/>
+          <w:lang w:eastAsia="en-US"/>
         </w:rPr>
         <w:t>&lt;</w:t>
       </w:r>
@@ -4425,7 +4744,7 @@
           <w:color w:val="000000"/>
           <w:sz w:val="22"/>
           <w:szCs w:val="22"/>
-          <w:lang w:val="en-US" w:eastAsia="en-US"/>
+          <w:lang w:eastAsia="en-US"/>
         </w:rPr>
         <w:t xml:space="preserve">&gt; </w:t>
       </w:r>
@@ -5206,6 +5525,7 @@
         <w:rPr>
           <w:sz w:val="22"/>
           <w:szCs w:val="22"/>
+          <w:lang w:val="en-US"/>
         </w:rPr>
       </w:pPr>
       <w:r>
@@ -5218,6 +5538,7 @@
         </w:rPr>
         <w:tab/>
       </w:r>
+      <w:proofErr w:type="gramStart"/>
       <w:r>
         <w:rPr>
           <w:rFonts w:ascii="Consolas" w:eastAsiaTheme="minorHAnsi" w:hAnsi="Consolas" w:cs="Consolas"/>
@@ -5228,13 +5549,14 @@
         </w:rPr>
         <w:t>double</w:t>
       </w:r>
-      <w:r>
-        <w:rPr>
-          <w:rFonts w:ascii="Consolas" w:eastAsiaTheme="minorHAnsi" w:hAnsi="Consolas" w:cs="Consolas"/>
-          <w:color w:val="000000"/>
-          <w:sz w:val="22"/>
-          <w:szCs w:val="22"/>
-          <w:lang w:val="en-US" w:eastAsia="en-US"/>
+      <w:proofErr w:type="gramEnd"/>
+      <w:r>
+        <w:rPr>
+          <w:rFonts w:ascii="Consolas" w:eastAsiaTheme="minorHAnsi" w:hAnsi="Consolas" w:cs="Consolas"/>
+          <w:color w:val="000000"/>
+          <w:sz w:val="22"/>
+          <w:szCs w:val="22"/>
+          <w:lang w:eastAsia="en-US"/>
         </w:rPr>
         <w:t xml:space="preserve"> </w:t>
       </w:r>
@@ -5256,7 +5578,7 @@
           <w:color w:val="000000"/>
           <w:sz w:val="22"/>
           <w:szCs w:val="22"/>
-          <w:lang w:val="en-US" w:eastAsia="en-US"/>
+          <w:lang w:eastAsia="en-US"/>
         </w:rPr>
         <w:t>()</w:t>
       </w:r>
@@ -5270,42 +5592,31 @@
         </w:rPr>
         <w:t xml:space="preserve"> – подсчёт результата</w:t>
       </w:r>
-      <w:bookmarkStart w:id="0" w:name="_GoBack"/>
-      <w:bookmarkEnd w:id="0"/>
-    </w:p>
-    <w:p>
-      <w:pPr>
-        <w:rPr>
-          <w:sz w:val="28"/>
-          <w:szCs w:val="28"/>
-          <w:lang w:val="en-US"/>
-        </w:rPr>
-      </w:pPr>
-    </w:p>
-    <w:p>
-      <w:pPr>
-        <w:rPr>
-          <w:b/>
-          <w:sz w:val="36"/>
-          <w:szCs w:val="36"/>
-        </w:rPr>
-      </w:pPr>
-      <w:r>
+    </w:p>
+    <w:p>
+      <w:pPr>
+        <w:rPr>
+          <w:sz w:val="28"/>
+          <w:szCs w:val="28"/>
+        </w:rPr>
+      </w:pPr>
+    </w:p>
+    <w:p>
+      <w:pPr>
         <w:rPr>
           <w:b/>
           <w:sz w:val="36"/>
           <w:szCs w:val="36"/>
           <w:lang w:val="en-US"/>
         </w:rPr>
-        <w:t xml:space="preserve">                         </w:t>
-      </w:r>
+      </w:pPr>
       <w:r>
         <w:rPr>
           <w:b/>
           <w:sz w:val="36"/>
           <w:szCs w:val="36"/>
         </w:rPr>
-        <w:t>Описание</w:t>
+        <w:t xml:space="preserve">                         </w:t>
       </w:r>
       <w:r>
         <w:rPr>
@@ -5313,7 +5624,7 @@
           <w:sz w:val="36"/>
           <w:szCs w:val="36"/>
         </w:rPr>
-        <w:t xml:space="preserve"> </w:t>
+        <w:t>Описание</w:t>
       </w:r>
       <w:r>
         <w:rPr>
@@ -5321,8 +5632,2738 @@
           <w:sz w:val="36"/>
           <w:szCs w:val="36"/>
         </w:rPr>
+        <w:t xml:space="preserve"> </w:t>
+      </w:r>
+      <w:r>
+        <w:rPr>
+          <w:b/>
+          <w:sz w:val="36"/>
+          <w:szCs w:val="36"/>
+        </w:rPr>
         <w:t>алгоритмов</w:t>
       </w:r>
+    </w:p>
+    <w:p>
+      <w:pPr>
+        <w:rPr>
+          <w:b/>
+          <w:sz w:val="28"/>
+          <w:szCs w:val="28"/>
+          <w:lang w:val="en-US"/>
+        </w:rPr>
+      </w:pPr>
+    </w:p>
+    <w:p>
+      <w:pPr>
+        <w:rPr>
+          <w:b/>
+          <w:sz w:val="28"/>
+          <w:szCs w:val="28"/>
+          <w:lang w:val="en-US"/>
+        </w:rPr>
+      </w:pPr>
+      <w:r>
+        <w:rPr>
+          <w:b/>
+          <w:sz w:val="28"/>
+          <w:szCs w:val="28"/>
+          <w:lang w:val="en-US"/>
+        </w:rPr>
+        <w:t xml:space="preserve">                                               </w:t>
+      </w:r>
+      <w:r>
+        <w:rPr>
+          <w:b/>
+          <w:sz w:val="28"/>
+          <w:szCs w:val="28"/>
+        </w:rPr>
+        <w:t xml:space="preserve">Класс </w:t>
+      </w:r>
+      <w:proofErr w:type="spellStart"/>
+      <w:r>
+        <w:rPr>
+          <w:b/>
+          <w:sz w:val="28"/>
+          <w:szCs w:val="28"/>
+          <w:lang w:val="en-US"/>
+        </w:rPr>
+        <w:t>TStack</w:t>
+      </w:r>
+      <w:proofErr w:type="spellEnd"/>
+    </w:p>
+    <w:p>
+      <w:pPr>
+        <w:rPr>
+          <w:b/>
+          <w:sz w:val="28"/>
+          <w:szCs w:val="28"/>
+          <w:lang w:val="en-US"/>
+        </w:rPr>
+      </w:pPr>
+    </w:p>
+    <w:p>
+      <w:pPr>
+        <w:rPr>
+          <w:rFonts w:ascii="Consolas" w:eastAsiaTheme="minorHAnsi" w:hAnsi="Consolas" w:cs="Consolas"/>
+          <w:color w:val="000000"/>
+          <w:sz w:val="22"/>
+          <w:szCs w:val="22"/>
+          <w:lang w:eastAsia="en-US"/>
+        </w:rPr>
+      </w:pPr>
+      <w:proofErr w:type="spellStart"/>
+      <w:proofErr w:type="gramStart"/>
+      <w:r>
+        <w:rPr>
+          <w:rFonts w:ascii="Consolas" w:eastAsiaTheme="minorHAnsi" w:hAnsi="Consolas" w:cs="Consolas"/>
+          <w:color w:val="000000"/>
+          <w:sz w:val="22"/>
+          <w:szCs w:val="22"/>
+          <w:lang w:val="en-US" w:eastAsia="en-US"/>
+        </w:rPr>
+        <w:t>TStack</w:t>
+      </w:r>
+      <w:proofErr w:type="spellEnd"/>
+      <w:r>
+        <w:rPr>
+          <w:rFonts w:ascii="Consolas" w:eastAsiaTheme="minorHAnsi" w:hAnsi="Consolas" w:cs="Consolas"/>
+          <w:color w:val="000000"/>
+          <w:sz w:val="22"/>
+          <w:szCs w:val="22"/>
+          <w:lang w:eastAsia="en-US"/>
+        </w:rPr>
+        <w:t>(</w:t>
+      </w:r>
+      <w:proofErr w:type="spellStart"/>
+      <w:proofErr w:type="gramEnd"/>
+      <w:r>
+        <w:rPr>
+          <w:rFonts w:ascii="Consolas" w:eastAsiaTheme="minorHAnsi" w:hAnsi="Consolas" w:cs="Consolas"/>
+          <w:color w:val="0000FF"/>
+          <w:sz w:val="22"/>
+          <w:szCs w:val="22"/>
+          <w:lang w:val="en-US" w:eastAsia="en-US"/>
+        </w:rPr>
+        <w:t>int</w:t>
+      </w:r>
+      <w:proofErr w:type="spellEnd"/>
+      <w:r>
+        <w:rPr>
+          <w:rFonts w:ascii="Consolas" w:eastAsiaTheme="minorHAnsi" w:hAnsi="Consolas" w:cs="Consolas"/>
+          <w:color w:val="000000"/>
+          <w:sz w:val="22"/>
+          <w:szCs w:val="22"/>
+          <w:lang w:eastAsia="en-US"/>
+        </w:rPr>
+        <w:t xml:space="preserve"> </w:t>
+      </w:r>
+      <w:r>
+        <w:rPr>
+          <w:rFonts w:ascii="Consolas" w:eastAsiaTheme="minorHAnsi" w:hAnsi="Consolas" w:cs="Consolas"/>
+          <w:color w:val="808080"/>
+          <w:sz w:val="22"/>
+          <w:szCs w:val="22"/>
+          <w:lang w:eastAsia="en-US"/>
+        </w:rPr>
+        <w:t>_</w:t>
+      </w:r>
+      <w:proofErr w:type="spellStart"/>
+      <w:r>
+        <w:rPr>
+          <w:rFonts w:ascii="Consolas" w:eastAsiaTheme="minorHAnsi" w:hAnsi="Consolas" w:cs="Consolas"/>
+          <w:color w:val="808080"/>
+          <w:sz w:val="22"/>
+          <w:szCs w:val="22"/>
+          <w:lang w:val="en-US" w:eastAsia="en-US"/>
+        </w:rPr>
+        <w:t>maxsize</w:t>
+      </w:r>
+      <w:proofErr w:type="spellEnd"/>
+      <w:r>
+        <w:rPr>
+          <w:rFonts w:ascii="Consolas" w:eastAsiaTheme="minorHAnsi" w:hAnsi="Consolas" w:cs="Consolas"/>
+          <w:color w:val="000000"/>
+          <w:sz w:val="22"/>
+          <w:szCs w:val="22"/>
+          <w:lang w:eastAsia="en-US"/>
+        </w:rPr>
+        <w:t xml:space="preserve"> = 10) </w:t>
+      </w:r>
+      <w:r>
+        <w:rPr>
+          <w:rFonts w:ascii="Consolas" w:eastAsiaTheme="minorHAnsi" w:hAnsi="Consolas" w:cs="Consolas"/>
+          <w:color w:val="000000"/>
+          <w:sz w:val="22"/>
+          <w:szCs w:val="22"/>
+          <w:lang w:eastAsia="en-US"/>
+        </w:rPr>
+        <w:t>{</w:t>
+      </w:r>
+      <w:r>
+        <w:rPr>
+          <w:rFonts w:ascii="Consolas" w:eastAsiaTheme="minorHAnsi" w:hAnsi="Consolas" w:cs="Consolas"/>
+          <w:color w:val="000000"/>
+          <w:sz w:val="22"/>
+          <w:szCs w:val="22"/>
+          <w:lang w:eastAsia="en-US"/>
+        </w:rPr>
+        <w:t>если</w:t>
+      </w:r>
+      <w:r>
+        <w:rPr>
+          <w:rFonts w:ascii="Consolas" w:eastAsiaTheme="minorHAnsi" w:hAnsi="Consolas" w:cs="Consolas"/>
+          <w:color w:val="000000"/>
+          <w:sz w:val="22"/>
+          <w:szCs w:val="22"/>
+          <w:lang w:eastAsia="en-US"/>
+        </w:rPr>
+        <w:t xml:space="preserve"> </w:t>
+      </w:r>
+      <w:r>
+        <w:rPr>
+          <w:rFonts w:ascii="Consolas" w:eastAsiaTheme="minorHAnsi" w:hAnsi="Consolas" w:cs="Consolas"/>
+          <w:color w:val="808080"/>
+          <w:sz w:val="22"/>
+          <w:szCs w:val="22"/>
+          <w:lang w:eastAsia="en-US"/>
+        </w:rPr>
+        <w:t>_</w:t>
+      </w:r>
+      <w:proofErr w:type="spellStart"/>
+      <w:r>
+        <w:rPr>
+          <w:rFonts w:ascii="Consolas" w:eastAsiaTheme="minorHAnsi" w:hAnsi="Consolas" w:cs="Consolas"/>
+          <w:color w:val="808080"/>
+          <w:sz w:val="22"/>
+          <w:szCs w:val="22"/>
+          <w:lang w:val="en-US" w:eastAsia="en-US"/>
+        </w:rPr>
+        <w:t>maxsize</w:t>
+      </w:r>
+      <w:proofErr w:type="spellEnd"/>
+      <w:r>
+        <w:rPr>
+          <w:rFonts w:ascii="Consolas" w:eastAsiaTheme="minorHAnsi" w:hAnsi="Consolas" w:cs="Consolas"/>
+          <w:color w:val="000000"/>
+          <w:sz w:val="22"/>
+          <w:szCs w:val="22"/>
+          <w:lang w:eastAsia="en-US"/>
+        </w:rPr>
+        <w:t xml:space="preserve"> </w:t>
+      </w:r>
+      <w:r>
+        <w:rPr>
+          <w:rFonts w:ascii="Consolas" w:eastAsiaTheme="minorHAnsi" w:hAnsi="Consolas" w:cs="Consolas"/>
+          <w:color w:val="000000"/>
+          <w:sz w:val="22"/>
+          <w:szCs w:val="22"/>
+          <w:lang w:eastAsia="en-US"/>
+        </w:rPr>
+        <w:t>&lt;</w:t>
+      </w:r>
+      <w:r>
+        <w:rPr>
+          <w:rFonts w:ascii="Consolas" w:eastAsiaTheme="minorHAnsi" w:hAnsi="Consolas" w:cs="Consolas"/>
+          <w:color w:val="000000"/>
+          <w:sz w:val="22"/>
+          <w:szCs w:val="22"/>
+          <w:lang w:eastAsia="en-US"/>
+        </w:rPr>
+        <w:t>=</w:t>
+      </w:r>
+      <w:r>
+        <w:rPr>
+          <w:rFonts w:ascii="Consolas" w:eastAsiaTheme="minorHAnsi" w:hAnsi="Consolas" w:cs="Consolas"/>
+          <w:color w:val="000000"/>
+          <w:sz w:val="22"/>
+          <w:szCs w:val="22"/>
+          <w:lang w:eastAsia="en-US"/>
+        </w:rPr>
+        <w:t xml:space="preserve"> 0, </w:t>
+      </w:r>
+      <w:r>
+        <w:rPr>
+          <w:rFonts w:ascii="Consolas" w:eastAsiaTheme="minorHAnsi" w:hAnsi="Consolas" w:cs="Consolas"/>
+          <w:color w:val="000000"/>
+          <w:sz w:val="22"/>
+          <w:szCs w:val="22"/>
+          <w:lang w:eastAsia="en-US"/>
+        </w:rPr>
+        <w:t>то</w:t>
+      </w:r>
+      <w:r>
+        <w:rPr>
+          <w:rFonts w:ascii="Consolas" w:eastAsiaTheme="minorHAnsi" w:hAnsi="Consolas" w:cs="Consolas"/>
+          <w:color w:val="000000"/>
+          <w:sz w:val="22"/>
+          <w:szCs w:val="22"/>
+          <w:lang w:eastAsia="en-US"/>
+        </w:rPr>
+        <w:t xml:space="preserve"> </w:t>
+      </w:r>
+      <w:r>
+        <w:rPr>
+          <w:rFonts w:ascii="Consolas" w:eastAsiaTheme="minorHAnsi" w:hAnsi="Consolas" w:cs="Consolas"/>
+          <w:color w:val="000000"/>
+          <w:sz w:val="22"/>
+          <w:szCs w:val="22"/>
+          <w:lang w:eastAsia="en-US"/>
+        </w:rPr>
+        <w:t>выбросить</w:t>
+      </w:r>
+      <w:r>
+        <w:rPr>
+          <w:rFonts w:ascii="Consolas" w:eastAsiaTheme="minorHAnsi" w:hAnsi="Consolas" w:cs="Consolas"/>
+          <w:color w:val="000000"/>
+          <w:sz w:val="22"/>
+          <w:szCs w:val="22"/>
+          <w:lang w:eastAsia="en-US"/>
+        </w:rPr>
+        <w:t xml:space="preserve"> </w:t>
+      </w:r>
+      <w:r>
+        <w:rPr>
+          <w:rFonts w:ascii="Consolas" w:eastAsiaTheme="minorHAnsi" w:hAnsi="Consolas" w:cs="Consolas"/>
+          <w:color w:val="000000"/>
+          <w:sz w:val="22"/>
+          <w:szCs w:val="22"/>
+          <w:lang w:eastAsia="en-US"/>
+        </w:rPr>
+        <w:t>исключение</w:t>
+      </w:r>
+      <w:r>
+        <w:rPr>
+          <w:rFonts w:ascii="Consolas" w:eastAsiaTheme="minorHAnsi" w:hAnsi="Consolas" w:cs="Consolas"/>
+          <w:color w:val="000000"/>
+          <w:sz w:val="22"/>
+          <w:szCs w:val="22"/>
+          <w:lang w:eastAsia="en-US"/>
+        </w:rPr>
+        <w:t xml:space="preserve">. </w:t>
+      </w:r>
+      <w:r>
+        <w:rPr>
+          <w:rFonts w:ascii="Consolas" w:eastAsiaTheme="minorHAnsi" w:hAnsi="Consolas" w:cs="Consolas"/>
+          <w:color w:val="000000"/>
+          <w:sz w:val="22"/>
+          <w:szCs w:val="22"/>
+          <w:lang w:eastAsia="en-US"/>
+        </w:rPr>
+        <w:t xml:space="preserve">Максимальному размеру присвоить </w:t>
+      </w:r>
+      <w:r>
+        <w:rPr>
+          <w:rFonts w:ascii="Consolas" w:eastAsiaTheme="minorHAnsi" w:hAnsi="Consolas" w:cs="Consolas"/>
+          <w:color w:val="808080"/>
+          <w:sz w:val="22"/>
+          <w:szCs w:val="22"/>
+          <w:lang w:eastAsia="en-US"/>
+        </w:rPr>
+        <w:t>_</w:t>
+      </w:r>
+      <w:proofErr w:type="spellStart"/>
+      <w:r>
+        <w:rPr>
+          <w:rFonts w:ascii="Consolas" w:eastAsiaTheme="minorHAnsi" w:hAnsi="Consolas" w:cs="Consolas"/>
+          <w:color w:val="808080"/>
+          <w:sz w:val="22"/>
+          <w:szCs w:val="22"/>
+          <w:lang w:eastAsia="en-US"/>
+        </w:rPr>
+        <w:t>maxsize</w:t>
+      </w:r>
+      <w:proofErr w:type="spellEnd"/>
+      <w:r>
+        <w:rPr>
+          <w:rFonts w:ascii="Consolas" w:eastAsiaTheme="minorHAnsi" w:hAnsi="Consolas" w:cs="Consolas"/>
+          <w:color w:val="000000"/>
+          <w:sz w:val="22"/>
+          <w:szCs w:val="22"/>
+          <w:lang w:eastAsia="en-US"/>
+        </w:rPr>
+        <w:t>, текущему размеру – 0.</w:t>
+      </w:r>
+      <w:proofErr w:type="gramStart"/>
+      <w:r>
+        <w:rPr>
+          <w:rFonts w:ascii="Consolas" w:eastAsiaTheme="minorHAnsi" w:hAnsi="Consolas" w:cs="Consolas"/>
+          <w:color w:val="000000"/>
+          <w:sz w:val="22"/>
+          <w:szCs w:val="22"/>
+          <w:lang w:eastAsia="en-US"/>
+        </w:rPr>
+        <w:t xml:space="preserve"> Выделить память объёмом максимального размера</w:t>
+      </w:r>
+      <w:r>
+        <w:rPr>
+          <w:rFonts w:ascii="Consolas" w:eastAsiaTheme="minorHAnsi" w:hAnsi="Consolas" w:cs="Consolas"/>
+          <w:color w:val="000000"/>
+          <w:sz w:val="22"/>
+          <w:szCs w:val="22"/>
+          <w:lang w:eastAsia="en-US"/>
+        </w:rPr>
+        <w:t>}</w:t>
+      </w:r>
+      <w:proofErr w:type="gramEnd"/>
+    </w:p>
+    <w:p>
+      <w:pPr>
+        <w:rPr>
+          <w:rFonts w:ascii="Consolas" w:eastAsiaTheme="minorHAnsi" w:hAnsi="Consolas" w:cs="Consolas"/>
+          <w:color w:val="000000"/>
+          <w:sz w:val="22"/>
+          <w:szCs w:val="22"/>
+          <w:lang w:eastAsia="en-US"/>
+        </w:rPr>
+      </w:pPr>
+    </w:p>
+    <w:p>
+      <w:pPr>
+        <w:rPr>
+          <w:rFonts w:ascii="Consolas" w:eastAsiaTheme="minorHAnsi" w:hAnsi="Consolas" w:cs="Consolas"/>
+          <w:color w:val="000000"/>
+          <w:sz w:val="22"/>
+          <w:szCs w:val="22"/>
+          <w:lang w:eastAsia="en-US"/>
+        </w:rPr>
+      </w:pPr>
+      <w:proofErr w:type="spellStart"/>
+      <w:proofErr w:type="gramStart"/>
+      <w:r>
+        <w:rPr>
+          <w:rFonts w:ascii="Consolas" w:eastAsiaTheme="minorHAnsi" w:hAnsi="Consolas" w:cs="Consolas"/>
+          <w:color w:val="000000"/>
+          <w:sz w:val="22"/>
+          <w:szCs w:val="22"/>
+          <w:lang w:val="en-US" w:eastAsia="en-US"/>
+        </w:rPr>
+        <w:t>TStack</w:t>
+      </w:r>
+      <w:proofErr w:type="spellEnd"/>
+      <w:r>
+        <w:rPr>
+          <w:rFonts w:ascii="Consolas" w:eastAsiaTheme="minorHAnsi" w:hAnsi="Consolas" w:cs="Consolas"/>
+          <w:color w:val="000000"/>
+          <w:sz w:val="22"/>
+          <w:szCs w:val="22"/>
+          <w:lang w:eastAsia="en-US"/>
+        </w:rPr>
+        <w:t>(</w:t>
+      </w:r>
+      <w:proofErr w:type="spellStart"/>
+      <w:proofErr w:type="gramEnd"/>
+      <w:r>
+        <w:rPr>
+          <w:rFonts w:ascii="Consolas" w:eastAsiaTheme="minorHAnsi" w:hAnsi="Consolas" w:cs="Consolas"/>
+          <w:color w:val="0000FF"/>
+          <w:sz w:val="22"/>
+          <w:szCs w:val="22"/>
+          <w:lang w:val="en-US" w:eastAsia="en-US"/>
+        </w:rPr>
+        <w:t>const</w:t>
+      </w:r>
+      <w:proofErr w:type="spellEnd"/>
+      <w:r>
+        <w:rPr>
+          <w:rFonts w:ascii="Consolas" w:eastAsiaTheme="minorHAnsi" w:hAnsi="Consolas" w:cs="Consolas"/>
+          <w:color w:val="000000"/>
+          <w:sz w:val="22"/>
+          <w:szCs w:val="22"/>
+          <w:lang w:eastAsia="en-US"/>
+        </w:rPr>
+        <w:t xml:space="preserve"> </w:t>
+      </w:r>
+      <w:proofErr w:type="spellStart"/>
+      <w:r>
+        <w:rPr>
+          <w:rFonts w:ascii="Consolas" w:eastAsiaTheme="minorHAnsi" w:hAnsi="Consolas" w:cs="Consolas"/>
+          <w:color w:val="2B91AF"/>
+          <w:sz w:val="22"/>
+          <w:szCs w:val="22"/>
+          <w:lang w:val="en-US" w:eastAsia="en-US"/>
+        </w:rPr>
+        <w:t>TStack</w:t>
+      </w:r>
+      <w:proofErr w:type="spellEnd"/>
+      <w:r>
+        <w:rPr>
+          <w:rFonts w:ascii="Consolas" w:eastAsiaTheme="minorHAnsi" w:hAnsi="Consolas" w:cs="Consolas"/>
+          <w:color w:val="000000"/>
+          <w:sz w:val="22"/>
+          <w:szCs w:val="22"/>
+          <w:lang w:eastAsia="en-US"/>
+        </w:rPr>
+        <w:t xml:space="preserve">&amp; </w:t>
+      </w:r>
+      <w:proofErr w:type="spellStart"/>
+      <w:r>
+        <w:rPr>
+          <w:rFonts w:ascii="Consolas" w:eastAsiaTheme="minorHAnsi" w:hAnsi="Consolas" w:cs="Consolas"/>
+          <w:color w:val="808080"/>
+          <w:sz w:val="22"/>
+          <w:szCs w:val="22"/>
+          <w:lang w:val="en-US" w:eastAsia="en-US"/>
+        </w:rPr>
+        <w:t>st</w:t>
+      </w:r>
+      <w:proofErr w:type="spellEnd"/>
+      <w:r>
+        <w:rPr>
+          <w:rFonts w:ascii="Consolas" w:eastAsiaTheme="minorHAnsi" w:hAnsi="Consolas" w:cs="Consolas"/>
+          <w:color w:val="000000"/>
+          <w:sz w:val="22"/>
+          <w:szCs w:val="22"/>
+          <w:lang w:eastAsia="en-US"/>
+        </w:rPr>
+        <w:t>) {</w:t>
+      </w:r>
+      <w:r>
+        <w:rPr>
+          <w:rFonts w:ascii="Consolas" w:eastAsiaTheme="minorHAnsi" w:hAnsi="Consolas" w:cs="Consolas"/>
+          <w:color w:val="000000"/>
+          <w:sz w:val="22"/>
+          <w:szCs w:val="22"/>
+          <w:lang w:eastAsia="en-US"/>
+        </w:rPr>
+        <w:t xml:space="preserve">максимальному размеру присвоить максимальный размер </w:t>
+      </w:r>
+      <w:proofErr w:type="spellStart"/>
+      <w:r>
+        <w:rPr>
+          <w:rFonts w:ascii="Consolas" w:eastAsiaTheme="minorHAnsi" w:hAnsi="Consolas" w:cs="Consolas"/>
+          <w:color w:val="808080"/>
+          <w:sz w:val="22"/>
+          <w:szCs w:val="22"/>
+          <w:lang w:val="en-US" w:eastAsia="en-US"/>
+        </w:rPr>
+        <w:t>st</w:t>
+      </w:r>
+      <w:proofErr w:type="spellEnd"/>
+      <w:r>
+        <w:rPr>
+          <w:rFonts w:ascii="Consolas" w:eastAsiaTheme="minorHAnsi" w:hAnsi="Consolas" w:cs="Consolas"/>
+          <w:color w:val="000000"/>
+          <w:sz w:val="22"/>
+          <w:szCs w:val="22"/>
+          <w:lang w:eastAsia="en-US"/>
+        </w:rPr>
+        <w:t xml:space="preserve">. Текущему размеру присвоить текущий размер </w:t>
+      </w:r>
+      <w:proofErr w:type="spellStart"/>
+      <w:r>
+        <w:rPr>
+          <w:rFonts w:ascii="Consolas" w:eastAsiaTheme="minorHAnsi" w:hAnsi="Consolas" w:cs="Consolas"/>
+          <w:color w:val="808080"/>
+          <w:sz w:val="22"/>
+          <w:szCs w:val="22"/>
+          <w:lang w:val="en-US" w:eastAsia="en-US"/>
+        </w:rPr>
+        <w:t>st</w:t>
+      </w:r>
+      <w:proofErr w:type="spellEnd"/>
+      <w:r>
+        <w:rPr>
+          <w:rFonts w:ascii="Consolas" w:eastAsiaTheme="minorHAnsi" w:hAnsi="Consolas" w:cs="Consolas"/>
+          <w:color w:val="000000"/>
+          <w:sz w:val="22"/>
+          <w:szCs w:val="22"/>
+          <w:lang w:eastAsia="en-US"/>
+        </w:rPr>
+        <w:t xml:space="preserve">. </w:t>
+      </w:r>
+      <w:r>
+        <w:rPr>
+          <w:rFonts w:ascii="Consolas" w:eastAsiaTheme="minorHAnsi" w:hAnsi="Consolas" w:cs="Consolas"/>
+          <w:color w:val="000000"/>
+          <w:sz w:val="22"/>
+          <w:szCs w:val="22"/>
+          <w:lang w:eastAsia="en-US"/>
+        </w:rPr>
+        <w:t>Выделить память объёмом максимального размера</w:t>
+      </w:r>
+      <w:r>
+        <w:rPr>
+          <w:rFonts w:ascii="Consolas" w:eastAsiaTheme="minorHAnsi" w:hAnsi="Consolas" w:cs="Consolas"/>
+          <w:color w:val="000000"/>
+          <w:sz w:val="22"/>
+          <w:szCs w:val="22"/>
+          <w:lang w:eastAsia="en-US"/>
+        </w:rPr>
+        <w:t xml:space="preserve">. </w:t>
+      </w:r>
+      <w:proofErr w:type="gramStart"/>
+      <w:r>
+        <w:rPr>
+          <w:rFonts w:ascii="Consolas" w:eastAsiaTheme="minorHAnsi" w:hAnsi="Consolas" w:cs="Consolas"/>
+          <w:color w:val="000000"/>
+          <w:sz w:val="22"/>
+          <w:szCs w:val="22"/>
+          <w:lang w:eastAsia="en-US"/>
+        </w:rPr>
+        <w:t xml:space="preserve">Каждому элементу присвоить значение соответствующего из </w:t>
+      </w:r>
+      <w:proofErr w:type="spellStart"/>
+      <w:r>
+        <w:rPr>
+          <w:rFonts w:ascii="Consolas" w:eastAsiaTheme="minorHAnsi" w:hAnsi="Consolas" w:cs="Consolas"/>
+          <w:color w:val="808080"/>
+          <w:sz w:val="22"/>
+          <w:szCs w:val="22"/>
+          <w:lang w:val="en-US" w:eastAsia="en-US"/>
+        </w:rPr>
+        <w:t>st</w:t>
+      </w:r>
+      <w:proofErr w:type="spellEnd"/>
+      <w:r>
+        <w:rPr>
+          <w:rFonts w:ascii="Consolas" w:eastAsiaTheme="minorHAnsi" w:hAnsi="Consolas" w:cs="Consolas"/>
+          <w:color w:val="000000"/>
+          <w:sz w:val="22"/>
+          <w:szCs w:val="22"/>
+          <w:lang w:eastAsia="en-US"/>
+        </w:rPr>
+        <w:t>}</w:t>
+      </w:r>
+      <w:proofErr w:type="gramEnd"/>
+    </w:p>
+    <w:p>
+      <w:pPr>
+        <w:rPr>
+          <w:rFonts w:ascii="Consolas" w:eastAsiaTheme="minorHAnsi" w:hAnsi="Consolas" w:cs="Consolas"/>
+          <w:color w:val="000000"/>
+          <w:sz w:val="22"/>
+          <w:szCs w:val="22"/>
+          <w:lang w:eastAsia="en-US"/>
+        </w:rPr>
+      </w:pPr>
+    </w:p>
+    <w:p>
+      <w:pPr>
+        <w:rPr>
+          <w:rFonts w:ascii="Consolas" w:eastAsiaTheme="minorHAnsi" w:hAnsi="Consolas" w:cs="Consolas"/>
+          <w:color w:val="000000"/>
+          <w:sz w:val="22"/>
+          <w:szCs w:val="22"/>
+          <w:lang w:eastAsia="en-US"/>
+        </w:rPr>
+      </w:pPr>
+      <w:r>
+        <w:rPr>
+          <w:rFonts w:ascii="Consolas" w:eastAsiaTheme="minorHAnsi" w:hAnsi="Consolas" w:cs="Consolas"/>
+          <w:color w:val="000000"/>
+          <w:sz w:val="22"/>
+          <w:szCs w:val="22"/>
+          <w:lang w:eastAsia="en-US"/>
+        </w:rPr>
+        <w:t>~</w:t>
+      </w:r>
+      <w:proofErr w:type="spellStart"/>
+      <w:r>
+        <w:rPr>
+          <w:rFonts w:ascii="Consolas" w:eastAsiaTheme="minorHAnsi" w:hAnsi="Consolas" w:cs="Consolas"/>
+          <w:color w:val="000000"/>
+          <w:sz w:val="22"/>
+          <w:szCs w:val="22"/>
+          <w:lang w:val="en-US" w:eastAsia="en-US"/>
+        </w:rPr>
+        <w:t>TStack</w:t>
+      </w:r>
+      <w:proofErr w:type="spellEnd"/>
+      <w:r>
+        <w:rPr>
+          <w:rFonts w:ascii="Consolas" w:eastAsiaTheme="minorHAnsi" w:hAnsi="Consolas" w:cs="Consolas"/>
+          <w:color w:val="000000"/>
+          <w:sz w:val="22"/>
+          <w:szCs w:val="22"/>
+          <w:lang w:eastAsia="en-US"/>
+        </w:rPr>
+        <w:t>()</w:t>
+      </w:r>
+      <w:r>
+        <w:rPr>
+          <w:rFonts w:ascii="Consolas" w:eastAsiaTheme="minorHAnsi" w:hAnsi="Consolas" w:cs="Consolas"/>
+          <w:color w:val="000000"/>
+          <w:sz w:val="22"/>
+          <w:szCs w:val="22"/>
+          <w:lang w:eastAsia="en-US"/>
+        </w:rPr>
+        <w:t xml:space="preserve"> </w:t>
+      </w:r>
+      <w:r>
+        <w:rPr>
+          <w:rFonts w:ascii="Consolas" w:eastAsiaTheme="minorHAnsi" w:hAnsi="Consolas" w:cs="Consolas"/>
+          <w:color w:val="000000"/>
+          <w:sz w:val="22"/>
+          <w:szCs w:val="22"/>
+          <w:lang w:eastAsia="en-US"/>
+        </w:rPr>
+        <w:t>{</w:t>
+      </w:r>
+      <w:r>
+        <w:rPr>
+          <w:rFonts w:ascii="Consolas" w:eastAsiaTheme="minorHAnsi" w:hAnsi="Consolas" w:cs="Consolas"/>
+          <w:color w:val="000000"/>
+          <w:sz w:val="22"/>
+          <w:szCs w:val="22"/>
+          <w:lang w:eastAsia="en-US"/>
+        </w:rPr>
+        <w:t>освободить память</w:t>
+      </w:r>
+      <w:r>
+        <w:rPr>
+          <w:rFonts w:ascii="Consolas" w:eastAsiaTheme="minorHAnsi" w:hAnsi="Consolas" w:cs="Consolas"/>
+          <w:color w:val="000000"/>
+          <w:sz w:val="22"/>
+          <w:szCs w:val="22"/>
+          <w:lang w:eastAsia="en-US"/>
+        </w:rPr>
+        <w:t>}</w:t>
+      </w:r>
+    </w:p>
+    <w:p>
+      <w:pPr>
+        <w:rPr>
+          <w:rFonts w:ascii="Consolas" w:eastAsiaTheme="minorHAnsi" w:hAnsi="Consolas" w:cs="Consolas"/>
+          <w:color w:val="000000"/>
+          <w:sz w:val="22"/>
+          <w:szCs w:val="22"/>
+          <w:lang w:eastAsia="en-US"/>
+        </w:rPr>
+      </w:pPr>
+    </w:p>
+    <w:p>
+      <w:pPr>
+        <w:rPr>
+          <w:rFonts w:ascii="Consolas" w:eastAsiaTheme="minorHAnsi" w:hAnsi="Consolas" w:cs="Consolas"/>
+          <w:color w:val="000000"/>
+          <w:sz w:val="22"/>
+          <w:szCs w:val="22"/>
+          <w:lang w:eastAsia="en-US"/>
+        </w:rPr>
+      </w:pPr>
+      <w:proofErr w:type="spellStart"/>
+      <w:r>
+        <w:rPr>
+          <w:rFonts w:ascii="Consolas" w:eastAsiaTheme="minorHAnsi" w:hAnsi="Consolas" w:cs="Consolas"/>
+          <w:color w:val="2B91AF"/>
+          <w:sz w:val="22"/>
+          <w:szCs w:val="22"/>
+          <w:lang w:val="en-US" w:eastAsia="en-US"/>
+        </w:rPr>
+        <w:t>TStack</w:t>
+      </w:r>
+      <w:proofErr w:type="spellEnd"/>
+      <w:r>
+        <w:rPr>
+          <w:rFonts w:ascii="Consolas" w:eastAsiaTheme="minorHAnsi" w:hAnsi="Consolas" w:cs="Consolas"/>
+          <w:color w:val="000000"/>
+          <w:sz w:val="22"/>
+          <w:szCs w:val="22"/>
+          <w:lang w:eastAsia="en-US"/>
+        </w:rPr>
+        <w:t xml:space="preserve">&amp; </w:t>
+      </w:r>
+      <w:r>
+        <w:rPr>
+          <w:rFonts w:ascii="Consolas" w:eastAsiaTheme="minorHAnsi" w:hAnsi="Consolas" w:cs="Consolas"/>
+          <w:color w:val="008080"/>
+          <w:sz w:val="22"/>
+          <w:szCs w:val="22"/>
+          <w:lang w:val="en-US" w:eastAsia="en-US"/>
+        </w:rPr>
+        <w:t>operator</w:t>
+      </w:r>
+      <w:proofErr w:type="gramStart"/>
+      <w:r>
+        <w:rPr>
+          <w:rFonts w:ascii="Consolas" w:eastAsiaTheme="minorHAnsi" w:hAnsi="Consolas" w:cs="Consolas"/>
+          <w:color w:val="008080"/>
+          <w:sz w:val="22"/>
+          <w:szCs w:val="22"/>
+          <w:lang w:eastAsia="en-US"/>
+        </w:rPr>
+        <w:t>=</w:t>
+      </w:r>
+      <w:r>
+        <w:rPr>
+          <w:rFonts w:ascii="Consolas" w:eastAsiaTheme="minorHAnsi" w:hAnsi="Consolas" w:cs="Consolas"/>
+          <w:color w:val="000000"/>
+          <w:sz w:val="22"/>
+          <w:szCs w:val="22"/>
+          <w:lang w:eastAsia="en-US"/>
+        </w:rPr>
+        <w:t>(</w:t>
+      </w:r>
+      <w:proofErr w:type="spellStart"/>
+      <w:proofErr w:type="gramEnd"/>
+      <w:r>
+        <w:rPr>
+          <w:rFonts w:ascii="Consolas" w:eastAsiaTheme="minorHAnsi" w:hAnsi="Consolas" w:cs="Consolas"/>
+          <w:color w:val="0000FF"/>
+          <w:sz w:val="22"/>
+          <w:szCs w:val="22"/>
+          <w:lang w:val="en-US" w:eastAsia="en-US"/>
+        </w:rPr>
+        <w:t>const</w:t>
+      </w:r>
+      <w:proofErr w:type="spellEnd"/>
+      <w:r>
+        <w:rPr>
+          <w:rFonts w:ascii="Consolas" w:eastAsiaTheme="minorHAnsi" w:hAnsi="Consolas" w:cs="Consolas"/>
+          <w:color w:val="000000"/>
+          <w:sz w:val="22"/>
+          <w:szCs w:val="22"/>
+          <w:lang w:eastAsia="en-US"/>
+        </w:rPr>
+        <w:t xml:space="preserve"> </w:t>
+      </w:r>
+      <w:proofErr w:type="spellStart"/>
+      <w:r>
+        <w:rPr>
+          <w:rFonts w:ascii="Consolas" w:eastAsiaTheme="minorHAnsi" w:hAnsi="Consolas" w:cs="Consolas"/>
+          <w:color w:val="2B91AF"/>
+          <w:sz w:val="22"/>
+          <w:szCs w:val="22"/>
+          <w:lang w:val="en-US" w:eastAsia="en-US"/>
+        </w:rPr>
+        <w:t>TStack</w:t>
+      </w:r>
+      <w:proofErr w:type="spellEnd"/>
+      <w:r>
+        <w:rPr>
+          <w:rFonts w:ascii="Consolas" w:eastAsiaTheme="minorHAnsi" w:hAnsi="Consolas" w:cs="Consolas"/>
+          <w:color w:val="000000"/>
+          <w:sz w:val="22"/>
+          <w:szCs w:val="22"/>
+          <w:lang w:eastAsia="en-US"/>
+        </w:rPr>
+        <w:t xml:space="preserve">&amp; </w:t>
+      </w:r>
+      <w:proofErr w:type="spellStart"/>
+      <w:r>
+        <w:rPr>
+          <w:rFonts w:ascii="Consolas" w:eastAsiaTheme="minorHAnsi" w:hAnsi="Consolas" w:cs="Consolas"/>
+          <w:color w:val="808080"/>
+          <w:sz w:val="22"/>
+          <w:szCs w:val="22"/>
+          <w:lang w:val="en-US" w:eastAsia="en-US"/>
+        </w:rPr>
+        <w:t>st</w:t>
+      </w:r>
+      <w:proofErr w:type="spellEnd"/>
+      <w:r>
+        <w:rPr>
+          <w:rFonts w:ascii="Consolas" w:eastAsiaTheme="minorHAnsi" w:hAnsi="Consolas" w:cs="Consolas"/>
+          <w:color w:val="000000"/>
+          <w:sz w:val="22"/>
+          <w:szCs w:val="22"/>
+          <w:lang w:eastAsia="en-US"/>
+        </w:rPr>
+        <w:t>) {</w:t>
+      </w:r>
+      <w:r>
+        <w:rPr>
+          <w:rFonts w:ascii="Consolas" w:eastAsiaTheme="minorHAnsi" w:hAnsi="Consolas" w:cs="Consolas"/>
+          <w:color w:val="000000"/>
+          <w:sz w:val="22"/>
+          <w:szCs w:val="22"/>
+          <w:lang w:eastAsia="en-US"/>
+        </w:rPr>
+        <w:t>если</w:t>
+      </w:r>
+      <w:r>
+        <w:rPr>
+          <w:rFonts w:ascii="Consolas" w:eastAsiaTheme="minorHAnsi" w:hAnsi="Consolas" w:cs="Consolas"/>
+          <w:color w:val="000000"/>
+          <w:sz w:val="22"/>
+          <w:szCs w:val="22"/>
+          <w:lang w:eastAsia="en-US"/>
+        </w:rPr>
+        <w:t xml:space="preserve"> </w:t>
+      </w:r>
+      <w:r>
+        <w:rPr>
+          <w:rFonts w:ascii="Consolas" w:eastAsiaTheme="minorHAnsi" w:hAnsi="Consolas" w:cs="Consolas"/>
+          <w:color w:val="000000"/>
+          <w:sz w:val="22"/>
+          <w:szCs w:val="22"/>
+          <w:lang w:val="en-US" w:eastAsia="en-US"/>
+        </w:rPr>
+        <w:t>this</w:t>
+      </w:r>
+      <w:r>
+        <w:rPr>
+          <w:rFonts w:ascii="Consolas" w:eastAsiaTheme="minorHAnsi" w:hAnsi="Consolas" w:cs="Consolas"/>
+          <w:color w:val="000000"/>
+          <w:sz w:val="22"/>
+          <w:szCs w:val="22"/>
+          <w:lang w:eastAsia="en-US"/>
+        </w:rPr>
+        <w:t xml:space="preserve"> </w:t>
+      </w:r>
+      <w:r>
+        <w:rPr>
+          <w:rFonts w:ascii="Consolas" w:eastAsiaTheme="minorHAnsi" w:hAnsi="Consolas" w:cs="Consolas"/>
+          <w:color w:val="000000"/>
+          <w:sz w:val="22"/>
+          <w:szCs w:val="22"/>
+          <w:lang w:eastAsia="en-US"/>
+        </w:rPr>
+        <w:t>не</w:t>
+      </w:r>
+      <w:r>
+        <w:rPr>
+          <w:rFonts w:ascii="Consolas" w:eastAsiaTheme="minorHAnsi" w:hAnsi="Consolas" w:cs="Consolas"/>
+          <w:color w:val="000000"/>
+          <w:sz w:val="22"/>
+          <w:szCs w:val="22"/>
+          <w:lang w:eastAsia="en-US"/>
+        </w:rPr>
+        <w:t xml:space="preserve"> </w:t>
+      </w:r>
+      <w:r>
+        <w:rPr>
+          <w:rFonts w:ascii="Consolas" w:eastAsiaTheme="minorHAnsi" w:hAnsi="Consolas" w:cs="Consolas"/>
+          <w:color w:val="000000"/>
+          <w:sz w:val="22"/>
+          <w:szCs w:val="22"/>
+          <w:lang w:eastAsia="en-US"/>
+        </w:rPr>
+        <w:t>указывает</w:t>
+      </w:r>
+      <w:r>
+        <w:rPr>
+          <w:rFonts w:ascii="Consolas" w:eastAsiaTheme="minorHAnsi" w:hAnsi="Consolas" w:cs="Consolas"/>
+          <w:color w:val="000000"/>
+          <w:sz w:val="22"/>
+          <w:szCs w:val="22"/>
+          <w:lang w:eastAsia="en-US"/>
+        </w:rPr>
+        <w:t xml:space="preserve"> </w:t>
+      </w:r>
+      <w:r>
+        <w:rPr>
+          <w:rFonts w:ascii="Consolas" w:eastAsiaTheme="minorHAnsi" w:hAnsi="Consolas" w:cs="Consolas"/>
+          <w:color w:val="000000"/>
+          <w:sz w:val="22"/>
+          <w:szCs w:val="22"/>
+          <w:lang w:eastAsia="en-US"/>
+        </w:rPr>
+        <w:t>на</w:t>
+      </w:r>
+      <w:r>
+        <w:rPr>
+          <w:rFonts w:ascii="Consolas" w:eastAsiaTheme="minorHAnsi" w:hAnsi="Consolas" w:cs="Consolas"/>
+          <w:color w:val="000000"/>
+          <w:sz w:val="22"/>
+          <w:szCs w:val="22"/>
+          <w:lang w:eastAsia="en-US"/>
+        </w:rPr>
+        <w:t xml:space="preserve"> </w:t>
+      </w:r>
+      <w:proofErr w:type="spellStart"/>
+      <w:r>
+        <w:rPr>
+          <w:rFonts w:ascii="Consolas" w:eastAsiaTheme="minorHAnsi" w:hAnsi="Consolas" w:cs="Consolas"/>
+          <w:color w:val="808080"/>
+          <w:sz w:val="22"/>
+          <w:szCs w:val="22"/>
+          <w:lang w:val="en-US" w:eastAsia="en-US"/>
+        </w:rPr>
+        <w:t>st</w:t>
+      </w:r>
+      <w:proofErr w:type="spellEnd"/>
+      <w:r>
+        <w:rPr>
+          <w:rFonts w:ascii="Consolas" w:eastAsiaTheme="minorHAnsi" w:hAnsi="Consolas" w:cs="Consolas"/>
+          <w:color w:val="000000"/>
+          <w:sz w:val="22"/>
+          <w:szCs w:val="22"/>
+          <w:lang w:eastAsia="en-US"/>
+        </w:rPr>
+        <w:t xml:space="preserve">, </w:t>
+      </w:r>
+      <w:r>
+        <w:rPr>
+          <w:rFonts w:ascii="Consolas" w:eastAsiaTheme="minorHAnsi" w:hAnsi="Consolas" w:cs="Consolas"/>
+          <w:color w:val="000000"/>
+          <w:sz w:val="22"/>
+          <w:szCs w:val="22"/>
+          <w:lang w:eastAsia="en-US"/>
+        </w:rPr>
+        <w:t>то</w:t>
+      </w:r>
+      <w:r>
+        <w:rPr>
+          <w:rFonts w:ascii="Consolas" w:eastAsiaTheme="minorHAnsi" w:hAnsi="Consolas" w:cs="Consolas"/>
+          <w:color w:val="000000"/>
+          <w:sz w:val="22"/>
+          <w:szCs w:val="22"/>
+          <w:lang w:eastAsia="en-US"/>
+        </w:rPr>
+        <w:t xml:space="preserve"> </w:t>
+      </w:r>
+      <w:r>
+        <w:rPr>
+          <w:rFonts w:ascii="Consolas" w:eastAsiaTheme="minorHAnsi" w:hAnsi="Consolas" w:cs="Consolas"/>
+          <w:color w:val="000000"/>
+          <w:sz w:val="22"/>
+          <w:szCs w:val="22"/>
+          <w:lang w:eastAsia="en-US"/>
+        </w:rPr>
+        <w:t xml:space="preserve">если максимальные размеры не равны, то максимальному размеру присвоить максимальный размер </w:t>
+      </w:r>
+      <w:proofErr w:type="spellStart"/>
+      <w:r>
+        <w:rPr>
+          <w:rFonts w:ascii="Consolas" w:eastAsiaTheme="minorHAnsi" w:hAnsi="Consolas" w:cs="Consolas"/>
+          <w:color w:val="808080"/>
+          <w:sz w:val="22"/>
+          <w:szCs w:val="22"/>
+          <w:lang w:val="en-US" w:eastAsia="en-US"/>
+        </w:rPr>
+        <w:t>st</w:t>
+      </w:r>
+      <w:proofErr w:type="spellEnd"/>
+      <w:r>
+        <w:rPr>
+          <w:rFonts w:ascii="Consolas" w:eastAsiaTheme="minorHAnsi" w:hAnsi="Consolas" w:cs="Consolas"/>
+          <w:color w:val="000000"/>
+          <w:sz w:val="22"/>
+          <w:szCs w:val="22"/>
+          <w:lang w:eastAsia="en-US"/>
+        </w:rPr>
+        <w:t xml:space="preserve">, освободить память, выделить новую; текущему размеру присвоить текущий размер </w:t>
+      </w:r>
+      <w:proofErr w:type="spellStart"/>
+      <w:r>
+        <w:rPr>
+          <w:rFonts w:ascii="Consolas" w:eastAsiaTheme="minorHAnsi" w:hAnsi="Consolas" w:cs="Consolas"/>
+          <w:color w:val="808080"/>
+          <w:sz w:val="22"/>
+          <w:szCs w:val="22"/>
+          <w:lang w:val="en-US" w:eastAsia="en-US"/>
+        </w:rPr>
+        <w:t>st</w:t>
+      </w:r>
+      <w:proofErr w:type="spellEnd"/>
+      <w:r>
+        <w:rPr>
+          <w:rFonts w:ascii="Consolas" w:eastAsiaTheme="minorHAnsi" w:hAnsi="Consolas" w:cs="Consolas"/>
+          <w:color w:val="000000"/>
+          <w:sz w:val="22"/>
+          <w:szCs w:val="22"/>
+          <w:lang w:eastAsia="en-US"/>
+        </w:rPr>
+        <w:t>, к</w:t>
+      </w:r>
+      <w:r>
+        <w:rPr>
+          <w:rFonts w:ascii="Consolas" w:eastAsiaTheme="minorHAnsi" w:hAnsi="Consolas" w:cs="Consolas"/>
+          <w:color w:val="000000"/>
+          <w:sz w:val="22"/>
+          <w:szCs w:val="22"/>
+          <w:lang w:eastAsia="en-US"/>
+        </w:rPr>
+        <w:t xml:space="preserve">аждому элементу присвоить значение соответствующего из </w:t>
+      </w:r>
+      <w:proofErr w:type="spellStart"/>
+      <w:r>
+        <w:rPr>
+          <w:rFonts w:ascii="Consolas" w:eastAsiaTheme="minorHAnsi" w:hAnsi="Consolas" w:cs="Consolas"/>
+          <w:color w:val="808080"/>
+          <w:sz w:val="22"/>
+          <w:szCs w:val="22"/>
+          <w:lang w:val="en-US" w:eastAsia="en-US"/>
+        </w:rPr>
+        <w:t>st</w:t>
+      </w:r>
+      <w:proofErr w:type="spellEnd"/>
+      <w:r>
+        <w:rPr>
+          <w:rFonts w:ascii="Consolas" w:eastAsiaTheme="minorHAnsi" w:hAnsi="Consolas" w:cs="Consolas"/>
+          <w:color w:val="000000"/>
+          <w:sz w:val="22"/>
+          <w:szCs w:val="22"/>
+          <w:lang w:eastAsia="en-US"/>
+        </w:rPr>
+        <w:t xml:space="preserve">. Вернуть </w:t>
+      </w:r>
+      <w:r>
+        <w:rPr>
+          <w:rFonts w:ascii="Consolas" w:eastAsiaTheme="minorHAnsi" w:hAnsi="Consolas" w:cs="Consolas"/>
+          <w:color w:val="000000"/>
+          <w:sz w:val="22"/>
+          <w:szCs w:val="22"/>
+          <w:lang w:eastAsia="en-US"/>
+        </w:rPr>
+        <w:t>*</w:t>
+      </w:r>
+      <w:r>
+        <w:rPr>
+          <w:rFonts w:ascii="Consolas" w:eastAsiaTheme="minorHAnsi" w:hAnsi="Consolas" w:cs="Consolas"/>
+          <w:color w:val="000000"/>
+          <w:sz w:val="22"/>
+          <w:szCs w:val="22"/>
+          <w:lang w:val="en-US" w:eastAsia="en-US"/>
+        </w:rPr>
+        <w:t>this</w:t>
+      </w:r>
+      <w:r>
+        <w:rPr>
+          <w:rFonts w:ascii="Consolas" w:eastAsiaTheme="minorHAnsi" w:hAnsi="Consolas" w:cs="Consolas"/>
+          <w:color w:val="000000"/>
+          <w:sz w:val="22"/>
+          <w:szCs w:val="22"/>
+          <w:lang w:eastAsia="en-US"/>
+        </w:rPr>
+        <w:t>}</w:t>
+      </w:r>
+    </w:p>
+    <w:p>
+      <w:pPr>
+        <w:rPr>
+          <w:rFonts w:ascii="Consolas" w:eastAsiaTheme="minorHAnsi" w:hAnsi="Consolas" w:cs="Consolas"/>
+          <w:color w:val="000000"/>
+          <w:sz w:val="22"/>
+          <w:szCs w:val="22"/>
+          <w:lang w:eastAsia="en-US"/>
+        </w:rPr>
+      </w:pPr>
+    </w:p>
+    <w:p>
+      <w:pPr>
+        <w:rPr>
+          <w:rFonts w:ascii="Consolas" w:eastAsiaTheme="minorHAnsi" w:hAnsi="Consolas" w:cs="Consolas"/>
+          <w:color w:val="000000"/>
+          <w:sz w:val="22"/>
+          <w:szCs w:val="22"/>
+          <w:lang w:eastAsia="en-US"/>
+        </w:rPr>
+      </w:pPr>
+      <w:proofErr w:type="spellStart"/>
+      <w:proofErr w:type="gramStart"/>
+      <w:r>
+        <w:rPr>
+          <w:rFonts w:ascii="Consolas" w:eastAsiaTheme="minorHAnsi" w:hAnsi="Consolas" w:cs="Consolas"/>
+          <w:color w:val="0000FF"/>
+          <w:sz w:val="22"/>
+          <w:szCs w:val="22"/>
+          <w:lang w:val="en-US" w:eastAsia="en-US"/>
+        </w:rPr>
+        <w:t>int</w:t>
+      </w:r>
+      <w:proofErr w:type="spellEnd"/>
+      <w:proofErr w:type="gramEnd"/>
+      <w:r>
+        <w:rPr>
+          <w:rFonts w:ascii="Consolas" w:eastAsiaTheme="minorHAnsi" w:hAnsi="Consolas" w:cs="Consolas"/>
+          <w:color w:val="000000"/>
+          <w:sz w:val="22"/>
+          <w:szCs w:val="22"/>
+          <w:lang w:eastAsia="en-US"/>
+        </w:rPr>
+        <w:t xml:space="preserve"> </w:t>
+      </w:r>
+      <w:proofErr w:type="spellStart"/>
+      <w:r>
+        <w:rPr>
+          <w:rFonts w:ascii="Consolas" w:eastAsiaTheme="minorHAnsi" w:hAnsi="Consolas" w:cs="Consolas"/>
+          <w:color w:val="000000"/>
+          <w:sz w:val="22"/>
+          <w:szCs w:val="22"/>
+          <w:lang w:val="en-US" w:eastAsia="en-US"/>
+        </w:rPr>
+        <w:t>isfull</w:t>
+      </w:r>
+      <w:proofErr w:type="spellEnd"/>
+      <w:r>
+        <w:rPr>
+          <w:rFonts w:ascii="Consolas" w:eastAsiaTheme="minorHAnsi" w:hAnsi="Consolas" w:cs="Consolas"/>
+          <w:color w:val="000000"/>
+          <w:sz w:val="22"/>
+          <w:szCs w:val="22"/>
+          <w:lang w:eastAsia="en-US"/>
+        </w:rPr>
+        <w:t>()</w:t>
+      </w:r>
+      <w:r>
+        <w:rPr>
+          <w:rFonts w:ascii="Consolas" w:eastAsiaTheme="minorHAnsi" w:hAnsi="Consolas" w:cs="Consolas"/>
+          <w:color w:val="000000"/>
+          <w:sz w:val="22"/>
+          <w:szCs w:val="22"/>
+          <w:lang w:eastAsia="en-US"/>
+        </w:rPr>
+        <w:t xml:space="preserve"> </w:t>
+      </w:r>
+      <w:r>
+        <w:rPr>
+          <w:rFonts w:ascii="Consolas" w:eastAsiaTheme="minorHAnsi" w:hAnsi="Consolas" w:cs="Consolas"/>
+          <w:color w:val="000000"/>
+          <w:sz w:val="22"/>
+          <w:szCs w:val="22"/>
+          <w:lang w:eastAsia="en-US"/>
+        </w:rPr>
+        <w:t>{</w:t>
+      </w:r>
+      <w:r>
+        <w:rPr>
+          <w:rFonts w:ascii="Consolas" w:eastAsiaTheme="minorHAnsi" w:hAnsi="Consolas" w:cs="Consolas"/>
+          <w:color w:val="000000"/>
+          <w:sz w:val="22"/>
+          <w:szCs w:val="22"/>
+          <w:lang w:eastAsia="en-US"/>
+        </w:rPr>
+        <w:t>если текущий размер совпадает с максимальным, то вернуть 1, иначе – 0</w:t>
+      </w:r>
+      <w:r>
+        <w:rPr>
+          <w:rFonts w:ascii="Consolas" w:eastAsiaTheme="minorHAnsi" w:hAnsi="Consolas" w:cs="Consolas"/>
+          <w:color w:val="000000"/>
+          <w:sz w:val="22"/>
+          <w:szCs w:val="22"/>
+          <w:lang w:eastAsia="en-US"/>
+        </w:rPr>
+        <w:t>}</w:t>
+      </w:r>
+    </w:p>
+    <w:p>
+      <w:pPr>
+        <w:rPr>
+          <w:rFonts w:ascii="Consolas" w:eastAsiaTheme="minorHAnsi" w:hAnsi="Consolas" w:cs="Consolas"/>
+          <w:color w:val="000000"/>
+          <w:sz w:val="22"/>
+          <w:szCs w:val="22"/>
+          <w:lang w:eastAsia="en-US"/>
+        </w:rPr>
+      </w:pPr>
+    </w:p>
+    <w:p>
+      <w:pPr>
+        <w:rPr>
+          <w:rFonts w:ascii="Consolas" w:eastAsiaTheme="minorHAnsi" w:hAnsi="Consolas" w:cs="Consolas"/>
+          <w:color w:val="000000"/>
+          <w:sz w:val="22"/>
+          <w:szCs w:val="22"/>
+          <w:lang w:eastAsia="en-US"/>
+        </w:rPr>
+      </w:pPr>
+      <w:proofErr w:type="spellStart"/>
+      <w:proofErr w:type="gramStart"/>
+      <w:r>
+        <w:rPr>
+          <w:rFonts w:ascii="Consolas" w:eastAsiaTheme="minorHAnsi" w:hAnsi="Consolas" w:cs="Consolas"/>
+          <w:color w:val="0000FF"/>
+          <w:sz w:val="22"/>
+          <w:szCs w:val="22"/>
+          <w:lang w:val="en-US" w:eastAsia="en-US"/>
+        </w:rPr>
+        <w:t>int</w:t>
+      </w:r>
+      <w:proofErr w:type="spellEnd"/>
+      <w:proofErr w:type="gramEnd"/>
+      <w:r>
+        <w:rPr>
+          <w:rFonts w:ascii="Consolas" w:eastAsiaTheme="minorHAnsi" w:hAnsi="Consolas" w:cs="Consolas"/>
+          <w:color w:val="000000"/>
+          <w:sz w:val="22"/>
+          <w:szCs w:val="22"/>
+          <w:lang w:eastAsia="en-US"/>
+        </w:rPr>
+        <w:t xml:space="preserve"> </w:t>
+      </w:r>
+      <w:proofErr w:type="spellStart"/>
+      <w:r>
+        <w:rPr>
+          <w:rFonts w:ascii="Consolas" w:eastAsiaTheme="minorHAnsi" w:hAnsi="Consolas" w:cs="Consolas"/>
+          <w:color w:val="000000"/>
+          <w:sz w:val="22"/>
+          <w:szCs w:val="22"/>
+          <w:lang w:val="en-US" w:eastAsia="en-US"/>
+        </w:rPr>
+        <w:t>isempty</w:t>
+      </w:r>
+      <w:proofErr w:type="spellEnd"/>
+      <w:r>
+        <w:rPr>
+          <w:rFonts w:ascii="Consolas" w:eastAsiaTheme="minorHAnsi" w:hAnsi="Consolas" w:cs="Consolas"/>
+          <w:color w:val="000000"/>
+          <w:sz w:val="22"/>
+          <w:szCs w:val="22"/>
+          <w:lang w:eastAsia="en-US"/>
+        </w:rPr>
+        <w:t>()</w:t>
+      </w:r>
+      <w:r>
+        <w:rPr>
+          <w:rFonts w:ascii="Consolas" w:eastAsiaTheme="minorHAnsi" w:hAnsi="Consolas" w:cs="Consolas"/>
+          <w:color w:val="000000"/>
+          <w:sz w:val="22"/>
+          <w:szCs w:val="22"/>
+          <w:lang w:eastAsia="en-US"/>
+        </w:rPr>
+        <w:t xml:space="preserve"> </w:t>
+      </w:r>
+      <w:r>
+        <w:rPr>
+          <w:rFonts w:ascii="Consolas" w:eastAsiaTheme="minorHAnsi" w:hAnsi="Consolas" w:cs="Consolas"/>
+          <w:color w:val="000000"/>
+          <w:sz w:val="22"/>
+          <w:szCs w:val="22"/>
+          <w:lang w:eastAsia="en-US"/>
+        </w:rPr>
+        <w:t>{</w:t>
+      </w:r>
+      <w:r>
+        <w:rPr>
+          <w:rFonts w:ascii="Consolas" w:eastAsiaTheme="minorHAnsi" w:hAnsi="Consolas" w:cs="Consolas"/>
+          <w:color w:val="000000"/>
+          <w:sz w:val="22"/>
+          <w:szCs w:val="22"/>
+          <w:lang w:eastAsia="en-US"/>
+        </w:rPr>
+        <w:t>если текущий размер равен 0, то вернуть – 1, иначе – 0</w:t>
+      </w:r>
+      <w:r>
+        <w:rPr>
+          <w:rFonts w:ascii="Consolas" w:eastAsiaTheme="minorHAnsi" w:hAnsi="Consolas" w:cs="Consolas"/>
+          <w:color w:val="000000"/>
+          <w:sz w:val="22"/>
+          <w:szCs w:val="22"/>
+          <w:lang w:eastAsia="en-US"/>
+        </w:rPr>
+        <w:t>}</w:t>
+      </w:r>
+    </w:p>
+    <w:p>
+      <w:pPr>
+        <w:rPr>
+          <w:rFonts w:ascii="Consolas" w:eastAsiaTheme="minorHAnsi" w:hAnsi="Consolas" w:cs="Consolas"/>
+          <w:color w:val="000000"/>
+          <w:sz w:val="22"/>
+          <w:szCs w:val="22"/>
+          <w:lang w:eastAsia="en-US"/>
+        </w:rPr>
+      </w:pPr>
+    </w:p>
+    <w:p>
+      <w:pPr>
+        <w:rPr>
+          <w:rFonts w:ascii="Consolas" w:eastAsiaTheme="minorHAnsi" w:hAnsi="Consolas" w:cs="Consolas"/>
+          <w:color w:val="000000"/>
+          <w:sz w:val="22"/>
+          <w:szCs w:val="22"/>
+          <w:lang w:eastAsia="en-US"/>
+        </w:rPr>
+      </w:pPr>
+      <w:r>
+        <w:rPr>
+          <w:rFonts w:ascii="Consolas" w:eastAsiaTheme="minorHAnsi" w:hAnsi="Consolas" w:cs="Consolas"/>
+          <w:color w:val="2B91AF"/>
+          <w:sz w:val="22"/>
+          <w:szCs w:val="22"/>
+          <w:lang w:val="en-US" w:eastAsia="en-US"/>
+        </w:rPr>
+        <w:t>T</w:t>
+      </w:r>
+      <w:r>
+        <w:rPr>
+          <w:rFonts w:ascii="Consolas" w:eastAsiaTheme="minorHAnsi" w:hAnsi="Consolas" w:cs="Consolas"/>
+          <w:color w:val="000000"/>
+          <w:sz w:val="22"/>
+          <w:szCs w:val="22"/>
+          <w:lang w:eastAsia="en-US"/>
+        </w:rPr>
+        <w:t xml:space="preserve"> </w:t>
+      </w:r>
+      <w:proofErr w:type="gramStart"/>
+      <w:r>
+        <w:rPr>
+          <w:rFonts w:ascii="Consolas" w:eastAsiaTheme="minorHAnsi" w:hAnsi="Consolas" w:cs="Consolas"/>
+          <w:color w:val="000000"/>
+          <w:sz w:val="22"/>
+          <w:szCs w:val="22"/>
+          <w:lang w:val="en-US" w:eastAsia="en-US"/>
+        </w:rPr>
+        <w:t>top</w:t>
+      </w:r>
+      <w:r>
+        <w:rPr>
+          <w:rFonts w:ascii="Consolas" w:eastAsiaTheme="minorHAnsi" w:hAnsi="Consolas" w:cs="Consolas"/>
+          <w:color w:val="000000"/>
+          <w:sz w:val="22"/>
+          <w:szCs w:val="22"/>
+          <w:lang w:eastAsia="en-US"/>
+        </w:rPr>
+        <w:t>(</w:t>
+      </w:r>
+      <w:proofErr w:type="gramEnd"/>
+      <w:r>
+        <w:rPr>
+          <w:rFonts w:ascii="Consolas" w:eastAsiaTheme="minorHAnsi" w:hAnsi="Consolas" w:cs="Consolas"/>
+          <w:color w:val="000000"/>
+          <w:sz w:val="22"/>
+          <w:szCs w:val="22"/>
+          <w:lang w:eastAsia="en-US"/>
+        </w:rPr>
+        <w:t>)</w:t>
+      </w:r>
+      <w:r>
+        <w:rPr>
+          <w:rFonts w:ascii="Consolas" w:eastAsiaTheme="minorHAnsi" w:hAnsi="Consolas" w:cs="Consolas"/>
+          <w:color w:val="000000"/>
+          <w:sz w:val="22"/>
+          <w:szCs w:val="22"/>
+          <w:lang w:eastAsia="en-US"/>
+        </w:rPr>
+        <w:t xml:space="preserve"> </w:t>
+      </w:r>
+      <w:r>
+        <w:rPr>
+          <w:rFonts w:ascii="Consolas" w:eastAsiaTheme="minorHAnsi" w:hAnsi="Consolas" w:cs="Consolas"/>
+          <w:color w:val="000000"/>
+          <w:sz w:val="22"/>
+          <w:szCs w:val="22"/>
+          <w:lang w:eastAsia="en-US"/>
+        </w:rPr>
+        <w:t>{</w:t>
+      </w:r>
+      <w:r>
+        <w:rPr>
+          <w:rFonts w:ascii="Consolas" w:eastAsiaTheme="minorHAnsi" w:hAnsi="Consolas" w:cs="Consolas"/>
+          <w:color w:val="000000"/>
+          <w:sz w:val="22"/>
+          <w:szCs w:val="22"/>
+          <w:lang w:eastAsia="en-US"/>
+        </w:rPr>
+        <w:t xml:space="preserve">если стек пустой, то выбросить исключение. </w:t>
+      </w:r>
+      <w:proofErr w:type="gramStart"/>
+      <w:r>
+        <w:rPr>
+          <w:rFonts w:ascii="Consolas" w:eastAsiaTheme="minorHAnsi" w:hAnsi="Consolas" w:cs="Consolas"/>
+          <w:color w:val="000000"/>
+          <w:sz w:val="22"/>
+          <w:szCs w:val="22"/>
+          <w:lang w:eastAsia="en-US"/>
+        </w:rPr>
+        <w:t>Вернуть элемент с номером (текущий размер – 1)</w:t>
+      </w:r>
+      <w:r>
+        <w:rPr>
+          <w:rFonts w:ascii="Consolas" w:eastAsiaTheme="minorHAnsi" w:hAnsi="Consolas" w:cs="Consolas"/>
+          <w:color w:val="000000"/>
+          <w:sz w:val="22"/>
+          <w:szCs w:val="22"/>
+          <w:lang w:eastAsia="en-US"/>
+        </w:rPr>
+        <w:t>}</w:t>
+      </w:r>
+      <w:proofErr w:type="gramEnd"/>
+    </w:p>
+    <w:p>
+      <w:pPr>
+        <w:rPr>
+          <w:rFonts w:ascii="Consolas" w:eastAsiaTheme="minorHAnsi" w:hAnsi="Consolas" w:cs="Consolas"/>
+          <w:color w:val="000000"/>
+          <w:sz w:val="22"/>
+          <w:szCs w:val="22"/>
+          <w:lang w:eastAsia="en-US"/>
+        </w:rPr>
+      </w:pPr>
+    </w:p>
+    <w:p>
+      <w:pPr>
+        <w:rPr>
+          <w:rFonts w:ascii="Consolas" w:eastAsiaTheme="minorHAnsi" w:hAnsi="Consolas" w:cs="Consolas"/>
+          <w:color w:val="000000"/>
+          <w:sz w:val="22"/>
+          <w:szCs w:val="22"/>
+          <w:lang w:eastAsia="en-US"/>
+        </w:rPr>
+      </w:pPr>
+      <w:r>
+        <w:rPr>
+          <w:rFonts w:ascii="Consolas" w:eastAsiaTheme="minorHAnsi" w:hAnsi="Consolas" w:cs="Consolas"/>
+          <w:color w:val="2B91AF"/>
+          <w:sz w:val="22"/>
+          <w:szCs w:val="22"/>
+          <w:lang w:val="en-US" w:eastAsia="en-US"/>
+        </w:rPr>
+        <w:t>T</w:t>
+      </w:r>
+      <w:r>
+        <w:rPr>
+          <w:rFonts w:ascii="Consolas" w:eastAsiaTheme="minorHAnsi" w:hAnsi="Consolas" w:cs="Consolas"/>
+          <w:color w:val="000000"/>
+          <w:sz w:val="22"/>
+          <w:szCs w:val="22"/>
+          <w:lang w:eastAsia="en-US"/>
+        </w:rPr>
+        <w:t xml:space="preserve"> </w:t>
+      </w:r>
+      <w:proofErr w:type="gramStart"/>
+      <w:r>
+        <w:rPr>
+          <w:rFonts w:ascii="Consolas" w:eastAsiaTheme="minorHAnsi" w:hAnsi="Consolas" w:cs="Consolas"/>
+          <w:color w:val="000000"/>
+          <w:sz w:val="22"/>
+          <w:szCs w:val="22"/>
+          <w:lang w:val="en-US" w:eastAsia="en-US"/>
+        </w:rPr>
+        <w:t>pop</w:t>
+      </w:r>
+      <w:r>
+        <w:rPr>
+          <w:rFonts w:ascii="Consolas" w:eastAsiaTheme="minorHAnsi" w:hAnsi="Consolas" w:cs="Consolas"/>
+          <w:color w:val="000000"/>
+          <w:sz w:val="22"/>
+          <w:szCs w:val="22"/>
+          <w:lang w:eastAsia="en-US"/>
+        </w:rPr>
+        <w:t>(</w:t>
+      </w:r>
+      <w:proofErr w:type="gramEnd"/>
+      <w:r>
+        <w:rPr>
+          <w:rFonts w:ascii="Consolas" w:eastAsiaTheme="minorHAnsi" w:hAnsi="Consolas" w:cs="Consolas"/>
+          <w:color w:val="000000"/>
+          <w:sz w:val="22"/>
+          <w:szCs w:val="22"/>
+          <w:lang w:eastAsia="en-US"/>
+        </w:rPr>
+        <w:t>)</w:t>
+      </w:r>
+      <w:r>
+        <w:rPr>
+          <w:rFonts w:ascii="Consolas" w:eastAsiaTheme="minorHAnsi" w:hAnsi="Consolas" w:cs="Consolas"/>
+          <w:color w:val="000000"/>
+          <w:sz w:val="22"/>
+          <w:szCs w:val="22"/>
+          <w:lang w:eastAsia="en-US"/>
+        </w:rPr>
+        <w:t xml:space="preserve"> </w:t>
+      </w:r>
+      <w:r>
+        <w:rPr>
+          <w:rFonts w:ascii="Consolas" w:eastAsiaTheme="minorHAnsi" w:hAnsi="Consolas" w:cs="Consolas"/>
+          <w:color w:val="000000"/>
+          <w:sz w:val="22"/>
+          <w:szCs w:val="22"/>
+          <w:lang w:eastAsia="en-US"/>
+        </w:rPr>
+        <w:t>{</w:t>
+      </w:r>
+      <w:r>
+        <w:rPr>
+          <w:rFonts w:ascii="Consolas" w:eastAsiaTheme="minorHAnsi" w:hAnsi="Consolas" w:cs="Consolas"/>
+          <w:color w:val="000000"/>
+          <w:sz w:val="22"/>
+          <w:szCs w:val="22"/>
+          <w:lang w:eastAsia="en-US"/>
+        </w:rPr>
+        <w:t>если стек пустой, то выбросить исключение. Уменьшить текущий размер на 1.</w:t>
+      </w:r>
+      <w:proofErr w:type="gramStart"/>
+      <w:r>
+        <w:rPr>
+          <w:rFonts w:ascii="Consolas" w:eastAsiaTheme="minorHAnsi" w:hAnsi="Consolas" w:cs="Consolas"/>
+          <w:color w:val="000000"/>
+          <w:sz w:val="22"/>
+          <w:szCs w:val="22"/>
+          <w:lang w:eastAsia="en-US"/>
+        </w:rPr>
+        <w:t xml:space="preserve"> Вернуть элемент с номером (текущий размер)</w:t>
+      </w:r>
+      <w:r>
+        <w:rPr>
+          <w:rFonts w:ascii="Consolas" w:eastAsiaTheme="minorHAnsi" w:hAnsi="Consolas" w:cs="Consolas"/>
+          <w:color w:val="000000"/>
+          <w:sz w:val="22"/>
+          <w:szCs w:val="22"/>
+          <w:lang w:eastAsia="en-US"/>
+        </w:rPr>
+        <w:t>}</w:t>
+      </w:r>
+      <w:proofErr w:type="gramEnd"/>
+    </w:p>
+    <w:p>
+      <w:pPr>
+        <w:rPr>
+          <w:rFonts w:ascii="Consolas" w:eastAsiaTheme="minorHAnsi" w:hAnsi="Consolas" w:cs="Consolas"/>
+          <w:color w:val="000000"/>
+          <w:sz w:val="22"/>
+          <w:szCs w:val="22"/>
+          <w:lang w:eastAsia="en-US"/>
+        </w:rPr>
+      </w:pPr>
+    </w:p>
+    <w:p>
+      <w:pPr>
+        <w:rPr>
+          <w:rFonts w:ascii="Consolas" w:eastAsiaTheme="minorHAnsi" w:hAnsi="Consolas" w:cs="Consolas"/>
+          <w:color w:val="000000"/>
+          <w:sz w:val="22"/>
+          <w:szCs w:val="22"/>
+          <w:lang w:eastAsia="en-US"/>
+        </w:rPr>
+      </w:pPr>
+      <w:proofErr w:type="gramStart"/>
+      <w:r>
+        <w:rPr>
+          <w:rFonts w:ascii="Consolas" w:eastAsiaTheme="minorHAnsi" w:hAnsi="Consolas" w:cs="Consolas"/>
+          <w:color w:val="0000FF"/>
+          <w:sz w:val="22"/>
+          <w:szCs w:val="22"/>
+          <w:lang w:val="en-US" w:eastAsia="en-US"/>
+        </w:rPr>
+        <w:t>void</w:t>
+      </w:r>
+      <w:proofErr w:type="gramEnd"/>
+      <w:r>
+        <w:rPr>
+          <w:rFonts w:ascii="Consolas" w:eastAsiaTheme="minorHAnsi" w:hAnsi="Consolas" w:cs="Consolas"/>
+          <w:color w:val="000000"/>
+          <w:sz w:val="22"/>
+          <w:szCs w:val="22"/>
+          <w:lang w:eastAsia="en-US"/>
+        </w:rPr>
+        <w:t xml:space="preserve"> </w:t>
+      </w:r>
+      <w:r>
+        <w:rPr>
+          <w:rFonts w:ascii="Consolas" w:eastAsiaTheme="minorHAnsi" w:hAnsi="Consolas" w:cs="Consolas"/>
+          <w:color w:val="000000"/>
+          <w:sz w:val="22"/>
+          <w:szCs w:val="22"/>
+          <w:lang w:val="en-US" w:eastAsia="en-US"/>
+        </w:rPr>
+        <w:t>push</w:t>
+      </w:r>
+      <w:r>
+        <w:rPr>
+          <w:rFonts w:ascii="Consolas" w:eastAsiaTheme="minorHAnsi" w:hAnsi="Consolas" w:cs="Consolas"/>
+          <w:color w:val="000000"/>
+          <w:sz w:val="22"/>
+          <w:szCs w:val="22"/>
+          <w:lang w:eastAsia="en-US"/>
+        </w:rPr>
+        <w:t>(</w:t>
+      </w:r>
+      <w:proofErr w:type="spellStart"/>
+      <w:r>
+        <w:rPr>
+          <w:rFonts w:ascii="Consolas" w:eastAsiaTheme="minorHAnsi" w:hAnsi="Consolas" w:cs="Consolas"/>
+          <w:color w:val="0000FF"/>
+          <w:sz w:val="22"/>
+          <w:szCs w:val="22"/>
+          <w:lang w:val="en-US" w:eastAsia="en-US"/>
+        </w:rPr>
+        <w:t>const</w:t>
+      </w:r>
+      <w:proofErr w:type="spellEnd"/>
+      <w:r>
+        <w:rPr>
+          <w:rFonts w:ascii="Consolas" w:eastAsiaTheme="minorHAnsi" w:hAnsi="Consolas" w:cs="Consolas"/>
+          <w:color w:val="000000"/>
+          <w:sz w:val="22"/>
+          <w:szCs w:val="22"/>
+          <w:lang w:eastAsia="en-US"/>
+        </w:rPr>
+        <w:t xml:space="preserve"> </w:t>
+      </w:r>
+      <w:r>
+        <w:rPr>
+          <w:rFonts w:ascii="Consolas" w:eastAsiaTheme="minorHAnsi" w:hAnsi="Consolas" w:cs="Consolas"/>
+          <w:color w:val="2B91AF"/>
+          <w:sz w:val="22"/>
+          <w:szCs w:val="22"/>
+          <w:lang w:val="en-US" w:eastAsia="en-US"/>
+        </w:rPr>
+        <w:t>T</w:t>
+      </w:r>
+      <w:r>
+        <w:rPr>
+          <w:rFonts w:ascii="Consolas" w:eastAsiaTheme="minorHAnsi" w:hAnsi="Consolas" w:cs="Consolas"/>
+          <w:color w:val="000000"/>
+          <w:sz w:val="22"/>
+          <w:szCs w:val="22"/>
+          <w:lang w:eastAsia="en-US"/>
+        </w:rPr>
+        <w:t xml:space="preserve">&amp; </w:t>
+      </w:r>
+      <w:r>
+        <w:rPr>
+          <w:rFonts w:ascii="Consolas" w:eastAsiaTheme="minorHAnsi" w:hAnsi="Consolas" w:cs="Consolas"/>
+          <w:color w:val="808080"/>
+          <w:sz w:val="22"/>
+          <w:szCs w:val="22"/>
+          <w:lang w:val="en-US" w:eastAsia="en-US"/>
+        </w:rPr>
+        <w:t>el</w:t>
+      </w:r>
+      <w:r>
+        <w:rPr>
+          <w:rFonts w:ascii="Consolas" w:eastAsiaTheme="minorHAnsi" w:hAnsi="Consolas" w:cs="Consolas"/>
+          <w:color w:val="000000"/>
+          <w:sz w:val="22"/>
+          <w:szCs w:val="22"/>
+          <w:lang w:eastAsia="en-US"/>
+        </w:rPr>
+        <w:t>) {</w:t>
+      </w:r>
+      <w:r>
+        <w:rPr>
+          <w:rFonts w:ascii="Consolas" w:eastAsiaTheme="minorHAnsi" w:hAnsi="Consolas" w:cs="Consolas"/>
+          <w:color w:val="000000"/>
+          <w:sz w:val="22"/>
+          <w:szCs w:val="22"/>
+          <w:lang w:eastAsia="en-US"/>
+        </w:rPr>
+        <w:t xml:space="preserve"> </w:t>
+      </w:r>
+      <w:r>
+        <w:rPr>
+          <w:rFonts w:ascii="Consolas" w:eastAsiaTheme="minorHAnsi" w:hAnsi="Consolas" w:cs="Consolas"/>
+          <w:color w:val="000000"/>
+          <w:sz w:val="22"/>
+          <w:szCs w:val="22"/>
+          <w:lang w:eastAsia="en-US"/>
+        </w:rPr>
+        <w:t xml:space="preserve">если стек </w:t>
+      </w:r>
+      <w:r>
+        <w:rPr>
+          <w:rFonts w:ascii="Consolas" w:eastAsiaTheme="minorHAnsi" w:hAnsi="Consolas" w:cs="Consolas"/>
+          <w:color w:val="000000"/>
+          <w:sz w:val="22"/>
+          <w:szCs w:val="22"/>
+          <w:lang w:eastAsia="en-US"/>
+        </w:rPr>
+        <w:t>полный</w:t>
+      </w:r>
+      <w:r>
+        <w:rPr>
+          <w:rFonts w:ascii="Consolas" w:eastAsiaTheme="minorHAnsi" w:hAnsi="Consolas" w:cs="Consolas"/>
+          <w:color w:val="000000"/>
+          <w:sz w:val="22"/>
+          <w:szCs w:val="22"/>
+          <w:lang w:eastAsia="en-US"/>
+        </w:rPr>
+        <w:t xml:space="preserve">, то выбросить исключение. </w:t>
+      </w:r>
+      <w:r>
+        <w:rPr>
+          <w:rFonts w:ascii="Consolas" w:eastAsiaTheme="minorHAnsi" w:hAnsi="Consolas" w:cs="Consolas"/>
+          <w:color w:val="000000"/>
+          <w:sz w:val="22"/>
+          <w:szCs w:val="22"/>
+          <w:lang w:eastAsia="en-US"/>
+        </w:rPr>
+        <w:t xml:space="preserve">Записать в элемент с номером (текущий размер) значение </w:t>
+      </w:r>
+      <w:r>
+        <w:rPr>
+          <w:rFonts w:ascii="Consolas" w:eastAsiaTheme="minorHAnsi" w:hAnsi="Consolas" w:cs="Consolas"/>
+          <w:color w:val="808080"/>
+          <w:sz w:val="22"/>
+          <w:szCs w:val="22"/>
+          <w:lang w:val="en-US" w:eastAsia="en-US"/>
+        </w:rPr>
+        <w:t>el</w:t>
+      </w:r>
+      <w:r>
+        <w:rPr>
+          <w:rFonts w:ascii="Consolas" w:eastAsiaTheme="minorHAnsi" w:hAnsi="Consolas" w:cs="Consolas"/>
+          <w:color w:val="000000"/>
+          <w:sz w:val="22"/>
+          <w:szCs w:val="22"/>
+          <w:lang w:eastAsia="en-US"/>
+        </w:rPr>
+        <w:t>.</w:t>
+      </w:r>
+      <w:proofErr w:type="gramStart"/>
+      <w:r>
+        <w:rPr>
+          <w:rFonts w:ascii="Consolas" w:eastAsiaTheme="minorHAnsi" w:hAnsi="Consolas" w:cs="Consolas"/>
+          <w:color w:val="000000"/>
+          <w:sz w:val="22"/>
+          <w:szCs w:val="22"/>
+          <w:lang w:eastAsia="en-US"/>
+        </w:rPr>
+        <w:t xml:space="preserve"> Увеличить размер на 1</w:t>
+      </w:r>
+      <w:r>
+        <w:rPr>
+          <w:rFonts w:ascii="Consolas" w:eastAsiaTheme="minorHAnsi" w:hAnsi="Consolas" w:cs="Consolas"/>
+          <w:color w:val="000000"/>
+          <w:sz w:val="22"/>
+          <w:szCs w:val="22"/>
+          <w:lang w:eastAsia="en-US"/>
+        </w:rPr>
+        <w:t>}</w:t>
+      </w:r>
+      <w:proofErr w:type="gramEnd"/>
+    </w:p>
+    <w:p>
+      <w:pPr>
+        <w:rPr>
+          <w:rFonts w:ascii="Consolas" w:eastAsiaTheme="minorHAnsi" w:hAnsi="Consolas" w:cs="Consolas"/>
+          <w:color w:val="000000"/>
+          <w:sz w:val="22"/>
+          <w:szCs w:val="22"/>
+          <w:lang w:eastAsia="en-US"/>
+        </w:rPr>
+      </w:pPr>
+    </w:p>
+    <w:p>
+      <w:pPr>
+        <w:rPr>
+          <w:rFonts w:ascii="Consolas" w:eastAsiaTheme="minorHAnsi" w:hAnsi="Consolas" w:cs="Consolas"/>
+          <w:color w:val="000000"/>
+          <w:sz w:val="22"/>
+          <w:szCs w:val="22"/>
+          <w:lang w:eastAsia="en-US"/>
+        </w:rPr>
+      </w:pPr>
+      <w:proofErr w:type="spellStart"/>
+      <w:proofErr w:type="gramStart"/>
+      <w:r>
+        <w:rPr>
+          <w:rFonts w:ascii="Consolas" w:eastAsiaTheme="minorHAnsi" w:hAnsi="Consolas" w:cs="Consolas"/>
+          <w:color w:val="0000FF"/>
+          <w:sz w:val="22"/>
+          <w:szCs w:val="22"/>
+          <w:lang w:val="en-US" w:eastAsia="en-US"/>
+        </w:rPr>
+        <w:t>int</w:t>
+      </w:r>
+      <w:proofErr w:type="spellEnd"/>
+      <w:proofErr w:type="gramEnd"/>
+      <w:r>
+        <w:rPr>
+          <w:rFonts w:ascii="Consolas" w:eastAsiaTheme="minorHAnsi" w:hAnsi="Consolas" w:cs="Consolas"/>
+          <w:color w:val="000000"/>
+          <w:sz w:val="22"/>
+          <w:szCs w:val="22"/>
+          <w:lang w:eastAsia="en-US"/>
+        </w:rPr>
+        <w:t xml:space="preserve"> </w:t>
+      </w:r>
+      <w:proofErr w:type="spellStart"/>
+      <w:r>
+        <w:rPr>
+          <w:rFonts w:ascii="Consolas" w:eastAsiaTheme="minorHAnsi" w:hAnsi="Consolas" w:cs="Consolas"/>
+          <w:color w:val="000000"/>
+          <w:sz w:val="22"/>
+          <w:szCs w:val="22"/>
+          <w:lang w:val="en-US" w:eastAsia="en-US"/>
+        </w:rPr>
+        <w:t>getsize</w:t>
+      </w:r>
+      <w:proofErr w:type="spellEnd"/>
+      <w:r>
+        <w:rPr>
+          <w:rFonts w:ascii="Consolas" w:eastAsiaTheme="minorHAnsi" w:hAnsi="Consolas" w:cs="Consolas"/>
+          <w:color w:val="000000"/>
+          <w:sz w:val="22"/>
+          <w:szCs w:val="22"/>
+          <w:lang w:eastAsia="en-US"/>
+        </w:rPr>
+        <w:t>()</w:t>
+      </w:r>
+      <w:r>
+        <w:rPr>
+          <w:rFonts w:ascii="Consolas" w:eastAsiaTheme="minorHAnsi" w:hAnsi="Consolas" w:cs="Consolas"/>
+          <w:color w:val="000000"/>
+          <w:sz w:val="22"/>
+          <w:szCs w:val="22"/>
+          <w:lang w:eastAsia="en-US"/>
+        </w:rPr>
+        <w:t xml:space="preserve"> </w:t>
+      </w:r>
+      <w:r>
+        <w:rPr>
+          <w:rFonts w:ascii="Consolas" w:eastAsiaTheme="minorHAnsi" w:hAnsi="Consolas" w:cs="Consolas"/>
+          <w:color w:val="000000"/>
+          <w:sz w:val="22"/>
+          <w:szCs w:val="22"/>
+          <w:lang w:eastAsia="en-US"/>
+        </w:rPr>
+        <w:t>{</w:t>
+      </w:r>
+      <w:r>
+        <w:rPr>
+          <w:rFonts w:ascii="Consolas" w:eastAsiaTheme="minorHAnsi" w:hAnsi="Consolas" w:cs="Consolas"/>
+          <w:color w:val="000000"/>
+          <w:sz w:val="22"/>
+          <w:szCs w:val="22"/>
+          <w:lang w:eastAsia="en-US"/>
+        </w:rPr>
+        <w:t>вернуть текущий размер</w:t>
+      </w:r>
+      <w:r>
+        <w:rPr>
+          <w:rFonts w:ascii="Consolas" w:eastAsiaTheme="minorHAnsi" w:hAnsi="Consolas" w:cs="Consolas"/>
+          <w:color w:val="000000"/>
+          <w:sz w:val="22"/>
+          <w:szCs w:val="22"/>
+          <w:lang w:eastAsia="en-US"/>
+        </w:rPr>
+        <w:t>}</w:t>
+      </w:r>
+    </w:p>
+    <w:p>
+      <w:pPr>
+        <w:rPr>
+          <w:rFonts w:ascii="Consolas" w:eastAsiaTheme="minorHAnsi" w:hAnsi="Consolas" w:cs="Consolas"/>
+          <w:color w:val="000000"/>
+          <w:sz w:val="22"/>
+          <w:szCs w:val="22"/>
+          <w:lang w:eastAsia="en-US"/>
+        </w:rPr>
+      </w:pPr>
+    </w:p>
+    <w:p>
+      <w:pPr>
+        <w:rPr>
+          <w:rFonts w:ascii="Consolas" w:eastAsiaTheme="minorHAnsi" w:hAnsi="Consolas" w:cs="Consolas"/>
+          <w:color w:val="000000"/>
+          <w:sz w:val="22"/>
+          <w:szCs w:val="22"/>
+          <w:lang w:eastAsia="en-US"/>
+        </w:rPr>
+      </w:pPr>
+      <w:proofErr w:type="spellStart"/>
+      <w:proofErr w:type="gramStart"/>
+      <w:r>
+        <w:rPr>
+          <w:rFonts w:ascii="Consolas" w:eastAsiaTheme="minorHAnsi" w:hAnsi="Consolas" w:cs="Consolas"/>
+          <w:color w:val="0000FF"/>
+          <w:sz w:val="22"/>
+          <w:szCs w:val="22"/>
+          <w:lang w:val="en-US" w:eastAsia="en-US"/>
+        </w:rPr>
+        <w:t>int</w:t>
+      </w:r>
+      <w:proofErr w:type="spellEnd"/>
+      <w:proofErr w:type="gramEnd"/>
+      <w:r>
+        <w:rPr>
+          <w:rFonts w:ascii="Consolas" w:eastAsiaTheme="minorHAnsi" w:hAnsi="Consolas" w:cs="Consolas"/>
+          <w:color w:val="000000"/>
+          <w:sz w:val="22"/>
+          <w:szCs w:val="22"/>
+          <w:lang w:eastAsia="en-US"/>
+        </w:rPr>
+        <w:t xml:space="preserve"> </w:t>
+      </w:r>
+      <w:proofErr w:type="spellStart"/>
+      <w:r>
+        <w:rPr>
+          <w:rFonts w:ascii="Consolas" w:eastAsiaTheme="minorHAnsi" w:hAnsi="Consolas" w:cs="Consolas"/>
+          <w:color w:val="000000"/>
+          <w:sz w:val="22"/>
+          <w:szCs w:val="22"/>
+          <w:lang w:val="en-US" w:eastAsia="en-US"/>
+        </w:rPr>
+        <w:t>getmaxsize</w:t>
+      </w:r>
+      <w:proofErr w:type="spellEnd"/>
+      <w:r>
+        <w:rPr>
+          <w:rFonts w:ascii="Consolas" w:eastAsiaTheme="minorHAnsi" w:hAnsi="Consolas" w:cs="Consolas"/>
+          <w:color w:val="000000"/>
+          <w:sz w:val="22"/>
+          <w:szCs w:val="22"/>
+          <w:lang w:eastAsia="en-US"/>
+        </w:rPr>
+        <w:t>()</w:t>
+      </w:r>
+      <w:r>
+        <w:rPr>
+          <w:rFonts w:ascii="Consolas" w:eastAsiaTheme="minorHAnsi" w:hAnsi="Consolas" w:cs="Consolas"/>
+          <w:color w:val="000000"/>
+          <w:sz w:val="22"/>
+          <w:szCs w:val="22"/>
+          <w:lang w:eastAsia="en-US"/>
+        </w:rPr>
+        <w:t xml:space="preserve"> </w:t>
+      </w:r>
+      <w:r>
+        <w:rPr>
+          <w:rFonts w:ascii="Consolas" w:eastAsiaTheme="minorHAnsi" w:hAnsi="Consolas" w:cs="Consolas"/>
+          <w:color w:val="000000"/>
+          <w:sz w:val="22"/>
+          <w:szCs w:val="22"/>
+          <w:lang w:eastAsia="en-US"/>
+        </w:rPr>
+        <w:t>{</w:t>
+      </w:r>
+      <w:r>
+        <w:rPr>
+          <w:rFonts w:ascii="Consolas" w:eastAsiaTheme="minorHAnsi" w:hAnsi="Consolas" w:cs="Consolas"/>
+          <w:color w:val="000000"/>
+          <w:sz w:val="22"/>
+          <w:szCs w:val="22"/>
+          <w:lang w:eastAsia="en-US"/>
+        </w:rPr>
+        <w:t>вернуть максимальный размер</w:t>
+      </w:r>
+      <w:r>
+        <w:rPr>
+          <w:rFonts w:ascii="Consolas" w:eastAsiaTheme="minorHAnsi" w:hAnsi="Consolas" w:cs="Consolas"/>
+          <w:color w:val="000000"/>
+          <w:sz w:val="22"/>
+          <w:szCs w:val="22"/>
+          <w:lang w:eastAsia="en-US"/>
+        </w:rPr>
+        <w:t>}</w:t>
+      </w:r>
+    </w:p>
+    <w:p>
+      <w:pPr>
+        <w:rPr>
+          <w:rFonts w:ascii="Consolas" w:eastAsiaTheme="minorHAnsi" w:hAnsi="Consolas" w:cs="Consolas"/>
+          <w:color w:val="000000"/>
+          <w:sz w:val="22"/>
+          <w:szCs w:val="22"/>
+          <w:lang w:eastAsia="en-US"/>
+        </w:rPr>
+      </w:pPr>
+    </w:p>
+    <w:p>
+      <w:pPr>
+        <w:rPr>
+          <w:rFonts w:ascii="Consolas" w:eastAsiaTheme="minorHAnsi" w:hAnsi="Consolas" w:cs="Consolas"/>
+          <w:color w:val="000000"/>
+          <w:sz w:val="22"/>
+          <w:szCs w:val="22"/>
+          <w:lang w:eastAsia="en-US"/>
+        </w:rPr>
+      </w:pPr>
+      <w:proofErr w:type="spellStart"/>
+      <w:proofErr w:type="gramStart"/>
+      <w:r>
+        <w:rPr>
+          <w:rFonts w:ascii="Consolas" w:eastAsiaTheme="minorHAnsi" w:hAnsi="Consolas" w:cs="Consolas"/>
+          <w:color w:val="0000FF"/>
+          <w:sz w:val="22"/>
+          <w:szCs w:val="22"/>
+          <w:lang w:val="en-US" w:eastAsia="en-US"/>
+        </w:rPr>
+        <w:t>int</w:t>
+      </w:r>
+      <w:proofErr w:type="spellEnd"/>
+      <w:proofErr w:type="gramEnd"/>
+      <w:r>
+        <w:rPr>
+          <w:rFonts w:ascii="Consolas" w:eastAsiaTheme="minorHAnsi" w:hAnsi="Consolas" w:cs="Consolas"/>
+          <w:color w:val="000000"/>
+          <w:sz w:val="22"/>
+          <w:szCs w:val="22"/>
+          <w:lang w:eastAsia="en-US"/>
+        </w:rPr>
+        <w:t xml:space="preserve"> </w:t>
+      </w:r>
+      <w:r>
+        <w:rPr>
+          <w:rFonts w:ascii="Consolas" w:eastAsiaTheme="minorHAnsi" w:hAnsi="Consolas" w:cs="Consolas"/>
+          <w:color w:val="008080"/>
+          <w:sz w:val="22"/>
+          <w:szCs w:val="22"/>
+          <w:lang w:val="en-US" w:eastAsia="en-US"/>
+        </w:rPr>
+        <w:t>operator</w:t>
+      </w:r>
+      <w:r>
+        <w:rPr>
+          <w:rFonts w:ascii="Consolas" w:eastAsiaTheme="minorHAnsi" w:hAnsi="Consolas" w:cs="Consolas"/>
+          <w:color w:val="008080"/>
+          <w:sz w:val="22"/>
+          <w:szCs w:val="22"/>
+          <w:lang w:eastAsia="en-US"/>
+        </w:rPr>
+        <w:t>==</w:t>
+      </w:r>
+      <w:r>
+        <w:rPr>
+          <w:rFonts w:ascii="Consolas" w:eastAsiaTheme="minorHAnsi" w:hAnsi="Consolas" w:cs="Consolas"/>
+          <w:color w:val="000000"/>
+          <w:sz w:val="22"/>
+          <w:szCs w:val="22"/>
+          <w:lang w:eastAsia="en-US"/>
+        </w:rPr>
+        <w:t>(</w:t>
+      </w:r>
+      <w:proofErr w:type="spellStart"/>
+      <w:r>
+        <w:rPr>
+          <w:rFonts w:ascii="Consolas" w:eastAsiaTheme="minorHAnsi" w:hAnsi="Consolas" w:cs="Consolas"/>
+          <w:color w:val="0000FF"/>
+          <w:sz w:val="22"/>
+          <w:szCs w:val="22"/>
+          <w:lang w:val="en-US" w:eastAsia="en-US"/>
+        </w:rPr>
+        <w:t>const</w:t>
+      </w:r>
+      <w:proofErr w:type="spellEnd"/>
+      <w:r>
+        <w:rPr>
+          <w:rFonts w:ascii="Consolas" w:eastAsiaTheme="minorHAnsi" w:hAnsi="Consolas" w:cs="Consolas"/>
+          <w:color w:val="000000"/>
+          <w:sz w:val="22"/>
+          <w:szCs w:val="22"/>
+          <w:lang w:eastAsia="en-US"/>
+        </w:rPr>
+        <w:t xml:space="preserve"> </w:t>
+      </w:r>
+      <w:proofErr w:type="spellStart"/>
+      <w:r>
+        <w:rPr>
+          <w:rFonts w:ascii="Consolas" w:eastAsiaTheme="minorHAnsi" w:hAnsi="Consolas" w:cs="Consolas"/>
+          <w:color w:val="2B91AF"/>
+          <w:sz w:val="22"/>
+          <w:szCs w:val="22"/>
+          <w:lang w:val="en-US" w:eastAsia="en-US"/>
+        </w:rPr>
+        <w:t>TStack</w:t>
+      </w:r>
+      <w:proofErr w:type="spellEnd"/>
+      <w:r>
+        <w:rPr>
+          <w:rFonts w:ascii="Consolas" w:eastAsiaTheme="minorHAnsi" w:hAnsi="Consolas" w:cs="Consolas"/>
+          <w:color w:val="000000"/>
+          <w:sz w:val="22"/>
+          <w:szCs w:val="22"/>
+          <w:lang w:eastAsia="en-US"/>
+        </w:rPr>
+        <w:t xml:space="preserve">&amp; </w:t>
+      </w:r>
+      <w:proofErr w:type="spellStart"/>
+      <w:r>
+        <w:rPr>
+          <w:rFonts w:ascii="Consolas" w:eastAsiaTheme="minorHAnsi" w:hAnsi="Consolas" w:cs="Consolas"/>
+          <w:color w:val="808080"/>
+          <w:sz w:val="22"/>
+          <w:szCs w:val="22"/>
+          <w:lang w:val="en-US" w:eastAsia="en-US"/>
+        </w:rPr>
+        <w:t>st</w:t>
+      </w:r>
+      <w:proofErr w:type="spellEnd"/>
+      <w:r>
+        <w:rPr>
+          <w:rFonts w:ascii="Consolas" w:eastAsiaTheme="minorHAnsi" w:hAnsi="Consolas" w:cs="Consolas"/>
+          <w:color w:val="000000"/>
+          <w:sz w:val="22"/>
+          <w:szCs w:val="22"/>
+          <w:lang w:eastAsia="en-US"/>
+        </w:rPr>
+        <w:t xml:space="preserve">) </w:t>
+      </w:r>
+      <w:proofErr w:type="spellStart"/>
+      <w:r>
+        <w:rPr>
+          <w:rFonts w:ascii="Consolas" w:eastAsiaTheme="minorHAnsi" w:hAnsi="Consolas" w:cs="Consolas"/>
+          <w:color w:val="0000FF"/>
+          <w:sz w:val="22"/>
+          <w:szCs w:val="22"/>
+          <w:lang w:val="en-US" w:eastAsia="en-US"/>
+        </w:rPr>
+        <w:t>const</w:t>
+      </w:r>
+      <w:proofErr w:type="spellEnd"/>
+      <w:r>
+        <w:rPr>
+          <w:rFonts w:ascii="Consolas" w:eastAsiaTheme="minorHAnsi" w:hAnsi="Consolas" w:cs="Consolas"/>
+          <w:color w:val="0000FF"/>
+          <w:sz w:val="22"/>
+          <w:szCs w:val="22"/>
+          <w:lang w:eastAsia="en-US"/>
+        </w:rPr>
+        <w:t xml:space="preserve"> </w:t>
+      </w:r>
+      <w:r>
+        <w:rPr>
+          <w:rFonts w:ascii="Consolas" w:eastAsiaTheme="minorHAnsi" w:hAnsi="Consolas" w:cs="Consolas"/>
+          <w:color w:val="000000"/>
+          <w:sz w:val="22"/>
+          <w:szCs w:val="22"/>
+          <w:lang w:eastAsia="en-US"/>
+        </w:rPr>
+        <w:t xml:space="preserve"> {</w:t>
+      </w:r>
+      <w:r>
+        <w:rPr>
+          <w:rFonts w:ascii="Consolas" w:eastAsiaTheme="minorHAnsi" w:hAnsi="Consolas" w:cs="Consolas"/>
+          <w:color w:val="000000"/>
+          <w:sz w:val="22"/>
+          <w:szCs w:val="22"/>
+          <w:lang w:eastAsia="en-US"/>
+        </w:rPr>
+        <w:t>Если максимальные размеры не совпадают, вернуть 0. Если текущие размеры не совпадают, вернуть 0.</w:t>
+      </w:r>
+      <w:proofErr w:type="gramStart"/>
+      <w:r>
+        <w:rPr>
+          <w:rFonts w:ascii="Consolas" w:eastAsiaTheme="minorHAnsi" w:hAnsi="Consolas" w:cs="Consolas"/>
+          <w:color w:val="000000"/>
+          <w:sz w:val="22"/>
+          <w:szCs w:val="22"/>
+          <w:lang w:eastAsia="en-US"/>
+        </w:rPr>
+        <w:t xml:space="preserve"> </w:t>
+      </w:r>
+      <w:proofErr w:type="gramEnd"/>
+      <w:r>
+        <w:rPr>
+          <w:rFonts w:ascii="Consolas" w:eastAsiaTheme="minorHAnsi" w:hAnsi="Consolas" w:cs="Consolas"/>
+          <w:color w:val="000000"/>
+          <w:sz w:val="22"/>
+          <w:szCs w:val="22"/>
+          <w:lang w:eastAsia="en-US"/>
+        </w:rPr>
+        <w:t>Если хотя бы один элемент не совпадает, вернуть 0.</w:t>
+      </w:r>
+      <w:proofErr w:type="gramStart"/>
+      <w:r>
+        <w:rPr>
+          <w:rFonts w:ascii="Consolas" w:eastAsiaTheme="minorHAnsi" w:hAnsi="Consolas" w:cs="Consolas"/>
+          <w:color w:val="000000"/>
+          <w:sz w:val="22"/>
+          <w:szCs w:val="22"/>
+          <w:lang w:eastAsia="en-US"/>
+        </w:rPr>
+        <w:t xml:space="preserve"> Вернуть 1</w:t>
+      </w:r>
+      <w:r>
+        <w:rPr>
+          <w:rFonts w:ascii="Consolas" w:eastAsiaTheme="minorHAnsi" w:hAnsi="Consolas" w:cs="Consolas"/>
+          <w:color w:val="000000"/>
+          <w:sz w:val="22"/>
+          <w:szCs w:val="22"/>
+          <w:lang w:eastAsia="en-US"/>
+        </w:rPr>
+        <w:t>}</w:t>
+      </w:r>
+      <w:proofErr w:type="gramEnd"/>
+    </w:p>
+    <w:p>
+      <w:pPr>
+        <w:rPr>
+          <w:rFonts w:ascii="Consolas" w:eastAsiaTheme="minorHAnsi" w:hAnsi="Consolas" w:cs="Consolas"/>
+          <w:sz w:val="22"/>
+          <w:szCs w:val="22"/>
+          <w:lang w:eastAsia="en-US"/>
+        </w:rPr>
+      </w:pPr>
+    </w:p>
+    <w:p>
+      <w:pPr>
+        <w:rPr>
+          <w:rFonts w:ascii="Consolas" w:eastAsiaTheme="minorHAnsi" w:hAnsi="Consolas" w:cs="Consolas"/>
+          <w:color w:val="000000"/>
+          <w:sz w:val="22"/>
+          <w:szCs w:val="22"/>
+          <w:lang w:eastAsia="en-US"/>
+        </w:rPr>
+      </w:pPr>
+      <w:proofErr w:type="spellStart"/>
+      <w:proofErr w:type="gramStart"/>
+      <w:r>
+        <w:rPr>
+          <w:rFonts w:ascii="Consolas" w:eastAsiaTheme="minorHAnsi" w:hAnsi="Consolas" w:cs="Consolas"/>
+          <w:color w:val="0000FF"/>
+          <w:sz w:val="22"/>
+          <w:szCs w:val="22"/>
+          <w:lang w:val="en-US" w:eastAsia="en-US"/>
+        </w:rPr>
+        <w:t>int</w:t>
+      </w:r>
+      <w:proofErr w:type="spellEnd"/>
+      <w:proofErr w:type="gramEnd"/>
+      <w:r>
+        <w:rPr>
+          <w:rFonts w:ascii="Consolas" w:eastAsiaTheme="minorHAnsi" w:hAnsi="Consolas" w:cs="Consolas"/>
+          <w:color w:val="000000"/>
+          <w:sz w:val="22"/>
+          <w:szCs w:val="22"/>
+          <w:lang w:eastAsia="en-US"/>
+        </w:rPr>
+        <w:t xml:space="preserve"> </w:t>
+      </w:r>
+      <w:r>
+        <w:rPr>
+          <w:rFonts w:ascii="Consolas" w:eastAsiaTheme="minorHAnsi" w:hAnsi="Consolas" w:cs="Consolas"/>
+          <w:color w:val="008080"/>
+          <w:sz w:val="22"/>
+          <w:szCs w:val="22"/>
+          <w:lang w:val="en-US" w:eastAsia="en-US"/>
+        </w:rPr>
+        <w:t>operator</w:t>
+      </w:r>
+      <w:r>
+        <w:rPr>
+          <w:rFonts w:ascii="Consolas" w:eastAsiaTheme="minorHAnsi" w:hAnsi="Consolas" w:cs="Consolas"/>
+          <w:color w:val="008080"/>
+          <w:sz w:val="22"/>
+          <w:szCs w:val="22"/>
+          <w:lang w:eastAsia="en-US"/>
+        </w:rPr>
+        <w:t>!=</w:t>
+      </w:r>
+      <w:r>
+        <w:rPr>
+          <w:rFonts w:ascii="Consolas" w:eastAsiaTheme="minorHAnsi" w:hAnsi="Consolas" w:cs="Consolas"/>
+          <w:color w:val="000000"/>
+          <w:sz w:val="22"/>
+          <w:szCs w:val="22"/>
+          <w:lang w:eastAsia="en-US"/>
+        </w:rPr>
+        <w:t>(</w:t>
+      </w:r>
+      <w:proofErr w:type="spellStart"/>
+      <w:r>
+        <w:rPr>
+          <w:rFonts w:ascii="Consolas" w:eastAsiaTheme="minorHAnsi" w:hAnsi="Consolas" w:cs="Consolas"/>
+          <w:color w:val="0000FF"/>
+          <w:sz w:val="22"/>
+          <w:szCs w:val="22"/>
+          <w:lang w:val="en-US" w:eastAsia="en-US"/>
+        </w:rPr>
+        <w:t>const</w:t>
+      </w:r>
+      <w:proofErr w:type="spellEnd"/>
+      <w:r>
+        <w:rPr>
+          <w:rFonts w:ascii="Consolas" w:eastAsiaTheme="minorHAnsi" w:hAnsi="Consolas" w:cs="Consolas"/>
+          <w:color w:val="000000"/>
+          <w:sz w:val="22"/>
+          <w:szCs w:val="22"/>
+          <w:lang w:eastAsia="en-US"/>
+        </w:rPr>
+        <w:t xml:space="preserve"> </w:t>
+      </w:r>
+      <w:proofErr w:type="spellStart"/>
+      <w:r>
+        <w:rPr>
+          <w:rFonts w:ascii="Consolas" w:eastAsiaTheme="minorHAnsi" w:hAnsi="Consolas" w:cs="Consolas"/>
+          <w:color w:val="2B91AF"/>
+          <w:sz w:val="22"/>
+          <w:szCs w:val="22"/>
+          <w:lang w:val="en-US" w:eastAsia="en-US"/>
+        </w:rPr>
+        <w:t>TStack</w:t>
+      </w:r>
+      <w:proofErr w:type="spellEnd"/>
+      <w:r>
+        <w:rPr>
+          <w:rFonts w:ascii="Consolas" w:eastAsiaTheme="minorHAnsi" w:hAnsi="Consolas" w:cs="Consolas"/>
+          <w:color w:val="000000"/>
+          <w:sz w:val="22"/>
+          <w:szCs w:val="22"/>
+          <w:lang w:eastAsia="en-US"/>
+        </w:rPr>
+        <w:t xml:space="preserve">&amp; </w:t>
+      </w:r>
+      <w:proofErr w:type="spellStart"/>
+      <w:r>
+        <w:rPr>
+          <w:rFonts w:ascii="Consolas" w:eastAsiaTheme="minorHAnsi" w:hAnsi="Consolas" w:cs="Consolas"/>
+          <w:color w:val="808080"/>
+          <w:sz w:val="22"/>
+          <w:szCs w:val="22"/>
+          <w:lang w:val="en-US" w:eastAsia="en-US"/>
+        </w:rPr>
+        <w:t>st</w:t>
+      </w:r>
+      <w:proofErr w:type="spellEnd"/>
+      <w:r>
+        <w:rPr>
+          <w:rFonts w:ascii="Consolas" w:eastAsiaTheme="minorHAnsi" w:hAnsi="Consolas" w:cs="Consolas"/>
+          <w:color w:val="000000"/>
+          <w:sz w:val="22"/>
+          <w:szCs w:val="22"/>
+          <w:lang w:eastAsia="en-US"/>
+        </w:rPr>
+        <w:t xml:space="preserve">) </w:t>
+      </w:r>
+      <w:proofErr w:type="spellStart"/>
+      <w:r>
+        <w:rPr>
+          <w:rFonts w:ascii="Consolas" w:eastAsiaTheme="minorHAnsi" w:hAnsi="Consolas" w:cs="Consolas"/>
+          <w:color w:val="0000FF"/>
+          <w:sz w:val="22"/>
+          <w:szCs w:val="22"/>
+          <w:lang w:val="en-US" w:eastAsia="en-US"/>
+        </w:rPr>
+        <w:t>const</w:t>
+      </w:r>
+      <w:proofErr w:type="spellEnd"/>
+      <w:r>
+        <w:rPr>
+          <w:rFonts w:ascii="Consolas" w:eastAsiaTheme="minorHAnsi" w:hAnsi="Consolas" w:cs="Consolas"/>
+          <w:color w:val="0000FF"/>
+          <w:sz w:val="22"/>
+          <w:szCs w:val="22"/>
+          <w:lang w:eastAsia="en-US"/>
+        </w:rPr>
+        <w:t xml:space="preserve"> </w:t>
+      </w:r>
+      <w:r>
+        <w:rPr>
+          <w:rFonts w:ascii="Consolas" w:eastAsiaTheme="minorHAnsi" w:hAnsi="Consolas" w:cs="Consolas"/>
+          <w:color w:val="000000"/>
+          <w:sz w:val="22"/>
+          <w:szCs w:val="22"/>
+          <w:lang w:eastAsia="en-US"/>
+        </w:rPr>
+        <w:t xml:space="preserve"> {</w:t>
+      </w:r>
+      <w:r>
+        <w:rPr>
+          <w:rFonts w:ascii="Consolas" w:eastAsiaTheme="minorHAnsi" w:hAnsi="Consolas" w:cs="Consolas"/>
+          <w:color w:val="000000"/>
+          <w:sz w:val="22"/>
+          <w:szCs w:val="22"/>
+          <w:lang w:eastAsia="en-US"/>
+        </w:rPr>
+        <w:t xml:space="preserve">вернуть отрицание от проверки на равенство </w:t>
+      </w:r>
+      <w:r>
+        <w:rPr>
+          <w:rFonts w:ascii="Consolas" w:eastAsiaTheme="minorHAnsi" w:hAnsi="Consolas" w:cs="Consolas"/>
+          <w:color w:val="000000"/>
+          <w:sz w:val="22"/>
+          <w:szCs w:val="22"/>
+          <w:lang w:eastAsia="en-US"/>
+        </w:rPr>
+        <w:t>*</w:t>
+      </w:r>
+      <w:r>
+        <w:rPr>
+          <w:rFonts w:ascii="Consolas" w:eastAsiaTheme="minorHAnsi" w:hAnsi="Consolas" w:cs="Consolas"/>
+          <w:color w:val="000000"/>
+          <w:sz w:val="22"/>
+          <w:szCs w:val="22"/>
+          <w:lang w:val="en-US" w:eastAsia="en-US"/>
+        </w:rPr>
+        <w:t>this</w:t>
+      </w:r>
+      <w:r>
+        <w:rPr>
+          <w:rFonts w:ascii="Consolas" w:eastAsiaTheme="minorHAnsi" w:hAnsi="Consolas" w:cs="Consolas"/>
+          <w:color w:val="000000"/>
+          <w:sz w:val="22"/>
+          <w:szCs w:val="22"/>
+          <w:lang w:eastAsia="en-US"/>
+        </w:rPr>
+        <w:t xml:space="preserve"> </w:t>
+      </w:r>
+      <w:r>
+        <w:rPr>
+          <w:rFonts w:ascii="Consolas" w:eastAsiaTheme="minorHAnsi" w:hAnsi="Consolas" w:cs="Consolas"/>
+          <w:color w:val="000000"/>
+          <w:sz w:val="22"/>
+          <w:szCs w:val="22"/>
+          <w:lang w:eastAsia="en-US"/>
+        </w:rPr>
+        <w:t xml:space="preserve">и </w:t>
+      </w:r>
+      <w:proofErr w:type="spellStart"/>
+      <w:r>
+        <w:rPr>
+          <w:rFonts w:ascii="Consolas" w:eastAsiaTheme="minorHAnsi" w:hAnsi="Consolas" w:cs="Consolas"/>
+          <w:color w:val="808080"/>
+          <w:sz w:val="22"/>
+          <w:szCs w:val="22"/>
+          <w:lang w:val="en-US" w:eastAsia="en-US"/>
+        </w:rPr>
+        <w:t>st</w:t>
+      </w:r>
+      <w:proofErr w:type="spellEnd"/>
+      <w:r>
+        <w:rPr>
+          <w:rFonts w:ascii="Consolas" w:eastAsiaTheme="minorHAnsi" w:hAnsi="Consolas" w:cs="Consolas"/>
+          <w:color w:val="000000"/>
+          <w:sz w:val="22"/>
+          <w:szCs w:val="22"/>
+          <w:lang w:eastAsia="en-US"/>
+        </w:rPr>
+        <w:t>}</w:t>
+      </w:r>
+    </w:p>
+    <w:p>
+      <w:pPr>
+        <w:rPr>
+          <w:rFonts w:ascii="Consolas" w:eastAsiaTheme="minorHAnsi" w:hAnsi="Consolas" w:cs="Consolas"/>
+          <w:color w:val="000000"/>
+          <w:sz w:val="22"/>
+          <w:szCs w:val="22"/>
+          <w:lang w:eastAsia="en-US"/>
+        </w:rPr>
+      </w:pPr>
+    </w:p>
+    <w:p>
+      <w:pPr>
+        <w:rPr>
+          <w:rFonts w:ascii="Consolas" w:eastAsiaTheme="minorHAnsi" w:hAnsi="Consolas" w:cs="Consolas"/>
+          <w:color w:val="000000"/>
+          <w:sz w:val="22"/>
+          <w:szCs w:val="22"/>
+          <w:lang w:eastAsia="en-US"/>
+        </w:rPr>
+      </w:pPr>
+      <w:r>
+        <w:rPr>
+          <w:rFonts w:ascii="Consolas" w:eastAsiaTheme="minorHAnsi" w:hAnsi="Consolas" w:cs="Consolas"/>
+          <w:color w:val="0000FF"/>
+          <w:sz w:val="22"/>
+          <w:szCs w:val="22"/>
+          <w:lang w:val="en-US" w:eastAsia="en-US"/>
+        </w:rPr>
+        <w:t>void</w:t>
+      </w:r>
+      <w:r>
+        <w:rPr>
+          <w:rFonts w:ascii="Consolas" w:eastAsiaTheme="minorHAnsi" w:hAnsi="Consolas" w:cs="Consolas"/>
+          <w:color w:val="000000"/>
+          <w:sz w:val="22"/>
+          <w:szCs w:val="22"/>
+          <w:lang w:eastAsia="en-US"/>
+        </w:rPr>
+        <w:t xml:space="preserve"> </w:t>
+      </w:r>
+      <w:r>
+        <w:rPr>
+          <w:rFonts w:ascii="Consolas" w:eastAsiaTheme="minorHAnsi" w:hAnsi="Consolas" w:cs="Consolas"/>
+          <w:color w:val="000000"/>
+          <w:sz w:val="22"/>
+          <w:szCs w:val="22"/>
+          <w:lang w:val="en-US" w:eastAsia="en-US"/>
+        </w:rPr>
+        <w:t>clear</w:t>
+      </w:r>
+      <w:r>
+        <w:rPr>
+          <w:rFonts w:ascii="Consolas" w:eastAsiaTheme="minorHAnsi" w:hAnsi="Consolas" w:cs="Consolas"/>
+          <w:color w:val="000000"/>
+          <w:sz w:val="22"/>
+          <w:szCs w:val="22"/>
+          <w:lang w:eastAsia="en-US"/>
+        </w:rPr>
+        <w:t>()</w:t>
+      </w:r>
+      <w:r>
+        <w:rPr>
+          <w:rFonts w:ascii="Consolas" w:eastAsiaTheme="minorHAnsi" w:hAnsi="Consolas" w:cs="Consolas"/>
+          <w:color w:val="000000"/>
+          <w:sz w:val="22"/>
+          <w:szCs w:val="22"/>
+          <w:lang w:eastAsia="en-US"/>
+        </w:rPr>
+        <w:t xml:space="preserve"> </w:t>
+      </w:r>
+      <w:r>
+        <w:rPr>
+          <w:rFonts w:ascii="Consolas" w:eastAsiaTheme="minorHAnsi" w:hAnsi="Consolas" w:cs="Consolas"/>
+          <w:color w:val="000000"/>
+          <w:sz w:val="22"/>
+          <w:szCs w:val="22"/>
+          <w:lang w:eastAsia="en-US"/>
+        </w:rPr>
+        <w:t>{</w:t>
+      </w:r>
+      <w:r>
+        <w:rPr>
+          <w:rFonts w:ascii="Consolas" w:eastAsiaTheme="minorHAnsi" w:hAnsi="Consolas" w:cs="Consolas"/>
+          <w:color w:val="000000"/>
+          <w:sz w:val="22"/>
+          <w:szCs w:val="22"/>
+          <w:lang w:eastAsia="en-US"/>
+        </w:rPr>
+        <w:t>присвоить текущему размеру 0</w:t>
+      </w:r>
+      <w:bookmarkStart w:id="0" w:name="_GoBack"/>
+      <w:bookmarkEnd w:id="0"/>
+      <w:r>
+        <w:rPr>
+          <w:rFonts w:ascii="Consolas" w:eastAsiaTheme="minorHAnsi" w:hAnsi="Consolas" w:cs="Consolas"/>
+          <w:color w:val="000000"/>
+          <w:sz w:val="22"/>
+          <w:szCs w:val="22"/>
+          <w:lang w:eastAsia="en-US"/>
+        </w:rPr>
+        <w:t>}</w:t>
+      </w:r>
+    </w:p>
+    <w:p>
+      <w:pPr>
+        <w:rPr>
+          <w:rFonts w:ascii="Consolas" w:eastAsiaTheme="minorHAnsi" w:hAnsi="Consolas" w:cs="Consolas"/>
+          <w:color w:val="000000"/>
+          <w:sz w:val="22"/>
+          <w:szCs w:val="22"/>
+          <w:lang w:eastAsia="en-US"/>
+        </w:rPr>
+      </w:pPr>
+    </w:p>
+    <w:p>
+      <w:pPr>
+        <w:rPr>
+          <w:b/>
+          <w:sz w:val="28"/>
+          <w:szCs w:val="28"/>
+        </w:rPr>
+      </w:pPr>
+    </w:p>
+    <w:p>
+      <w:pPr>
+        <w:rPr>
+          <w:b/>
+          <w:sz w:val="28"/>
+          <w:szCs w:val="28"/>
+          <w:lang w:val="en-US"/>
+        </w:rPr>
+      </w:pPr>
+      <w:r>
+        <w:rPr>
+          <w:b/>
+          <w:sz w:val="28"/>
+          <w:szCs w:val="28"/>
+        </w:rPr>
+        <w:t xml:space="preserve">                                          </w:t>
+      </w:r>
+      <w:r>
+        <w:rPr>
+          <w:b/>
+          <w:sz w:val="28"/>
+          <w:szCs w:val="28"/>
+        </w:rPr>
+        <w:t>Класс</w:t>
+      </w:r>
+      <w:r>
+        <w:rPr>
+          <w:b/>
+          <w:sz w:val="28"/>
+          <w:szCs w:val="28"/>
+          <w:lang w:val="en-US"/>
+        </w:rPr>
+        <w:t xml:space="preserve"> </w:t>
+      </w:r>
+      <w:proofErr w:type="spellStart"/>
+      <w:r>
+        <w:rPr>
+          <w:b/>
+          <w:sz w:val="28"/>
+          <w:szCs w:val="28"/>
+          <w:lang w:val="en-US"/>
+        </w:rPr>
+        <w:t>TCalculator</w:t>
+      </w:r>
+      <w:proofErr w:type="spellEnd"/>
+    </w:p>
+    <w:p>
+      <w:pPr>
+        <w:rPr>
+          <w:b/>
+          <w:sz w:val="28"/>
+          <w:szCs w:val="28"/>
+          <w:lang w:val="en-US"/>
+        </w:rPr>
+      </w:pPr>
+    </w:p>
+    <w:p>
+      <w:pPr>
+        <w:rPr>
+          <w:b/>
+          <w:sz w:val="28"/>
+          <w:szCs w:val="28"/>
+          <w:lang w:val="en-US"/>
+        </w:rPr>
+      </w:pPr>
+    </w:p>
+    <w:p>
+      <w:pPr>
+        <w:rPr>
+          <w:b/>
+          <w:sz w:val="28"/>
+          <w:szCs w:val="28"/>
+        </w:rPr>
+      </w:pPr>
+      <w:r>
+        <w:rPr>
+          <w:b/>
+          <w:sz w:val="28"/>
+          <w:szCs w:val="28"/>
+          <w:lang w:val="en-US"/>
+        </w:rPr>
+        <w:lastRenderedPageBreak/>
+        <w:t xml:space="preserve">                                    </w:t>
+      </w:r>
+      <w:r>
+        <w:rPr>
+          <w:b/>
+          <w:sz w:val="28"/>
+          <w:szCs w:val="28"/>
+        </w:rPr>
+        <w:t>Консольное приложение</w:t>
+      </w:r>
+    </w:p>
+    <w:p>
+      <w:pPr>
+        <w:rPr>
+          <w:b/>
+          <w:sz w:val="28"/>
+          <w:szCs w:val="28"/>
+        </w:rPr>
+      </w:pPr>
+    </w:p>
+    <w:p>
+      <w:pPr>
+        <w:rPr>
+          <w:b/>
+          <w:sz w:val="28"/>
+          <w:szCs w:val="28"/>
+        </w:rPr>
+      </w:pPr>
+    </w:p>
+    <w:p>
+      <w:pPr>
+        <w:rPr>
+          <w:b/>
+          <w:sz w:val="28"/>
+          <w:szCs w:val="28"/>
+        </w:rPr>
+      </w:pPr>
+      <w:r>
+        <w:rPr>
+          <w:b/>
+          <w:sz w:val="28"/>
+          <w:szCs w:val="28"/>
+        </w:rPr>
+        <w:t xml:space="preserve">                       Приложение с графическим интерфейсом</w:t>
+      </w:r>
+    </w:p>
+    <w:p>
+      <w:pPr>
+        <w:rPr>
+          <w:b/>
+          <w:sz w:val="28"/>
+          <w:szCs w:val="28"/>
+        </w:rPr>
+      </w:pPr>
+    </w:p>
+    <w:p>
+      <w:pPr>
+        <w:rPr>
+          <w:b/>
+          <w:sz w:val="28"/>
+          <w:szCs w:val="28"/>
+        </w:rPr>
+      </w:pPr>
     </w:p>
     <w:p>
       <w:pPr>

</xml_diff>

<commit_message>
TQueue report is ready to be checked
</commit_message>
<xml_diff>
--- a/Отчёт 8 (стек) Тимакин Н.Е. 381606-2.docx
+++ b/Отчёт 8 (стек) Тимакин Н.Е. 381606-2.docx
@@ -2065,8 +2065,6 @@
         </w:rPr>
         <w:t>)</w:t>
       </w:r>
-      <w:bookmarkStart w:id="0" w:name="_GoBack"/>
-      <w:bookmarkEnd w:id="0"/>
     </w:p>
     <w:p>
       <w:pPr>
@@ -14717,23 +14715,32 @@
           <w:sz w:val="28"/>
           <w:szCs w:val="28"/>
         </w:rPr>
-        <w:t xml:space="preserve">Оба варианта тестовых программ работают корректно, все тесты пройдены, все задачи, поставленные ранее, выполнены, а </w:t>
-      </w:r>
+        <w:t xml:space="preserve">Оба варианта тестовых программ работают корректно, все тесты пройдены, </w:t>
+      </w:r>
+      <w:bookmarkStart w:id="0" w:name="_GoBack"/>
       <w:r>
         <w:rPr>
           <w:sz w:val="28"/>
           <w:szCs w:val="28"/>
         </w:rPr>
-        <w:t>значит,</w:t>
+        <w:t xml:space="preserve">все задачи, поставленные ранее, выполнены, а </w:t>
       </w:r>
       <w:r>
         <w:rPr>
           <w:sz w:val="28"/>
           <w:szCs w:val="28"/>
         </w:rPr>
+        <w:t>значит,</w:t>
+      </w:r>
+      <w:r>
+        <w:rPr>
+          <w:sz w:val="28"/>
+          <w:szCs w:val="28"/>
+        </w:rPr>
         <w:t xml:space="preserve"> разработку структуры данных стек и её применение в практической задаче можно считать успешными.</w:t>
       </w:r>
     </w:p>
+    <w:bookmarkEnd w:id="0"/>
     <w:p>
       <w:pPr>
         <w:rPr>

</xml_diff>